<commit_message>
se agregaron algunos requisitos funcionales
</commit_message>
<xml_diff>
--- a/docs/trim1/4_requisitos_software/1_especificacion_requisitos.docx
+++ b/docs/trim1/4_requisitos_software/1_especificacion_requisitos.docx
@@ -1,6 +1,6 @@
 
 <file path=word/document.xml><?xml version="1.0" encoding="utf-8"?>
-<w:document xmlns:wpc="http://schemas.microsoft.com/office/word/2010/wordprocessingCanvas" xmlns:mc="http://schemas.openxmlformats.org/markup-compatibility/2006" xmlns:o="urn:schemas-microsoft-com:office:office" xmlns:r="http://schemas.openxmlformats.org/officeDocument/2006/relationships" xmlns:m="http://schemas.openxmlformats.org/officeDocument/2006/math" xmlns:v="urn:schemas-microsoft-com:vml" xmlns:wp14="http://schemas.microsoft.com/office/word/2010/wordprocessingDrawing" xmlns:wp="http://schemas.openxmlformats.org/drawingml/2006/wordprocessingDrawing" xmlns:w10="urn:schemas-microsoft-com:office:word" xmlns:w="http://schemas.openxmlformats.org/wordprocessingml/2006/main" xmlns:w14="http://schemas.microsoft.com/office/word/2010/wordml" xmlns:w15="http://schemas.microsoft.com/office/word/2012/wordml" xmlns:wpg="http://schemas.microsoft.com/office/word/2010/wordprocessingGroup" xmlns:wpi="http://schemas.microsoft.com/office/word/2010/wordprocessingInk" xmlns:wne="http://schemas.microsoft.com/office/word/2006/wordml" xmlns:wps="http://schemas.microsoft.com/office/word/2010/wordprocessingShape" mc:Ignorable="w14 w15 wp14">
+<w:document xmlns:wpc="http://schemas.microsoft.com/office/word/2010/wordprocessingCanvas" xmlns:cx="http://schemas.microsoft.com/office/drawing/2014/chartex" xmlns:cx1="http://schemas.microsoft.com/office/drawing/2015/9/8/chartex" xmlns:cx2="http://schemas.microsoft.com/office/drawing/2015/10/21/chartex" xmlns:cx3="http://schemas.microsoft.com/office/drawing/2016/5/9/chartex" xmlns:cx4="http://schemas.microsoft.com/office/drawing/2016/5/10/chartex" xmlns:cx5="http://schemas.microsoft.com/office/drawing/2016/5/11/chartex" xmlns:cx6="http://schemas.microsoft.com/office/drawing/2016/5/12/chartex" xmlns:cx7="http://schemas.microsoft.com/office/drawing/2016/5/13/chartex" xmlns:cx8="http://schemas.microsoft.com/office/drawing/2016/5/14/chartex" xmlns:mc="http://schemas.openxmlformats.org/markup-compatibility/2006" xmlns:aink="http://schemas.microsoft.com/office/drawing/2016/ink" xmlns:am3d="http://schemas.microsoft.com/office/drawing/2017/model3d" xmlns:o="urn:schemas-microsoft-com:office:office" xmlns:oel="http://schemas.microsoft.com/office/2019/extlst" xmlns:r="http://schemas.openxmlformats.org/officeDocument/2006/relationships" xmlns:m="http://schemas.openxmlformats.org/officeDocument/2006/math" xmlns:v="urn:schemas-microsoft-com:vml" xmlns:wp14="http://schemas.microsoft.com/office/word/2010/wordprocessingDrawing" xmlns:wp="http://schemas.openxmlformats.org/drawingml/2006/wordprocessingDrawing" xmlns:w10="urn:schemas-microsoft-com:office:word" xmlns:w="http://schemas.openxmlformats.org/wordprocessingml/2006/main" xmlns:w14="http://schemas.microsoft.com/office/word/2010/wordml" xmlns:w15="http://schemas.microsoft.com/office/word/2012/wordml" xmlns:w16cex="http://schemas.microsoft.com/office/word/2018/wordml/cex" xmlns:w16cid="http://schemas.microsoft.com/office/word/2016/wordml/cid" xmlns:w16="http://schemas.microsoft.com/office/word/2018/wordml" xmlns:w16sdtdh="http://schemas.microsoft.com/office/word/2020/wordml/sdtdatahash" xmlns:w16se="http://schemas.microsoft.com/office/word/2015/wordml/symex" xmlns:wpg="http://schemas.microsoft.com/office/word/2010/wordprocessingGroup" xmlns:wpi="http://schemas.microsoft.com/office/word/2010/wordprocessingInk" xmlns:wne="http://schemas.microsoft.com/office/word/2006/wordml" xmlns:wps="http://schemas.microsoft.com/office/word/2010/wordprocessingShape" mc:Ignorable="w14 w15 w16se w16cid w16 w16cex w16sdtdh wp14">
   <w:body>
     <w:p/>
     <w:p/>
@@ -477,15 +477,7 @@
         <w:jc w:val="both"/>
       </w:pPr>
       <w:r>
-        <w:t>Las secciones que no se consideren aplicables al sistema descrito podrán de forma justificada indicarse como no aplicables (</w:t>
-      </w:r>
-      <w:proofErr w:type="spellStart"/>
-      <w:r>
-        <w:t>NA</w:t>
-      </w:r>
-      <w:proofErr w:type="spellEnd"/>
-      <w:r>
-        <w:t>).</w:t>
+        <w:t>Las secciones que no se consideren aplicables al sistema descrito podrán de forma justificada indicarse como no aplicables (NA).</w:t>
       </w:r>
     </w:p>
     <w:p>
@@ -1000,21 +992,7 @@
               <w:rPr>
                 <w:b/>
               </w:rPr>
-              <w:t xml:space="preserve">. </w:t>
-            </w:r>
-            <w:proofErr w:type="gramStart"/>
-            <w:r>
-              <w:rPr>
-                <w:b/>
-              </w:rPr>
-              <w:t>calidad</w:t>
-            </w:r>
-            <w:proofErr w:type="gramEnd"/>
-            <w:r>
-              <w:rPr>
-                <w:b/>
-              </w:rPr>
-              <w:t>.</w:t>
+              <w:t>. calidad.</w:t>
             </w:r>
           </w:p>
         </w:tc>
@@ -3706,31 +3684,7 @@
         <w:ind w:left="300"/>
       </w:pPr>
       <w:r>
-        <w:t>La introducción de la Especificación de requisitos de software (</w:t>
-      </w:r>
-      <w:proofErr w:type="spellStart"/>
-      <w:r>
-        <w:t>SRS</w:t>
-      </w:r>
-      <w:proofErr w:type="spellEnd"/>
-      <w:r>
-        <w:t xml:space="preserve">) debe proporcionar una vista general de la </w:t>
-      </w:r>
-      <w:proofErr w:type="spellStart"/>
-      <w:r>
-        <w:t>SRS</w:t>
-      </w:r>
-      <w:proofErr w:type="spellEnd"/>
-      <w:r>
-        <w:t xml:space="preserve">. Debe incluir el objetivo, el alcance, las definiciones y acrónimos, las referencias, y la vista general del </w:t>
-      </w:r>
-      <w:proofErr w:type="spellStart"/>
-      <w:r>
-        <w:t>SRS</w:t>
-      </w:r>
-      <w:proofErr w:type="spellEnd"/>
-      <w:r>
-        <w:t>.</w:t>
+        <w:t>La introducción de la Especificación de requisitos de software (SRS) debe proporcionar una vista general de la SRS. Debe incluir el objetivo, el alcance, las definiciones y acrónimos, las referencias, y la vista general del SRS.</w:t>
       </w:r>
     </w:p>
     <w:p>
@@ -4739,8 +4693,6 @@
             <w:r>
               <w:fldChar w:fldCharType="end"/>
             </w:r>
-            <w:bookmarkStart w:id="16" w:name="_GoBack"/>
-            <w:bookmarkEnd w:id="16"/>
             <w:commentRangeEnd w:id="15"/>
             <w:r>
               <w:rPr>
@@ -4865,27 +4817,27 @@
       <w:pPr>
         <w:pStyle w:val="Ttulo1"/>
       </w:pPr>
-      <w:bookmarkStart w:id="17" w:name="_Toc33238239"/>
-      <w:bookmarkStart w:id="18" w:name="_Toc415129885"/>
+      <w:bookmarkStart w:id="16" w:name="_Toc33238239"/>
+      <w:bookmarkStart w:id="17" w:name="_Toc415129885"/>
       <w:r>
         <w:t>Descripción general</w:t>
       </w:r>
+      <w:bookmarkEnd w:id="16"/>
       <w:bookmarkEnd w:id="17"/>
+    </w:p>
+    <w:p>
+      <w:pPr>
+        <w:pStyle w:val="Ttulo2"/>
+      </w:pPr>
+      <w:bookmarkStart w:id="18" w:name="_Toc33238240"/>
+      <w:bookmarkStart w:id="19" w:name="_Toc415129886"/>
+      <w:commentRangeStart w:id="20"/>
+      <w:r>
+        <w:t>Perspectiva del producto</w:t>
+      </w:r>
       <w:bookmarkEnd w:id="18"/>
-    </w:p>
-    <w:p>
-      <w:pPr>
-        <w:pStyle w:val="Ttulo2"/>
-      </w:pPr>
-      <w:bookmarkStart w:id="19" w:name="_Toc33238240"/>
-      <w:bookmarkStart w:id="20" w:name="_Toc415129886"/>
-      <w:commentRangeStart w:id="21"/>
-      <w:r>
-        <w:t>Perspectiva del producto</w:t>
-      </w:r>
       <w:bookmarkEnd w:id="19"/>
-      <w:bookmarkEnd w:id="20"/>
-      <w:commentRangeEnd w:id="21"/>
+      <w:commentRangeEnd w:id="20"/>
       <w:r>
         <w:rPr>
           <w:rStyle w:val="Refdecomentario"/>
@@ -4894,7 +4846,7 @@
           <w:bCs w:val="0"/>
           <w:iCs w:val="0"/>
         </w:rPr>
-        <w:commentReference w:id="21"/>
+        <w:commentReference w:id="20"/>
       </w:r>
     </w:p>
     <w:p>
@@ -4936,18 +4888,18 @@
       <w:pPr>
         <w:pStyle w:val="Ttulo2"/>
       </w:pPr>
-      <w:bookmarkStart w:id="22" w:name="_Toc532878319"/>
-      <w:bookmarkStart w:id="23" w:name="_Toc33238241"/>
-      <w:bookmarkStart w:id="24" w:name="_Toc415129887"/>
-      <w:commentRangeStart w:id="25"/>
+      <w:bookmarkStart w:id="21" w:name="_Toc532878319"/>
+      <w:bookmarkStart w:id="22" w:name="_Toc33238241"/>
+      <w:bookmarkStart w:id="23" w:name="_Toc415129887"/>
+      <w:commentRangeStart w:id="24"/>
       <w:r>
         <w:lastRenderedPageBreak/>
         <w:t>Funcionalidad del producto</w:t>
       </w:r>
+      <w:bookmarkEnd w:id="21"/>
       <w:bookmarkEnd w:id="22"/>
       <w:bookmarkEnd w:id="23"/>
-      <w:bookmarkEnd w:id="24"/>
-      <w:commentRangeEnd w:id="25"/>
+      <w:commentRangeEnd w:id="24"/>
       <w:r>
         <w:rPr>
           <w:rStyle w:val="Refdecomentario"/>
@@ -4956,7 +4908,7 @@
           <w:bCs w:val="0"/>
           <w:iCs w:val="0"/>
         </w:rPr>
-        <w:commentReference w:id="25"/>
+        <w:commentReference w:id="24"/>
       </w:r>
     </w:p>
     <w:p>
@@ -5018,33 +4970,25 @@
         <w:t>Las funcionalidades deben estar organizadas de manera</w:t>
       </w:r>
       <w:r>
-        <w:t xml:space="preserve"> que el cliente o cualquier interlocutor </w:t>
-      </w:r>
-      <w:proofErr w:type="gramStart"/>
-      <w:r>
-        <w:t>pued</w:t>
-      </w:r>
-      <w:r>
-        <w:t>a</w:t>
-      </w:r>
-      <w:proofErr w:type="gramEnd"/>
-      <w:r>
-        <w:t xml:space="preserve"> entenderlo perfectamente. Para ello se pueden utilizar métodos textuales o gráficos.</w:t>
+        <w:t xml:space="preserve"> que el cliente o cualquier interlocutor pued</w:t>
+      </w:r>
+      <w:r>
+        <w:t>a entenderlo perfectamente. Para ello se pueden utilizar métodos textuales o gráficos.</w:t>
       </w:r>
     </w:p>
     <w:p>
       <w:pPr>
         <w:pStyle w:val="Ttulo2"/>
       </w:pPr>
-      <w:bookmarkStart w:id="26" w:name="_Toc532878320"/>
-      <w:bookmarkStart w:id="27" w:name="_Toc33238242"/>
-      <w:bookmarkStart w:id="28" w:name="_Toc415129888"/>
+      <w:bookmarkStart w:id="25" w:name="_Toc532878320"/>
+      <w:bookmarkStart w:id="26" w:name="_Toc33238242"/>
+      <w:bookmarkStart w:id="27" w:name="_Toc415129888"/>
       <w:r>
         <w:t>Características de los usuarios</w:t>
       </w:r>
+      <w:bookmarkEnd w:id="25"/>
       <w:bookmarkEnd w:id="26"/>
       <w:bookmarkEnd w:id="27"/>
-      <w:bookmarkEnd w:id="28"/>
     </w:p>
     <w:tbl>
       <w:tblPr>
@@ -5382,17 +5326,17 @@
       <w:pPr>
         <w:pStyle w:val="Ttulo2"/>
       </w:pPr>
-      <w:bookmarkStart w:id="29" w:name="_Toc532878321"/>
-      <w:bookmarkStart w:id="30" w:name="_Toc33238243"/>
-      <w:bookmarkStart w:id="31" w:name="_Toc415129889"/>
-      <w:commentRangeStart w:id="32"/>
+      <w:bookmarkStart w:id="28" w:name="_Toc532878321"/>
+      <w:bookmarkStart w:id="29" w:name="_Toc33238243"/>
+      <w:bookmarkStart w:id="30" w:name="_Toc415129889"/>
+      <w:commentRangeStart w:id="31"/>
       <w:r>
         <w:t>Restricciones</w:t>
       </w:r>
+      <w:bookmarkEnd w:id="28"/>
       <w:bookmarkEnd w:id="29"/>
       <w:bookmarkEnd w:id="30"/>
-      <w:bookmarkEnd w:id="31"/>
-      <w:commentRangeEnd w:id="32"/>
+      <w:commentRangeEnd w:id="31"/>
       <w:r>
         <w:rPr>
           <w:rStyle w:val="Refdecomentario"/>
@@ -5401,7 +5345,7 @@
           <w:bCs w:val="0"/>
           <w:iCs w:val="0"/>
         </w:rPr>
-        <w:commentReference w:id="32"/>
+        <w:commentReference w:id="31"/>
       </w:r>
     </w:p>
     <w:p>
@@ -5443,17 +5387,17 @@
       <w:pPr>
         <w:pStyle w:val="Ttulo2"/>
       </w:pPr>
-      <w:bookmarkStart w:id="33" w:name="_Toc532878322"/>
-      <w:bookmarkStart w:id="34" w:name="_Toc33238244"/>
-      <w:bookmarkStart w:id="35" w:name="_Toc415129890"/>
-      <w:commentRangeStart w:id="36"/>
+      <w:bookmarkStart w:id="32" w:name="_Toc532878322"/>
+      <w:bookmarkStart w:id="33" w:name="_Toc33238244"/>
+      <w:bookmarkStart w:id="34" w:name="_Toc415129890"/>
+      <w:commentRangeStart w:id="35"/>
       <w:r>
         <w:t>Suposiciones y dependencias</w:t>
       </w:r>
+      <w:bookmarkEnd w:id="32"/>
       <w:bookmarkEnd w:id="33"/>
       <w:bookmarkEnd w:id="34"/>
-      <w:bookmarkEnd w:id="35"/>
-      <w:commentRangeEnd w:id="36"/>
+      <w:commentRangeEnd w:id="35"/>
       <w:r>
         <w:rPr>
           <w:rStyle w:val="Refdecomentario"/>
@@ -5462,7 +5406,7 @@
           <w:bCs w:val="0"/>
           <w:iCs w:val="0"/>
         </w:rPr>
-        <w:commentReference w:id="36"/>
+        <w:commentReference w:id="35"/>
       </w:r>
     </w:p>
     <w:p>
@@ -5501,15 +5445,7 @@
         </w:rPr>
       </w:pPr>
       <w:r>
-        <w:t xml:space="preserve">Descripción de aquellos factores que, si cambian, pueden afectar a los requisitos. Por ejemplo una asunción puede ser que determinado sistema operativo está disponible para el hardware requerido. De hecho, si el sistema operativo no estuviera disponible, la </w:t>
-      </w:r>
-      <w:proofErr w:type="spellStart"/>
-      <w:r>
-        <w:t>SRS</w:t>
-      </w:r>
-      <w:proofErr w:type="spellEnd"/>
-      <w:r>
-        <w:t xml:space="preserve"> debería modificarse</w:t>
+        <w:t>Descripción de aquellos factores que, si cambian, pueden afectar a los requisitos. Por ejemplo una asunción puede ser que determinado sistema operativo está disponible para el hardware requerido. De hecho, si el sistema operativo no estuviera disponible, la SRS debería modificarse</w:t>
       </w:r>
       <w:r>
         <w:rPr>
@@ -5523,17 +5459,17 @@
       <w:pPr>
         <w:pStyle w:val="Ttulo2"/>
       </w:pPr>
-      <w:bookmarkStart w:id="37" w:name="_Toc532878323"/>
-      <w:bookmarkStart w:id="38" w:name="_Toc33238245"/>
-      <w:bookmarkStart w:id="39" w:name="_Toc415129891"/>
-      <w:commentRangeStart w:id="40"/>
+      <w:bookmarkStart w:id="36" w:name="_Toc532878323"/>
+      <w:bookmarkStart w:id="37" w:name="_Toc33238245"/>
+      <w:bookmarkStart w:id="38" w:name="_Toc415129891"/>
+      <w:commentRangeStart w:id="39"/>
       <w:r>
         <w:t>Evolución previsible del sistema</w:t>
       </w:r>
+      <w:bookmarkEnd w:id="36"/>
       <w:bookmarkEnd w:id="37"/>
       <w:bookmarkEnd w:id="38"/>
-      <w:bookmarkEnd w:id="39"/>
-      <w:commentRangeEnd w:id="40"/>
+      <w:commentRangeEnd w:id="39"/>
       <w:r>
         <w:rPr>
           <w:rStyle w:val="Refdecomentario"/>
@@ -5542,7 +5478,7 @@
           <w:bCs w:val="0"/>
           <w:iCs w:val="0"/>
         </w:rPr>
-        <w:commentReference w:id="40"/>
+        <w:commentReference w:id="39"/>
       </w:r>
     </w:p>
     <w:p>
@@ -5584,25 +5520,25 @@
       <w:pPr>
         <w:pStyle w:val="Ttulo1"/>
       </w:pPr>
-      <w:bookmarkStart w:id="41" w:name="_Toc532878324"/>
-      <w:bookmarkStart w:id="42" w:name="_Toc33238246"/>
-      <w:bookmarkStart w:id="43" w:name="_Toc415129892"/>
+      <w:bookmarkStart w:id="40" w:name="_Toc532878324"/>
+      <w:bookmarkStart w:id="41" w:name="_Toc33238246"/>
+      <w:bookmarkStart w:id="42" w:name="_Toc415129892"/>
       <w:r>
         <w:t>Requisitos específicos</w:t>
       </w:r>
+      <w:bookmarkEnd w:id="40"/>
       <w:bookmarkEnd w:id="41"/>
       <w:bookmarkEnd w:id="42"/>
+    </w:p>
+    <w:p>
+      <w:pPr>
+        <w:pStyle w:val="Ttulo2"/>
+      </w:pPr>
+      <w:bookmarkStart w:id="43" w:name="_Toc415129893"/>
+      <w:r>
+        <w:t>Requisitos comunes de los interfaces</w:t>
+      </w:r>
       <w:bookmarkEnd w:id="43"/>
-    </w:p>
-    <w:p>
-      <w:pPr>
-        <w:pStyle w:val="Ttulo2"/>
-      </w:pPr>
-      <w:bookmarkStart w:id="44" w:name="_Toc415129893"/>
-      <w:r>
-        <w:t>Requisitos comunes de los interfaces</w:t>
-      </w:r>
-      <w:bookmarkEnd w:id="44"/>
     </w:p>
     <w:p>
       <w:pPr>
@@ -5649,15 +5585,15 @@
       <w:pPr>
         <w:pStyle w:val="Ttulo3"/>
       </w:pPr>
-      <w:bookmarkStart w:id="45" w:name="_Toc33238248"/>
-      <w:bookmarkStart w:id="46" w:name="_Toc415129894"/>
-      <w:commentRangeStart w:id="47"/>
+      <w:bookmarkStart w:id="44" w:name="_Toc33238248"/>
+      <w:bookmarkStart w:id="45" w:name="_Toc415129894"/>
+      <w:commentRangeStart w:id="46"/>
       <w:r>
         <w:t>Interfaces de usuario</w:t>
       </w:r>
+      <w:bookmarkEnd w:id="44"/>
       <w:bookmarkEnd w:id="45"/>
-      <w:bookmarkEnd w:id="46"/>
-      <w:commentRangeEnd w:id="47"/>
+      <w:commentRangeEnd w:id="46"/>
       <w:r>
         <w:rPr>
           <w:rStyle w:val="Refdecomentario"/>
@@ -5665,7 +5601,7 @@
           <w:b w:val="0"/>
           <w:bCs w:val="0"/>
         </w:rPr>
-        <w:commentReference w:id="47"/>
+        <w:commentReference w:id="46"/>
       </w:r>
     </w:p>
     <w:p>
@@ -5713,13 +5649,13 @@
       <w:pPr>
         <w:pStyle w:val="Ttulo3"/>
       </w:pPr>
-      <w:bookmarkStart w:id="48" w:name="_Toc415129895"/>
-      <w:commentRangeStart w:id="49"/>
+      <w:bookmarkStart w:id="47" w:name="_Toc415129895"/>
+      <w:commentRangeStart w:id="48"/>
       <w:r>
         <w:t>Interfaces de hardware</w:t>
       </w:r>
-      <w:bookmarkEnd w:id="48"/>
-      <w:commentRangeEnd w:id="49"/>
+      <w:bookmarkEnd w:id="47"/>
+      <w:commentRangeEnd w:id="48"/>
       <w:r>
         <w:rPr>
           <w:rStyle w:val="Refdecomentario"/>
@@ -5727,7 +5663,7 @@
           <w:b w:val="0"/>
           <w:bCs w:val="0"/>
         </w:rPr>
-        <w:commentReference w:id="49"/>
+        <w:commentReference w:id="48"/>
       </w:r>
     </w:p>
     <w:p>
@@ -5773,16 +5709,16 @@
           <w:lang w:val="fr-FR"/>
         </w:rPr>
       </w:pPr>
-      <w:bookmarkStart w:id="50" w:name="_Toc415129896"/>
-      <w:commentRangeStart w:id="51"/>
+      <w:bookmarkStart w:id="49" w:name="_Toc415129896"/>
+      <w:commentRangeStart w:id="50"/>
       <w:r>
         <w:rPr>
           <w:lang w:val="fr-FR"/>
         </w:rPr>
         <w:t>Interfaces de software</w:t>
       </w:r>
-      <w:bookmarkEnd w:id="50"/>
-      <w:commentRangeEnd w:id="51"/>
+      <w:bookmarkEnd w:id="49"/>
+      <w:commentRangeEnd w:id="50"/>
       <w:r>
         <w:rPr>
           <w:rStyle w:val="Refdecomentario"/>
@@ -5790,7 +5726,7 @@
           <w:b w:val="0"/>
           <w:bCs w:val="0"/>
         </w:rPr>
-        <w:commentReference w:id="51"/>
+        <w:commentReference w:id="50"/>
       </w:r>
     </w:p>
     <w:p>
@@ -5877,13 +5813,13 @@
       <w:pPr>
         <w:pStyle w:val="Ttulo3"/>
       </w:pPr>
-      <w:bookmarkStart w:id="52" w:name="_Toc415129897"/>
-      <w:commentRangeStart w:id="53"/>
+      <w:bookmarkStart w:id="51" w:name="_Toc415129897"/>
+      <w:commentRangeStart w:id="52"/>
       <w:r>
         <w:t>Interfaces de comunicación</w:t>
       </w:r>
-      <w:bookmarkEnd w:id="52"/>
-      <w:commentRangeEnd w:id="53"/>
+      <w:bookmarkEnd w:id="51"/>
+      <w:commentRangeEnd w:id="52"/>
       <w:r>
         <w:rPr>
           <w:rStyle w:val="Refdecomentario"/>
@@ -5891,7 +5827,7 @@
           <w:b w:val="0"/>
           <w:bCs w:val="0"/>
         </w:rPr>
-        <w:commentReference w:id="53"/>
+        <w:commentReference w:id="52"/>
       </w:r>
     </w:p>
     <w:p>
@@ -5947,13 +5883,13 @@
       <w:pPr>
         <w:pStyle w:val="Ttulo2"/>
       </w:pPr>
-      <w:bookmarkStart w:id="54" w:name="_Toc33238252"/>
-      <w:bookmarkStart w:id="55" w:name="_Toc415129898"/>
+      <w:bookmarkStart w:id="53" w:name="_Toc33238252"/>
+      <w:bookmarkStart w:id="54" w:name="_Toc415129898"/>
       <w:r>
         <w:t>Requisitos funcionales</w:t>
       </w:r>
+      <w:bookmarkEnd w:id="53"/>
       <w:bookmarkEnd w:id="54"/>
-      <w:bookmarkEnd w:id="55"/>
     </w:p>
     <w:p>
       <w:pPr>
@@ -6108,7 +6044,7 @@
     </w:p>
     <w:tbl>
       <w:tblPr>
-        <w:tblW w:w="8155" w:type="dxa"/>
+        <w:tblW w:w="8287" w:type="dxa"/>
         <w:tblInd w:w="600" w:type="dxa"/>
         <w:tblBorders>
           <w:top w:val="single" w:sz="4" w:space="0" w:color="auto"/>
@@ -6122,19 +6058,19 @@
         <w:tblLook w:val="04A0" w:firstRow="1" w:lastRow="0" w:firstColumn="1" w:lastColumn="0" w:noHBand="0" w:noVBand="1"/>
       </w:tblPr>
       <w:tblGrid>
-        <w:gridCol w:w="1066"/>
-        <w:gridCol w:w="3262"/>
-        <w:gridCol w:w="992"/>
-        <w:gridCol w:w="1701"/>
-        <w:gridCol w:w="1134"/>
+        <w:gridCol w:w="1096"/>
+        <w:gridCol w:w="3302"/>
+        <w:gridCol w:w="1008"/>
+        <w:gridCol w:w="1729"/>
+        <w:gridCol w:w="1152"/>
       </w:tblGrid>
       <w:tr>
         <w:trPr>
-          <w:trHeight w:val="492"/>
+          <w:trHeight w:val="596"/>
         </w:trPr>
         <w:tc>
           <w:tcPr>
-            <w:tcW w:w="1066" w:type="dxa"/>
+            <w:tcW w:w="1096" w:type="dxa"/>
             <w:shd w:val="clear" w:color="auto" w:fill="A6A6A6"/>
             <w:vAlign w:val="center"/>
           </w:tcPr>
@@ -6162,7 +6098,7 @@
         </w:tc>
         <w:tc>
           <w:tcPr>
-            <w:tcW w:w="3262" w:type="dxa"/>
+            <w:tcW w:w="3302" w:type="dxa"/>
             <w:shd w:val="clear" w:color="auto" w:fill="A6A6A6"/>
             <w:vAlign w:val="center"/>
           </w:tcPr>
@@ -6190,7 +6126,7 @@
         </w:tc>
         <w:tc>
           <w:tcPr>
-            <w:tcW w:w="992" w:type="dxa"/>
+            <w:tcW w:w="1008" w:type="dxa"/>
             <w:shd w:val="clear" w:color="auto" w:fill="A6A6A6"/>
             <w:vAlign w:val="center"/>
           </w:tcPr>
@@ -6205,7 +6141,7 @@
                 <w:color w:val="auto"/>
               </w:rPr>
             </w:pPr>
-            <w:commentRangeStart w:id="56"/>
+            <w:commentRangeStart w:id="55"/>
             <w:r>
               <w:rPr>
                 <w:b/>
@@ -6215,20 +6151,20 @@
               </w:rPr>
               <w:t>Tipo</w:t>
             </w:r>
-            <w:commentRangeEnd w:id="56"/>
+            <w:commentRangeEnd w:id="55"/>
             <w:r>
               <w:rPr>
                 <w:rStyle w:val="Refdecomentario"/>
                 <w:i w:val="0"/>
                 <w:color w:val="auto"/>
               </w:rPr>
-              <w:commentReference w:id="56"/>
-            </w:r>
-          </w:p>
-        </w:tc>
-        <w:tc>
-          <w:tcPr>
-            <w:tcW w:w="1701" w:type="dxa"/>
+              <w:commentReference w:id="55"/>
+            </w:r>
+          </w:p>
+        </w:tc>
+        <w:tc>
+          <w:tcPr>
+            <w:tcW w:w="1729" w:type="dxa"/>
             <w:shd w:val="clear" w:color="auto" w:fill="A6A6A6"/>
             <w:vAlign w:val="center"/>
           </w:tcPr>
@@ -6256,7 +6192,7 @@
         </w:tc>
         <w:tc>
           <w:tcPr>
-            <w:tcW w:w="1134" w:type="dxa"/>
+            <w:tcW w:w="1152" w:type="dxa"/>
             <w:shd w:val="clear" w:color="auto" w:fill="A6A6A6"/>
             <w:vAlign w:val="center"/>
           </w:tcPr>
@@ -6271,7 +6207,7 @@
                 <w:color w:val="auto"/>
               </w:rPr>
             </w:pPr>
-            <w:commentRangeStart w:id="57"/>
+            <w:commentRangeStart w:id="56"/>
             <w:r>
               <w:rPr>
                 <w:b/>
@@ -6281,22 +6217,25 @@
               </w:rPr>
               <w:t>Responsable</w:t>
             </w:r>
-            <w:commentRangeEnd w:id="57"/>
+            <w:commentRangeEnd w:id="56"/>
             <w:r>
               <w:rPr>
                 <w:rStyle w:val="Refdecomentario"/>
                 <w:i w:val="0"/>
                 <w:color w:val="auto"/>
               </w:rPr>
-              <w:commentReference w:id="57"/>
+              <w:commentReference w:id="56"/>
             </w:r>
           </w:p>
         </w:tc>
       </w:tr>
       <w:tr>
-        <w:tc>
-          <w:tcPr>
-            <w:tcW w:w="1066" w:type="dxa"/>
+        <w:trPr>
+          <w:trHeight w:val="563"/>
+        </w:trPr>
+        <w:tc>
+          <w:tcPr>
+            <w:tcW w:w="1096" w:type="dxa"/>
             <w:shd w:val="clear" w:color="auto" w:fill="auto"/>
             <w:vAlign w:val="center"/>
           </w:tcPr>
@@ -6322,7 +6261,7 @@
         </w:tc>
         <w:tc>
           <w:tcPr>
-            <w:tcW w:w="3262" w:type="dxa"/>
+            <w:tcW w:w="3302" w:type="dxa"/>
             <w:shd w:val="clear" w:color="auto" w:fill="auto"/>
             <w:vAlign w:val="center"/>
           </w:tcPr>
@@ -6332,31 +6271,25 @@
               <w:jc w:val="both"/>
               <w:rPr>
                 <w:i w:val="0"/>
-              </w:rPr>
-            </w:pPr>
-            <w:r>
-              <w:rPr>
-                <w:i w:val="0"/>
-              </w:rPr>
-              <w:fldChar w:fldCharType="begin"/>
-            </w:r>
-            <w:r>
-              <w:rPr>
-                <w:i w:val="0"/>
-              </w:rPr>
-              <w:instrText>MACROBUTTON NoMacro [Inserte aquí el texto]</w:instrText>
-            </w:r>
-            <w:r>
-              <w:rPr>
-                <w:i w:val="0"/>
-              </w:rPr>
-              <w:fldChar w:fldCharType="end"/>
-            </w:r>
-          </w:p>
-        </w:tc>
-        <w:tc>
-          <w:tcPr>
-            <w:tcW w:w="992" w:type="dxa"/>
+                <w:color w:val="auto"/>
+                <w:sz w:val="22"/>
+                <w:szCs w:val="28"/>
+              </w:rPr>
+            </w:pPr>
+            <w:r>
+              <w:rPr>
+                <w:i w:val="0"/>
+                <w:color w:val="auto"/>
+                <w:sz w:val="22"/>
+                <w:szCs w:val="28"/>
+              </w:rPr>
+              <w:t xml:space="preserve">El sistema debe pedir el inicio de sesión al usuario   </w:t>
+            </w:r>
+          </w:p>
+        </w:tc>
+        <w:tc>
+          <w:tcPr>
+            <w:tcW w:w="1008" w:type="dxa"/>
             <w:vAlign w:val="center"/>
           </w:tcPr>
           <w:p>
@@ -6365,31 +6298,16 @@
               <w:jc w:val="center"/>
               <w:rPr>
                 <w:i w:val="0"/>
-              </w:rPr>
-            </w:pPr>
-            <w:r>
-              <w:rPr>
-                <w:i w:val="0"/>
-              </w:rPr>
-              <w:fldChar w:fldCharType="begin"/>
-            </w:r>
-            <w:r>
-              <w:rPr>
-                <w:i w:val="0"/>
-              </w:rPr>
-              <w:instrText>MACROBUTTON NoMacro [Inserte aquí el texto]</w:instrText>
-            </w:r>
-            <w:r>
-              <w:rPr>
-                <w:i w:val="0"/>
-              </w:rPr>
-              <w:fldChar w:fldCharType="end"/>
-            </w:r>
-          </w:p>
-        </w:tc>
-        <w:tc>
-          <w:tcPr>
-            <w:tcW w:w="1701" w:type="dxa"/>
+                <w:color w:val="auto"/>
+                <w:sz w:val="22"/>
+                <w:szCs w:val="28"/>
+              </w:rPr>
+            </w:pPr>
+          </w:p>
+        </w:tc>
+        <w:tc>
+          <w:tcPr>
+            <w:tcW w:w="1729" w:type="dxa"/>
             <w:shd w:val="clear" w:color="auto" w:fill="auto"/>
             <w:vAlign w:val="center"/>
           </w:tcPr>
@@ -6399,31 +6317,25 @@
               <w:jc w:val="center"/>
               <w:rPr>
                 <w:i w:val="0"/>
-              </w:rPr>
-            </w:pPr>
-            <w:r>
-              <w:rPr>
-                <w:i w:val="0"/>
-              </w:rPr>
-              <w:fldChar w:fldCharType="begin"/>
-            </w:r>
-            <w:r>
-              <w:rPr>
-                <w:i w:val="0"/>
-              </w:rPr>
-              <w:instrText>MACROBUTTON NoMacro [Inserte aquí el texto]</w:instrText>
-            </w:r>
-            <w:r>
-              <w:rPr>
-                <w:i w:val="0"/>
-              </w:rPr>
-              <w:fldChar w:fldCharType="end"/>
-            </w:r>
-          </w:p>
-        </w:tc>
-        <w:tc>
-          <w:tcPr>
-            <w:tcW w:w="1134" w:type="dxa"/>
+                <w:color w:val="auto"/>
+                <w:sz w:val="22"/>
+                <w:szCs w:val="28"/>
+              </w:rPr>
+            </w:pPr>
+            <w:r>
+              <w:rPr>
+                <w:i w:val="0"/>
+                <w:color w:val="auto"/>
+                <w:sz w:val="22"/>
+                <w:szCs w:val="28"/>
+              </w:rPr>
+              <w:t>Alta</w:t>
+            </w:r>
+          </w:p>
+        </w:tc>
+        <w:tc>
+          <w:tcPr>
+            <w:tcW w:w="1152" w:type="dxa"/>
             <w:shd w:val="clear" w:color="auto" w:fill="auto"/>
             <w:vAlign w:val="center"/>
           </w:tcPr>
@@ -6433,33 +6345,26 @@
               <w:jc w:val="center"/>
               <w:rPr>
                 <w:i w:val="0"/>
-              </w:rPr>
-            </w:pPr>
-            <w:r>
-              <w:rPr>
-                <w:i w:val="0"/>
-              </w:rPr>
-              <w:fldChar w:fldCharType="begin"/>
-            </w:r>
-            <w:r>
-              <w:rPr>
-                <w:i w:val="0"/>
-              </w:rPr>
-              <w:instrText>MACROBUTTON NoMacro [Inserte aquí el texto]</w:instrText>
-            </w:r>
-            <w:r>
-              <w:rPr>
-                <w:i w:val="0"/>
-              </w:rPr>
-              <w:fldChar w:fldCharType="end"/>
+                <w:color w:val="auto"/>
+              </w:rPr>
+            </w:pPr>
+            <w:r>
+              <w:rPr>
+                <w:i w:val="0"/>
+                <w:color w:val="auto"/>
+              </w:rPr>
+              <w:t>William arias</w:t>
             </w:r>
           </w:p>
         </w:tc>
       </w:tr>
       <w:tr>
-        <w:tc>
-          <w:tcPr>
-            <w:tcW w:w="1066" w:type="dxa"/>
+        <w:trPr>
+          <w:trHeight w:val="818"/>
+        </w:trPr>
+        <w:tc>
+          <w:tcPr>
+            <w:tcW w:w="1096" w:type="dxa"/>
             <w:shd w:val="clear" w:color="auto" w:fill="auto"/>
             <w:vAlign w:val="center"/>
           </w:tcPr>
@@ -6485,7 +6390,7 @@
         </w:tc>
         <w:tc>
           <w:tcPr>
-            <w:tcW w:w="3262" w:type="dxa"/>
+            <w:tcW w:w="3302" w:type="dxa"/>
             <w:shd w:val="clear" w:color="auto" w:fill="auto"/>
             <w:vAlign w:val="center"/>
           </w:tcPr>
@@ -6495,31 +6400,37 @@
               <w:jc w:val="both"/>
               <w:rPr>
                 <w:i w:val="0"/>
-              </w:rPr>
-            </w:pPr>
-            <w:r>
-              <w:rPr>
-                <w:i w:val="0"/>
-              </w:rPr>
-              <w:fldChar w:fldCharType="begin"/>
-            </w:r>
-            <w:r>
-              <w:rPr>
-                <w:i w:val="0"/>
-              </w:rPr>
-              <w:instrText>MACROBUTTON NoMacro [Inserte aquí el texto]</w:instrText>
-            </w:r>
-            <w:r>
-              <w:rPr>
-                <w:i w:val="0"/>
-              </w:rPr>
-              <w:fldChar w:fldCharType="end"/>
-            </w:r>
-          </w:p>
-        </w:tc>
-        <w:tc>
-          <w:tcPr>
-            <w:tcW w:w="992" w:type="dxa"/>
+                <w:color w:val="auto"/>
+                <w:sz w:val="22"/>
+                <w:szCs w:val="28"/>
+              </w:rPr>
+            </w:pPr>
+            <w:r>
+              <w:rPr>
+                <w:i w:val="0"/>
+                <w:color w:val="auto"/>
+                <w:sz w:val="22"/>
+                <w:szCs w:val="28"/>
+              </w:rPr>
+              <w:t>el sistema debe permitir crear nuevos usuarios</w:t>
+            </w:r>
+          </w:p>
+          <w:p>
+            <w:pPr>
+              <w:pStyle w:val="guiazul"/>
+              <w:jc w:val="both"/>
+              <w:rPr>
+                <w:i w:val="0"/>
+                <w:color w:val="auto"/>
+                <w:sz w:val="22"/>
+                <w:szCs w:val="28"/>
+              </w:rPr>
+            </w:pPr>
+          </w:p>
+        </w:tc>
+        <w:tc>
+          <w:tcPr>
+            <w:tcW w:w="1008" w:type="dxa"/>
             <w:vAlign w:val="center"/>
           </w:tcPr>
           <w:p>
@@ -6528,31 +6439,16 @@
               <w:jc w:val="center"/>
               <w:rPr>
                 <w:i w:val="0"/>
-              </w:rPr>
-            </w:pPr>
-            <w:r>
-              <w:rPr>
-                <w:i w:val="0"/>
-              </w:rPr>
-              <w:fldChar w:fldCharType="begin"/>
-            </w:r>
-            <w:r>
-              <w:rPr>
-                <w:i w:val="0"/>
-              </w:rPr>
-              <w:instrText>MACROBUTTON NoMacro [Inserte aquí el texto]</w:instrText>
-            </w:r>
-            <w:r>
-              <w:rPr>
-                <w:i w:val="0"/>
-              </w:rPr>
-              <w:fldChar w:fldCharType="end"/>
-            </w:r>
-          </w:p>
-        </w:tc>
-        <w:tc>
-          <w:tcPr>
-            <w:tcW w:w="1701" w:type="dxa"/>
+                <w:color w:val="auto"/>
+                <w:sz w:val="22"/>
+                <w:szCs w:val="28"/>
+              </w:rPr>
+            </w:pPr>
+          </w:p>
+        </w:tc>
+        <w:tc>
+          <w:tcPr>
+            <w:tcW w:w="1729" w:type="dxa"/>
             <w:shd w:val="clear" w:color="auto" w:fill="auto"/>
             <w:vAlign w:val="center"/>
           </w:tcPr>
@@ -6562,31 +6458,25 @@
               <w:jc w:val="center"/>
               <w:rPr>
                 <w:i w:val="0"/>
-              </w:rPr>
-            </w:pPr>
-            <w:r>
-              <w:rPr>
-                <w:i w:val="0"/>
-              </w:rPr>
-              <w:fldChar w:fldCharType="begin"/>
-            </w:r>
-            <w:r>
-              <w:rPr>
-                <w:i w:val="0"/>
-              </w:rPr>
-              <w:instrText>MACROBUTTON NoMacro [Inserte aquí el texto]</w:instrText>
-            </w:r>
-            <w:r>
-              <w:rPr>
-                <w:i w:val="0"/>
-              </w:rPr>
-              <w:fldChar w:fldCharType="end"/>
-            </w:r>
-          </w:p>
-        </w:tc>
-        <w:tc>
-          <w:tcPr>
-            <w:tcW w:w="1134" w:type="dxa"/>
+                <w:color w:val="auto"/>
+                <w:sz w:val="22"/>
+                <w:szCs w:val="28"/>
+              </w:rPr>
+            </w:pPr>
+            <w:r>
+              <w:rPr>
+                <w:i w:val="0"/>
+                <w:color w:val="auto"/>
+                <w:sz w:val="22"/>
+                <w:szCs w:val="28"/>
+              </w:rPr>
+              <w:t>Alta</w:t>
+            </w:r>
+          </w:p>
+        </w:tc>
+        <w:tc>
+          <w:tcPr>
+            <w:tcW w:w="1152" w:type="dxa"/>
             <w:shd w:val="clear" w:color="auto" w:fill="auto"/>
             <w:vAlign w:val="center"/>
           </w:tcPr>
@@ -6601,28 +6491,20 @@
             <w:r>
               <w:rPr>
                 <w:i w:val="0"/>
-              </w:rPr>
-              <w:fldChar w:fldCharType="begin"/>
-            </w:r>
-            <w:r>
-              <w:rPr>
-                <w:i w:val="0"/>
-              </w:rPr>
-              <w:instrText>MACROBUTTON NoMacro [Inserte aquí el texto]</w:instrText>
-            </w:r>
-            <w:r>
-              <w:rPr>
-                <w:i w:val="0"/>
-              </w:rPr>
-              <w:fldChar w:fldCharType="end"/>
+                <w:color w:val="auto"/>
+              </w:rPr>
+              <w:t>William arias</w:t>
             </w:r>
           </w:p>
         </w:tc>
       </w:tr>
       <w:tr>
-        <w:tc>
-          <w:tcPr>
-            <w:tcW w:w="1066" w:type="dxa"/>
+        <w:trPr>
+          <w:trHeight w:val="272"/>
+        </w:trPr>
+        <w:tc>
+          <w:tcPr>
+            <w:tcW w:w="1096" w:type="dxa"/>
             <w:shd w:val="clear" w:color="auto" w:fill="auto"/>
             <w:vAlign w:val="center"/>
           </w:tcPr>
@@ -6636,21 +6518,27 @@
                 <w:color w:val="auto"/>
               </w:rPr>
             </w:pPr>
-            <w:proofErr w:type="spellStart"/>
             <w:r>
               <w:rPr>
                 <w:i w:val="0"/>
                 <w:iCs/>
                 <w:color w:val="auto"/>
               </w:rPr>
-              <w:t>RFn</w:t>
-            </w:r>
-            <w:proofErr w:type="spellEnd"/>
-          </w:p>
-        </w:tc>
-        <w:tc>
-          <w:tcPr>
-            <w:tcW w:w="3262" w:type="dxa"/>
+              <w:t>RF</w:t>
+            </w:r>
+            <w:r>
+              <w:rPr>
+                <w:i w:val="0"/>
+                <w:iCs/>
+                <w:color w:val="auto"/>
+              </w:rPr>
+              <w:t>3</w:t>
+            </w:r>
+          </w:p>
+        </w:tc>
+        <w:tc>
+          <w:tcPr>
+            <w:tcW w:w="3302" w:type="dxa"/>
             <w:shd w:val="clear" w:color="auto" w:fill="auto"/>
             <w:vAlign w:val="center"/>
           </w:tcPr>
@@ -6660,31 +6548,43 @@
               <w:jc w:val="both"/>
               <w:rPr>
                 <w:i w:val="0"/>
-              </w:rPr>
-            </w:pPr>
-            <w:r>
-              <w:rPr>
-                <w:i w:val="0"/>
-              </w:rPr>
-              <w:fldChar w:fldCharType="begin"/>
-            </w:r>
-            <w:r>
-              <w:rPr>
-                <w:i w:val="0"/>
-              </w:rPr>
-              <w:instrText>MACROBUTTON NoMacro [Inserte aquí el texto]</w:instrText>
-            </w:r>
-            <w:r>
-              <w:rPr>
-                <w:i w:val="0"/>
-              </w:rPr>
-              <w:fldChar w:fldCharType="end"/>
-            </w:r>
-          </w:p>
-        </w:tc>
-        <w:tc>
-          <w:tcPr>
-            <w:tcW w:w="992" w:type="dxa"/>
+                <w:color w:val="auto"/>
+                <w:sz w:val="22"/>
+                <w:szCs w:val="28"/>
+              </w:rPr>
+            </w:pPr>
+            <w:r>
+              <w:rPr>
+                <w:i w:val="0"/>
+                <w:color w:val="auto"/>
+                <w:sz w:val="22"/>
+                <w:szCs w:val="28"/>
+              </w:rPr>
+              <w:t xml:space="preserve">El sistema debe permitir </w:t>
+            </w:r>
+            <w:r>
+              <w:rPr>
+                <w:i w:val="0"/>
+                <w:color w:val="auto"/>
+                <w:sz w:val="22"/>
+                <w:szCs w:val="28"/>
+              </w:rPr>
+              <w:t>actualizar usuarios</w:t>
+            </w:r>
+            <w:r>
+              <w:rPr>
+                <w:i w:val="0"/>
+                <w:color w:val="auto"/>
+                <w:sz w:val="22"/>
+                <w:szCs w:val="28"/>
+              </w:rPr>
+              <w:t xml:space="preserve"> </w:t>
+            </w:r>
+          </w:p>
+        </w:tc>
+        <w:tc>
+          <w:tcPr>
+            <w:tcW w:w="1008" w:type="dxa"/>
             <w:vAlign w:val="center"/>
           </w:tcPr>
           <w:p>
@@ -6693,31 +6593,16 @@
               <w:jc w:val="center"/>
               <w:rPr>
                 <w:i w:val="0"/>
-              </w:rPr>
-            </w:pPr>
-            <w:r>
-              <w:rPr>
-                <w:i w:val="0"/>
-              </w:rPr>
-              <w:fldChar w:fldCharType="begin"/>
-            </w:r>
-            <w:r>
-              <w:rPr>
-                <w:i w:val="0"/>
-              </w:rPr>
-              <w:instrText>MACROBUTTON NoMacro [Inserte aquí el texto]</w:instrText>
-            </w:r>
-            <w:r>
-              <w:rPr>
-                <w:i w:val="0"/>
-              </w:rPr>
-              <w:fldChar w:fldCharType="end"/>
-            </w:r>
-          </w:p>
-        </w:tc>
-        <w:tc>
-          <w:tcPr>
-            <w:tcW w:w="1701" w:type="dxa"/>
+                <w:color w:val="auto"/>
+                <w:sz w:val="22"/>
+                <w:szCs w:val="28"/>
+              </w:rPr>
+            </w:pPr>
+          </w:p>
+        </w:tc>
+        <w:tc>
+          <w:tcPr>
+            <w:tcW w:w="1729" w:type="dxa"/>
             <w:shd w:val="clear" w:color="auto" w:fill="auto"/>
             <w:vAlign w:val="center"/>
           </w:tcPr>
@@ -6727,31 +6612,25 @@
               <w:jc w:val="center"/>
               <w:rPr>
                 <w:i w:val="0"/>
-              </w:rPr>
-            </w:pPr>
-            <w:r>
-              <w:rPr>
-                <w:i w:val="0"/>
-              </w:rPr>
-              <w:fldChar w:fldCharType="begin"/>
-            </w:r>
-            <w:r>
-              <w:rPr>
-                <w:i w:val="0"/>
-              </w:rPr>
-              <w:instrText>MACROBUTTON NoMacro [Inserte aquí el texto]</w:instrText>
-            </w:r>
-            <w:r>
-              <w:rPr>
-                <w:i w:val="0"/>
-              </w:rPr>
-              <w:fldChar w:fldCharType="end"/>
-            </w:r>
-          </w:p>
-        </w:tc>
-        <w:tc>
-          <w:tcPr>
-            <w:tcW w:w="1134" w:type="dxa"/>
+                <w:color w:val="auto"/>
+                <w:sz w:val="22"/>
+                <w:szCs w:val="28"/>
+              </w:rPr>
+            </w:pPr>
+            <w:r>
+              <w:rPr>
+                <w:i w:val="0"/>
+                <w:color w:val="auto"/>
+                <w:sz w:val="22"/>
+                <w:szCs w:val="28"/>
+              </w:rPr>
+              <w:t>Alta</w:t>
+            </w:r>
+          </w:p>
+        </w:tc>
+        <w:tc>
+          <w:tcPr>
+            <w:tcW w:w="1152" w:type="dxa"/>
             <w:shd w:val="clear" w:color="auto" w:fill="auto"/>
             <w:vAlign w:val="center"/>
           </w:tcPr>
@@ -6766,21 +6645,2315 @@
             <w:r>
               <w:rPr>
                 <w:i w:val="0"/>
-              </w:rPr>
-              <w:fldChar w:fldCharType="begin"/>
-            </w:r>
-            <w:r>
-              <w:rPr>
-                <w:i w:val="0"/>
-              </w:rPr>
-              <w:instrText>MACROBUTTON NoMacro [Inserte aquí el texto]</w:instrText>
-            </w:r>
-            <w:r>
-              <w:rPr>
-                <w:i w:val="0"/>
-              </w:rPr>
-              <w:fldChar w:fldCharType="end"/>
-            </w:r>
+                <w:color w:val="auto"/>
+              </w:rPr>
+              <w:t>William arias</w:t>
+            </w:r>
+          </w:p>
+        </w:tc>
+      </w:tr>
+      <w:tr>
+        <w:trPr>
+          <w:trHeight w:val="272"/>
+        </w:trPr>
+        <w:tc>
+          <w:tcPr>
+            <w:tcW w:w="1096" w:type="dxa"/>
+            <w:shd w:val="clear" w:color="auto" w:fill="auto"/>
+            <w:vAlign w:val="center"/>
+          </w:tcPr>
+          <w:p>
+            <w:pPr>
+              <w:pStyle w:val="guiazul"/>
+              <w:jc w:val="center"/>
+              <w:rPr>
+                <w:i w:val="0"/>
+                <w:iCs/>
+                <w:color w:val="auto"/>
+              </w:rPr>
+            </w:pPr>
+            <w:r>
+              <w:rPr>
+                <w:i w:val="0"/>
+                <w:iCs/>
+                <w:color w:val="auto"/>
+              </w:rPr>
+              <w:t>RF4</w:t>
+            </w:r>
+          </w:p>
+        </w:tc>
+        <w:tc>
+          <w:tcPr>
+            <w:tcW w:w="3302" w:type="dxa"/>
+            <w:shd w:val="clear" w:color="auto" w:fill="auto"/>
+            <w:vAlign w:val="center"/>
+          </w:tcPr>
+          <w:p>
+            <w:pPr>
+              <w:pStyle w:val="guiazul"/>
+              <w:jc w:val="both"/>
+              <w:rPr>
+                <w:i w:val="0"/>
+                <w:color w:val="auto"/>
+                <w:sz w:val="22"/>
+                <w:szCs w:val="28"/>
+              </w:rPr>
+            </w:pPr>
+            <w:r>
+              <w:rPr>
+                <w:i w:val="0"/>
+                <w:color w:val="auto"/>
+                <w:sz w:val="22"/>
+                <w:szCs w:val="28"/>
+              </w:rPr>
+              <w:t xml:space="preserve">El sistema </w:t>
+            </w:r>
+            <w:r>
+              <w:rPr>
+                <w:i w:val="0"/>
+                <w:color w:val="auto"/>
+                <w:sz w:val="22"/>
+                <w:szCs w:val="28"/>
+              </w:rPr>
+              <w:t>debería</w:t>
+            </w:r>
+            <w:r>
+              <w:rPr>
+                <w:i w:val="0"/>
+                <w:color w:val="auto"/>
+                <w:sz w:val="22"/>
+                <w:szCs w:val="28"/>
+              </w:rPr>
+              <w:t xml:space="preserve"> permitir eliminar usuarios</w:t>
+            </w:r>
+          </w:p>
+        </w:tc>
+        <w:tc>
+          <w:tcPr>
+            <w:tcW w:w="1008" w:type="dxa"/>
+            <w:vAlign w:val="center"/>
+          </w:tcPr>
+          <w:p>
+            <w:pPr>
+              <w:pStyle w:val="guiazul"/>
+              <w:jc w:val="center"/>
+              <w:rPr>
+                <w:i w:val="0"/>
+                <w:color w:val="auto"/>
+                <w:sz w:val="22"/>
+                <w:szCs w:val="28"/>
+              </w:rPr>
+            </w:pPr>
+          </w:p>
+        </w:tc>
+        <w:tc>
+          <w:tcPr>
+            <w:tcW w:w="1729" w:type="dxa"/>
+            <w:shd w:val="clear" w:color="auto" w:fill="auto"/>
+            <w:vAlign w:val="center"/>
+          </w:tcPr>
+          <w:p>
+            <w:pPr>
+              <w:pStyle w:val="guiazul"/>
+              <w:jc w:val="center"/>
+              <w:rPr>
+                <w:i w:val="0"/>
+                <w:color w:val="auto"/>
+                <w:sz w:val="22"/>
+                <w:szCs w:val="28"/>
+              </w:rPr>
+            </w:pPr>
+            <w:r>
+              <w:rPr>
+                <w:i w:val="0"/>
+                <w:color w:val="auto"/>
+                <w:sz w:val="22"/>
+                <w:szCs w:val="28"/>
+              </w:rPr>
+              <w:t>Baja</w:t>
+            </w:r>
+          </w:p>
+        </w:tc>
+        <w:tc>
+          <w:tcPr>
+            <w:tcW w:w="1152" w:type="dxa"/>
+            <w:shd w:val="clear" w:color="auto" w:fill="auto"/>
+            <w:vAlign w:val="center"/>
+          </w:tcPr>
+          <w:p>
+            <w:pPr>
+              <w:pStyle w:val="guiazul"/>
+              <w:jc w:val="center"/>
+              <w:rPr>
+                <w:i w:val="0"/>
+              </w:rPr>
+            </w:pPr>
+            <w:r>
+              <w:rPr>
+                <w:i w:val="0"/>
+                <w:color w:val="auto"/>
+              </w:rPr>
+              <w:t>William arias</w:t>
+            </w:r>
+          </w:p>
+        </w:tc>
+      </w:tr>
+      <w:tr>
+        <w:trPr>
+          <w:trHeight w:val="272"/>
+        </w:trPr>
+        <w:tc>
+          <w:tcPr>
+            <w:tcW w:w="1096" w:type="dxa"/>
+            <w:shd w:val="clear" w:color="auto" w:fill="auto"/>
+            <w:vAlign w:val="center"/>
+          </w:tcPr>
+          <w:p>
+            <w:pPr>
+              <w:pStyle w:val="guiazul"/>
+              <w:jc w:val="center"/>
+              <w:rPr>
+                <w:i w:val="0"/>
+                <w:iCs/>
+                <w:color w:val="auto"/>
+              </w:rPr>
+            </w:pPr>
+            <w:r>
+              <w:rPr>
+                <w:i w:val="0"/>
+                <w:iCs/>
+                <w:color w:val="auto"/>
+              </w:rPr>
+              <w:t>RF5</w:t>
+            </w:r>
+          </w:p>
+        </w:tc>
+        <w:tc>
+          <w:tcPr>
+            <w:tcW w:w="3302" w:type="dxa"/>
+            <w:shd w:val="clear" w:color="auto" w:fill="auto"/>
+            <w:vAlign w:val="center"/>
+          </w:tcPr>
+          <w:p>
+            <w:pPr>
+              <w:pStyle w:val="guiazul"/>
+              <w:jc w:val="both"/>
+              <w:rPr>
+                <w:i w:val="0"/>
+                <w:color w:val="auto"/>
+                <w:sz w:val="22"/>
+                <w:szCs w:val="28"/>
+              </w:rPr>
+            </w:pPr>
+            <w:r>
+              <w:rPr>
+                <w:i w:val="0"/>
+                <w:color w:val="auto"/>
+                <w:sz w:val="22"/>
+                <w:szCs w:val="28"/>
+              </w:rPr>
+              <w:t xml:space="preserve">El sistema </w:t>
+            </w:r>
+            <w:r>
+              <w:rPr>
+                <w:i w:val="0"/>
+                <w:color w:val="auto"/>
+                <w:sz w:val="22"/>
+                <w:szCs w:val="28"/>
+              </w:rPr>
+              <w:t>deberá</w:t>
+            </w:r>
+            <w:r>
+              <w:rPr>
+                <w:i w:val="0"/>
+                <w:color w:val="auto"/>
+                <w:sz w:val="22"/>
+                <w:szCs w:val="28"/>
+              </w:rPr>
+              <w:t xml:space="preserve"> permitir consultar el estado de los usuarios</w:t>
+            </w:r>
+          </w:p>
+        </w:tc>
+        <w:tc>
+          <w:tcPr>
+            <w:tcW w:w="1008" w:type="dxa"/>
+            <w:vAlign w:val="center"/>
+          </w:tcPr>
+          <w:p>
+            <w:pPr>
+              <w:pStyle w:val="guiazul"/>
+              <w:jc w:val="center"/>
+              <w:rPr>
+                <w:i w:val="0"/>
+                <w:color w:val="auto"/>
+                <w:sz w:val="22"/>
+                <w:szCs w:val="28"/>
+              </w:rPr>
+            </w:pPr>
+          </w:p>
+        </w:tc>
+        <w:tc>
+          <w:tcPr>
+            <w:tcW w:w="1729" w:type="dxa"/>
+            <w:shd w:val="clear" w:color="auto" w:fill="auto"/>
+            <w:vAlign w:val="center"/>
+          </w:tcPr>
+          <w:p>
+            <w:pPr>
+              <w:pStyle w:val="guiazul"/>
+              <w:jc w:val="center"/>
+              <w:rPr>
+                <w:i w:val="0"/>
+                <w:color w:val="auto"/>
+                <w:sz w:val="22"/>
+                <w:szCs w:val="28"/>
+              </w:rPr>
+            </w:pPr>
+            <w:r>
+              <w:rPr>
+                <w:i w:val="0"/>
+                <w:color w:val="auto"/>
+                <w:sz w:val="22"/>
+                <w:szCs w:val="28"/>
+              </w:rPr>
+              <w:t>media</w:t>
+            </w:r>
+          </w:p>
+        </w:tc>
+        <w:tc>
+          <w:tcPr>
+            <w:tcW w:w="1152" w:type="dxa"/>
+            <w:shd w:val="clear" w:color="auto" w:fill="auto"/>
+            <w:vAlign w:val="center"/>
+          </w:tcPr>
+          <w:p>
+            <w:pPr>
+              <w:pStyle w:val="guiazul"/>
+              <w:jc w:val="center"/>
+              <w:rPr>
+                <w:i w:val="0"/>
+              </w:rPr>
+            </w:pPr>
+            <w:r>
+              <w:rPr>
+                <w:i w:val="0"/>
+                <w:color w:val="auto"/>
+              </w:rPr>
+              <w:t>William arias</w:t>
+            </w:r>
+          </w:p>
+        </w:tc>
+      </w:tr>
+      <w:tr>
+        <w:trPr>
+          <w:trHeight w:val="272"/>
+        </w:trPr>
+        <w:tc>
+          <w:tcPr>
+            <w:tcW w:w="1096" w:type="dxa"/>
+            <w:shd w:val="clear" w:color="auto" w:fill="auto"/>
+            <w:vAlign w:val="center"/>
+          </w:tcPr>
+          <w:p>
+            <w:pPr>
+              <w:pStyle w:val="guiazul"/>
+              <w:jc w:val="center"/>
+              <w:rPr>
+                <w:i w:val="0"/>
+                <w:iCs/>
+                <w:color w:val="auto"/>
+              </w:rPr>
+            </w:pPr>
+            <w:r>
+              <w:rPr>
+                <w:i w:val="0"/>
+                <w:iCs/>
+                <w:color w:val="auto"/>
+              </w:rPr>
+              <w:t>RF6</w:t>
+            </w:r>
+          </w:p>
+        </w:tc>
+        <w:tc>
+          <w:tcPr>
+            <w:tcW w:w="3302" w:type="dxa"/>
+            <w:shd w:val="clear" w:color="auto" w:fill="auto"/>
+            <w:vAlign w:val="center"/>
+          </w:tcPr>
+          <w:p>
+            <w:pPr>
+              <w:pStyle w:val="guiazul"/>
+              <w:jc w:val="both"/>
+              <w:rPr>
+                <w:i w:val="0"/>
+                <w:color w:val="auto"/>
+                <w:sz w:val="22"/>
+                <w:szCs w:val="28"/>
+              </w:rPr>
+            </w:pPr>
+            <w:r>
+              <w:rPr>
+                <w:i w:val="0"/>
+                <w:color w:val="auto"/>
+                <w:sz w:val="22"/>
+                <w:szCs w:val="28"/>
+              </w:rPr>
+              <w:t xml:space="preserve">El sistema debe permitir crear nuevos productos </w:t>
+            </w:r>
+          </w:p>
+        </w:tc>
+        <w:tc>
+          <w:tcPr>
+            <w:tcW w:w="1008" w:type="dxa"/>
+            <w:vAlign w:val="center"/>
+          </w:tcPr>
+          <w:p>
+            <w:pPr>
+              <w:pStyle w:val="guiazul"/>
+              <w:jc w:val="center"/>
+              <w:rPr>
+                <w:i w:val="0"/>
+                <w:color w:val="auto"/>
+                <w:sz w:val="22"/>
+                <w:szCs w:val="28"/>
+              </w:rPr>
+            </w:pPr>
+          </w:p>
+        </w:tc>
+        <w:tc>
+          <w:tcPr>
+            <w:tcW w:w="1729" w:type="dxa"/>
+            <w:shd w:val="clear" w:color="auto" w:fill="auto"/>
+            <w:vAlign w:val="center"/>
+          </w:tcPr>
+          <w:p>
+            <w:pPr>
+              <w:pStyle w:val="guiazul"/>
+              <w:jc w:val="center"/>
+              <w:rPr>
+                <w:i w:val="0"/>
+                <w:color w:val="auto"/>
+                <w:sz w:val="22"/>
+                <w:szCs w:val="28"/>
+              </w:rPr>
+            </w:pPr>
+            <w:r>
+              <w:rPr>
+                <w:i w:val="0"/>
+                <w:color w:val="auto"/>
+                <w:sz w:val="22"/>
+                <w:szCs w:val="28"/>
+              </w:rPr>
+              <w:t>Alta</w:t>
+            </w:r>
+          </w:p>
+        </w:tc>
+        <w:tc>
+          <w:tcPr>
+            <w:tcW w:w="1152" w:type="dxa"/>
+            <w:shd w:val="clear" w:color="auto" w:fill="auto"/>
+            <w:vAlign w:val="center"/>
+          </w:tcPr>
+          <w:p>
+            <w:pPr>
+              <w:pStyle w:val="guiazul"/>
+              <w:jc w:val="center"/>
+              <w:rPr>
+                <w:i w:val="0"/>
+              </w:rPr>
+            </w:pPr>
+            <w:r>
+              <w:rPr>
+                <w:i w:val="0"/>
+                <w:color w:val="auto"/>
+              </w:rPr>
+              <w:t>William arias</w:t>
+            </w:r>
+          </w:p>
+        </w:tc>
+      </w:tr>
+      <w:tr>
+        <w:trPr>
+          <w:trHeight w:val="272"/>
+        </w:trPr>
+        <w:tc>
+          <w:tcPr>
+            <w:tcW w:w="1096" w:type="dxa"/>
+            <w:shd w:val="clear" w:color="auto" w:fill="auto"/>
+            <w:vAlign w:val="center"/>
+          </w:tcPr>
+          <w:p>
+            <w:pPr>
+              <w:pStyle w:val="guiazul"/>
+              <w:jc w:val="center"/>
+              <w:rPr>
+                <w:i w:val="0"/>
+                <w:iCs/>
+                <w:color w:val="auto"/>
+              </w:rPr>
+            </w:pPr>
+            <w:r>
+              <w:rPr>
+                <w:i w:val="0"/>
+                <w:iCs/>
+                <w:color w:val="auto"/>
+              </w:rPr>
+              <w:t>RF7</w:t>
+            </w:r>
+          </w:p>
+        </w:tc>
+        <w:tc>
+          <w:tcPr>
+            <w:tcW w:w="3302" w:type="dxa"/>
+            <w:shd w:val="clear" w:color="auto" w:fill="auto"/>
+            <w:vAlign w:val="center"/>
+          </w:tcPr>
+          <w:p>
+            <w:pPr>
+              <w:pStyle w:val="guiazul"/>
+              <w:jc w:val="both"/>
+              <w:rPr>
+                <w:i w:val="0"/>
+                <w:color w:val="auto"/>
+                <w:sz w:val="22"/>
+                <w:szCs w:val="28"/>
+              </w:rPr>
+            </w:pPr>
+            <w:r>
+              <w:rPr>
+                <w:i w:val="0"/>
+                <w:color w:val="auto"/>
+                <w:sz w:val="22"/>
+                <w:szCs w:val="28"/>
+              </w:rPr>
+              <w:t>El sistema debe permitir actualizar productos</w:t>
+            </w:r>
+          </w:p>
+        </w:tc>
+        <w:tc>
+          <w:tcPr>
+            <w:tcW w:w="1008" w:type="dxa"/>
+            <w:vAlign w:val="center"/>
+          </w:tcPr>
+          <w:p>
+            <w:pPr>
+              <w:pStyle w:val="guiazul"/>
+              <w:jc w:val="center"/>
+              <w:rPr>
+                <w:i w:val="0"/>
+                <w:color w:val="auto"/>
+                <w:sz w:val="22"/>
+                <w:szCs w:val="28"/>
+              </w:rPr>
+            </w:pPr>
+          </w:p>
+        </w:tc>
+        <w:tc>
+          <w:tcPr>
+            <w:tcW w:w="1729" w:type="dxa"/>
+            <w:shd w:val="clear" w:color="auto" w:fill="auto"/>
+            <w:vAlign w:val="center"/>
+          </w:tcPr>
+          <w:p>
+            <w:pPr>
+              <w:pStyle w:val="guiazul"/>
+              <w:jc w:val="center"/>
+              <w:rPr>
+                <w:i w:val="0"/>
+                <w:color w:val="auto"/>
+                <w:sz w:val="22"/>
+                <w:szCs w:val="28"/>
+              </w:rPr>
+            </w:pPr>
+            <w:r>
+              <w:rPr>
+                <w:i w:val="0"/>
+                <w:color w:val="auto"/>
+                <w:sz w:val="22"/>
+                <w:szCs w:val="28"/>
+              </w:rPr>
+              <w:t>Alta</w:t>
+            </w:r>
+          </w:p>
+        </w:tc>
+        <w:tc>
+          <w:tcPr>
+            <w:tcW w:w="1152" w:type="dxa"/>
+            <w:shd w:val="clear" w:color="auto" w:fill="auto"/>
+            <w:vAlign w:val="center"/>
+          </w:tcPr>
+          <w:p>
+            <w:pPr>
+              <w:pStyle w:val="guiazul"/>
+              <w:jc w:val="center"/>
+              <w:rPr>
+                <w:i w:val="0"/>
+                <w:color w:val="auto"/>
+              </w:rPr>
+            </w:pPr>
+            <w:r>
+              <w:rPr>
+                <w:i w:val="0"/>
+                <w:color w:val="auto"/>
+              </w:rPr>
+              <w:t>William arias</w:t>
+            </w:r>
+          </w:p>
+        </w:tc>
+      </w:tr>
+      <w:tr>
+        <w:trPr>
+          <w:trHeight w:val="272"/>
+        </w:trPr>
+        <w:tc>
+          <w:tcPr>
+            <w:tcW w:w="1096" w:type="dxa"/>
+            <w:shd w:val="clear" w:color="auto" w:fill="auto"/>
+            <w:vAlign w:val="center"/>
+          </w:tcPr>
+          <w:p>
+            <w:pPr>
+              <w:pStyle w:val="guiazul"/>
+              <w:jc w:val="center"/>
+              <w:rPr>
+                <w:i w:val="0"/>
+                <w:iCs/>
+                <w:color w:val="auto"/>
+              </w:rPr>
+            </w:pPr>
+            <w:r>
+              <w:rPr>
+                <w:i w:val="0"/>
+                <w:iCs/>
+                <w:color w:val="auto"/>
+              </w:rPr>
+              <w:t>RF8</w:t>
+            </w:r>
+          </w:p>
+        </w:tc>
+        <w:tc>
+          <w:tcPr>
+            <w:tcW w:w="3302" w:type="dxa"/>
+            <w:shd w:val="clear" w:color="auto" w:fill="auto"/>
+            <w:vAlign w:val="center"/>
+          </w:tcPr>
+          <w:p>
+            <w:pPr>
+              <w:pStyle w:val="guiazul"/>
+              <w:jc w:val="both"/>
+              <w:rPr>
+                <w:i w:val="0"/>
+                <w:color w:val="auto"/>
+                <w:sz w:val="22"/>
+                <w:szCs w:val="28"/>
+              </w:rPr>
+            </w:pPr>
+            <w:r>
+              <w:rPr>
+                <w:i w:val="0"/>
+                <w:color w:val="auto"/>
+                <w:sz w:val="22"/>
+                <w:szCs w:val="28"/>
+              </w:rPr>
+              <w:t xml:space="preserve">El sistema debería permitir eliminar productos </w:t>
+            </w:r>
+          </w:p>
+        </w:tc>
+        <w:tc>
+          <w:tcPr>
+            <w:tcW w:w="1008" w:type="dxa"/>
+            <w:vAlign w:val="center"/>
+          </w:tcPr>
+          <w:p>
+            <w:pPr>
+              <w:pStyle w:val="guiazul"/>
+              <w:jc w:val="center"/>
+              <w:rPr>
+                <w:i w:val="0"/>
+                <w:color w:val="auto"/>
+                <w:sz w:val="22"/>
+                <w:szCs w:val="28"/>
+              </w:rPr>
+            </w:pPr>
+          </w:p>
+        </w:tc>
+        <w:tc>
+          <w:tcPr>
+            <w:tcW w:w="1729" w:type="dxa"/>
+            <w:shd w:val="clear" w:color="auto" w:fill="auto"/>
+            <w:vAlign w:val="center"/>
+          </w:tcPr>
+          <w:p>
+            <w:pPr>
+              <w:pStyle w:val="guiazul"/>
+              <w:jc w:val="center"/>
+              <w:rPr>
+                <w:i w:val="0"/>
+                <w:color w:val="auto"/>
+                <w:sz w:val="22"/>
+                <w:szCs w:val="28"/>
+              </w:rPr>
+            </w:pPr>
+            <w:r>
+              <w:rPr>
+                <w:i w:val="0"/>
+                <w:color w:val="auto"/>
+                <w:sz w:val="22"/>
+                <w:szCs w:val="28"/>
+              </w:rPr>
+              <w:t>Baja</w:t>
+            </w:r>
+          </w:p>
+        </w:tc>
+        <w:tc>
+          <w:tcPr>
+            <w:tcW w:w="1152" w:type="dxa"/>
+            <w:shd w:val="clear" w:color="auto" w:fill="auto"/>
+            <w:vAlign w:val="center"/>
+          </w:tcPr>
+          <w:p>
+            <w:pPr>
+              <w:pStyle w:val="guiazul"/>
+              <w:jc w:val="center"/>
+              <w:rPr>
+                <w:i w:val="0"/>
+              </w:rPr>
+            </w:pPr>
+            <w:r>
+              <w:rPr>
+                <w:i w:val="0"/>
+                <w:color w:val="auto"/>
+              </w:rPr>
+              <w:t xml:space="preserve">Diego </w:t>
+            </w:r>
+            <w:r>
+              <w:rPr>
+                <w:i w:val="0"/>
+                <w:color w:val="auto"/>
+              </w:rPr>
+              <w:t>Vargas</w:t>
+            </w:r>
+          </w:p>
+        </w:tc>
+      </w:tr>
+      <w:tr>
+        <w:trPr>
+          <w:trHeight w:val="272"/>
+        </w:trPr>
+        <w:tc>
+          <w:tcPr>
+            <w:tcW w:w="1096" w:type="dxa"/>
+            <w:shd w:val="clear" w:color="auto" w:fill="auto"/>
+            <w:vAlign w:val="center"/>
+          </w:tcPr>
+          <w:p>
+            <w:pPr>
+              <w:pStyle w:val="guiazul"/>
+              <w:jc w:val="center"/>
+              <w:rPr>
+                <w:i w:val="0"/>
+                <w:iCs/>
+                <w:color w:val="auto"/>
+              </w:rPr>
+            </w:pPr>
+            <w:r>
+              <w:rPr>
+                <w:i w:val="0"/>
+                <w:iCs/>
+                <w:color w:val="auto"/>
+              </w:rPr>
+              <w:lastRenderedPageBreak/>
+              <w:t>RF9</w:t>
+            </w:r>
+          </w:p>
+        </w:tc>
+        <w:tc>
+          <w:tcPr>
+            <w:tcW w:w="3302" w:type="dxa"/>
+            <w:shd w:val="clear" w:color="auto" w:fill="auto"/>
+            <w:vAlign w:val="center"/>
+          </w:tcPr>
+          <w:p>
+            <w:pPr>
+              <w:pStyle w:val="guiazul"/>
+              <w:jc w:val="both"/>
+              <w:rPr>
+                <w:i w:val="0"/>
+                <w:color w:val="auto"/>
+                <w:sz w:val="22"/>
+                <w:szCs w:val="28"/>
+              </w:rPr>
+            </w:pPr>
+            <w:r>
+              <w:rPr>
+                <w:i w:val="0"/>
+                <w:color w:val="auto"/>
+                <w:sz w:val="22"/>
+                <w:szCs w:val="28"/>
+              </w:rPr>
+              <w:t>El sistema debería permitir revisar el estado del producto</w:t>
+            </w:r>
+          </w:p>
+        </w:tc>
+        <w:tc>
+          <w:tcPr>
+            <w:tcW w:w="1008" w:type="dxa"/>
+            <w:vAlign w:val="center"/>
+          </w:tcPr>
+          <w:p>
+            <w:pPr>
+              <w:pStyle w:val="guiazul"/>
+              <w:jc w:val="center"/>
+              <w:rPr>
+                <w:i w:val="0"/>
+                <w:color w:val="auto"/>
+                <w:sz w:val="22"/>
+                <w:szCs w:val="28"/>
+              </w:rPr>
+            </w:pPr>
+          </w:p>
+        </w:tc>
+        <w:tc>
+          <w:tcPr>
+            <w:tcW w:w="1729" w:type="dxa"/>
+            <w:shd w:val="clear" w:color="auto" w:fill="auto"/>
+            <w:vAlign w:val="center"/>
+          </w:tcPr>
+          <w:p>
+            <w:pPr>
+              <w:pStyle w:val="guiazul"/>
+              <w:jc w:val="center"/>
+              <w:rPr>
+                <w:i w:val="0"/>
+                <w:color w:val="auto"/>
+                <w:sz w:val="22"/>
+                <w:szCs w:val="28"/>
+              </w:rPr>
+            </w:pPr>
+            <w:r>
+              <w:rPr>
+                <w:i w:val="0"/>
+                <w:color w:val="auto"/>
+                <w:sz w:val="22"/>
+                <w:szCs w:val="28"/>
+              </w:rPr>
+              <w:t>Baja</w:t>
+            </w:r>
+          </w:p>
+        </w:tc>
+        <w:tc>
+          <w:tcPr>
+            <w:tcW w:w="1152" w:type="dxa"/>
+            <w:shd w:val="clear" w:color="auto" w:fill="auto"/>
+            <w:vAlign w:val="center"/>
+          </w:tcPr>
+          <w:p>
+            <w:pPr>
+              <w:pStyle w:val="guiazul"/>
+              <w:jc w:val="center"/>
+              <w:rPr>
+                <w:i w:val="0"/>
+              </w:rPr>
+            </w:pPr>
+            <w:r>
+              <w:rPr>
+                <w:i w:val="0"/>
+                <w:color w:val="auto"/>
+              </w:rPr>
+              <w:t xml:space="preserve">Diego </w:t>
+            </w:r>
+            <w:r>
+              <w:rPr>
+                <w:i w:val="0"/>
+                <w:color w:val="auto"/>
+              </w:rPr>
+              <w:t>Vargas</w:t>
+            </w:r>
+          </w:p>
+        </w:tc>
+      </w:tr>
+      <w:tr>
+        <w:trPr>
+          <w:trHeight w:val="272"/>
+        </w:trPr>
+        <w:tc>
+          <w:tcPr>
+            <w:tcW w:w="1096" w:type="dxa"/>
+            <w:shd w:val="clear" w:color="auto" w:fill="auto"/>
+            <w:vAlign w:val="center"/>
+          </w:tcPr>
+          <w:p>
+            <w:pPr>
+              <w:pStyle w:val="guiazul"/>
+              <w:jc w:val="center"/>
+              <w:rPr>
+                <w:i w:val="0"/>
+                <w:iCs/>
+                <w:color w:val="auto"/>
+              </w:rPr>
+            </w:pPr>
+            <w:r>
+              <w:rPr>
+                <w:i w:val="0"/>
+                <w:iCs/>
+                <w:color w:val="auto"/>
+              </w:rPr>
+              <w:t>RF10</w:t>
+            </w:r>
+          </w:p>
+        </w:tc>
+        <w:tc>
+          <w:tcPr>
+            <w:tcW w:w="3302" w:type="dxa"/>
+            <w:shd w:val="clear" w:color="auto" w:fill="auto"/>
+            <w:vAlign w:val="center"/>
+          </w:tcPr>
+          <w:p>
+            <w:pPr>
+              <w:pStyle w:val="guiazul"/>
+              <w:jc w:val="both"/>
+              <w:rPr>
+                <w:i w:val="0"/>
+                <w:color w:val="auto"/>
+                <w:sz w:val="22"/>
+                <w:szCs w:val="28"/>
+              </w:rPr>
+            </w:pPr>
+            <w:r>
+              <w:rPr>
+                <w:i w:val="0"/>
+                <w:color w:val="auto"/>
+                <w:sz w:val="22"/>
+                <w:szCs w:val="28"/>
+              </w:rPr>
+              <w:t>El sistema debe permitir consultar productos</w:t>
+            </w:r>
+          </w:p>
+        </w:tc>
+        <w:tc>
+          <w:tcPr>
+            <w:tcW w:w="1008" w:type="dxa"/>
+            <w:vAlign w:val="center"/>
+          </w:tcPr>
+          <w:p>
+            <w:pPr>
+              <w:pStyle w:val="guiazul"/>
+              <w:jc w:val="center"/>
+              <w:rPr>
+                <w:i w:val="0"/>
+                <w:color w:val="auto"/>
+                <w:sz w:val="22"/>
+                <w:szCs w:val="28"/>
+              </w:rPr>
+            </w:pPr>
+          </w:p>
+        </w:tc>
+        <w:tc>
+          <w:tcPr>
+            <w:tcW w:w="1729" w:type="dxa"/>
+            <w:shd w:val="clear" w:color="auto" w:fill="auto"/>
+            <w:vAlign w:val="center"/>
+          </w:tcPr>
+          <w:p>
+            <w:pPr>
+              <w:pStyle w:val="guiazul"/>
+              <w:jc w:val="center"/>
+              <w:rPr>
+                <w:i w:val="0"/>
+                <w:color w:val="auto"/>
+                <w:sz w:val="22"/>
+                <w:szCs w:val="28"/>
+              </w:rPr>
+            </w:pPr>
+            <w:r>
+              <w:rPr>
+                <w:i w:val="0"/>
+                <w:color w:val="auto"/>
+                <w:sz w:val="22"/>
+                <w:szCs w:val="28"/>
+              </w:rPr>
+              <w:t>Alta</w:t>
+            </w:r>
+          </w:p>
+        </w:tc>
+        <w:tc>
+          <w:tcPr>
+            <w:tcW w:w="1152" w:type="dxa"/>
+            <w:shd w:val="clear" w:color="auto" w:fill="auto"/>
+            <w:vAlign w:val="center"/>
+          </w:tcPr>
+          <w:p>
+            <w:pPr>
+              <w:pStyle w:val="guiazul"/>
+              <w:jc w:val="center"/>
+              <w:rPr>
+                <w:i w:val="0"/>
+              </w:rPr>
+            </w:pPr>
+            <w:r>
+              <w:rPr>
+                <w:i w:val="0"/>
+                <w:color w:val="auto"/>
+              </w:rPr>
+              <w:t xml:space="preserve">Diego </w:t>
+            </w:r>
+            <w:r>
+              <w:rPr>
+                <w:i w:val="0"/>
+                <w:color w:val="auto"/>
+              </w:rPr>
+              <w:t>Vargas</w:t>
+            </w:r>
+          </w:p>
+        </w:tc>
+      </w:tr>
+      <w:tr>
+        <w:trPr>
+          <w:trHeight w:val="272"/>
+        </w:trPr>
+        <w:tc>
+          <w:tcPr>
+            <w:tcW w:w="1096" w:type="dxa"/>
+            <w:shd w:val="clear" w:color="auto" w:fill="auto"/>
+            <w:vAlign w:val="center"/>
+          </w:tcPr>
+          <w:p>
+            <w:pPr>
+              <w:pStyle w:val="guiazul"/>
+              <w:jc w:val="center"/>
+              <w:rPr>
+                <w:i w:val="0"/>
+                <w:iCs/>
+                <w:color w:val="auto"/>
+              </w:rPr>
+            </w:pPr>
+            <w:r>
+              <w:rPr>
+                <w:i w:val="0"/>
+                <w:iCs/>
+                <w:color w:val="auto"/>
+              </w:rPr>
+              <w:t>RF11</w:t>
+            </w:r>
+          </w:p>
+        </w:tc>
+        <w:tc>
+          <w:tcPr>
+            <w:tcW w:w="3302" w:type="dxa"/>
+            <w:shd w:val="clear" w:color="auto" w:fill="auto"/>
+            <w:vAlign w:val="center"/>
+          </w:tcPr>
+          <w:p>
+            <w:pPr>
+              <w:pStyle w:val="guiazul"/>
+              <w:jc w:val="both"/>
+              <w:rPr>
+                <w:i w:val="0"/>
+                <w:color w:val="auto"/>
+                <w:sz w:val="22"/>
+                <w:szCs w:val="28"/>
+              </w:rPr>
+            </w:pPr>
+            <w:r>
+              <w:rPr>
+                <w:i w:val="0"/>
+                <w:color w:val="auto"/>
+                <w:sz w:val="22"/>
+                <w:szCs w:val="28"/>
+              </w:rPr>
+              <w:t>El sistema debe permitir registrar proveedores</w:t>
+            </w:r>
+          </w:p>
+        </w:tc>
+        <w:tc>
+          <w:tcPr>
+            <w:tcW w:w="1008" w:type="dxa"/>
+            <w:vAlign w:val="center"/>
+          </w:tcPr>
+          <w:p>
+            <w:pPr>
+              <w:pStyle w:val="guiazul"/>
+              <w:jc w:val="center"/>
+              <w:rPr>
+                <w:i w:val="0"/>
+                <w:color w:val="auto"/>
+                <w:sz w:val="22"/>
+                <w:szCs w:val="28"/>
+              </w:rPr>
+            </w:pPr>
+          </w:p>
+        </w:tc>
+        <w:tc>
+          <w:tcPr>
+            <w:tcW w:w="1729" w:type="dxa"/>
+            <w:shd w:val="clear" w:color="auto" w:fill="auto"/>
+            <w:vAlign w:val="center"/>
+          </w:tcPr>
+          <w:p>
+            <w:pPr>
+              <w:pStyle w:val="guiazul"/>
+              <w:jc w:val="center"/>
+              <w:rPr>
+                <w:i w:val="0"/>
+                <w:color w:val="auto"/>
+                <w:sz w:val="22"/>
+                <w:szCs w:val="28"/>
+              </w:rPr>
+            </w:pPr>
+            <w:r>
+              <w:rPr>
+                <w:i w:val="0"/>
+                <w:color w:val="auto"/>
+                <w:sz w:val="22"/>
+                <w:szCs w:val="28"/>
+              </w:rPr>
+              <w:t>Alta</w:t>
+            </w:r>
+          </w:p>
+        </w:tc>
+        <w:tc>
+          <w:tcPr>
+            <w:tcW w:w="1152" w:type="dxa"/>
+            <w:shd w:val="clear" w:color="auto" w:fill="auto"/>
+            <w:vAlign w:val="center"/>
+          </w:tcPr>
+          <w:p>
+            <w:pPr>
+              <w:pStyle w:val="guiazul"/>
+              <w:jc w:val="center"/>
+              <w:rPr>
+                <w:i w:val="0"/>
+              </w:rPr>
+            </w:pPr>
+            <w:r>
+              <w:rPr>
+                <w:i w:val="0"/>
+                <w:color w:val="auto"/>
+              </w:rPr>
+              <w:t xml:space="preserve">Diego </w:t>
+            </w:r>
+            <w:r>
+              <w:rPr>
+                <w:i w:val="0"/>
+                <w:color w:val="auto"/>
+              </w:rPr>
+              <w:t>Vargas</w:t>
+            </w:r>
+          </w:p>
+        </w:tc>
+      </w:tr>
+      <w:tr>
+        <w:trPr>
+          <w:trHeight w:val="272"/>
+        </w:trPr>
+        <w:tc>
+          <w:tcPr>
+            <w:tcW w:w="1096" w:type="dxa"/>
+            <w:shd w:val="clear" w:color="auto" w:fill="auto"/>
+            <w:vAlign w:val="center"/>
+          </w:tcPr>
+          <w:p>
+            <w:pPr>
+              <w:pStyle w:val="guiazul"/>
+              <w:jc w:val="center"/>
+              <w:rPr>
+                <w:i w:val="0"/>
+                <w:iCs/>
+                <w:color w:val="auto"/>
+              </w:rPr>
+            </w:pPr>
+            <w:r>
+              <w:rPr>
+                <w:i w:val="0"/>
+                <w:iCs/>
+                <w:color w:val="auto"/>
+              </w:rPr>
+              <w:t>RF12</w:t>
+            </w:r>
+          </w:p>
+        </w:tc>
+        <w:tc>
+          <w:tcPr>
+            <w:tcW w:w="3302" w:type="dxa"/>
+            <w:shd w:val="clear" w:color="auto" w:fill="auto"/>
+            <w:vAlign w:val="center"/>
+          </w:tcPr>
+          <w:p>
+            <w:pPr>
+              <w:pStyle w:val="guiazul"/>
+              <w:jc w:val="both"/>
+              <w:rPr>
+                <w:i w:val="0"/>
+                <w:color w:val="auto"/>
+                <w:sz w:val="22"/>
+                <w:szCs w:val="28"/>
+              </w:rPr>
+            </w:pPr>
+            <w:r>
+              <w:rPr>
+                <w:i w:val="0"/>
+                <w:color w:val="auto"/>
+                <w:sz w:val="22"/>
+                <w:szCs w:val="28"/>
+              </w:rPr>
+              <w:t xml:space="preserve">El sistema </w:t>
+            </w:r>
+            <w:r>
+              <w:rPr>
+                <w:i w:val="0"/>
+                <w:color w:val="auto"/>
+                <w:sz w:val="22"/>
+                <w:szCs w:val="28"/>
+              </w:rPr>
+              <w:t>deberá</w:t>
+            </w:r>
+            <w:r>
+              <w:rPr>
+                <w:i w:val="0"/>
+                <w:color w:val="auto"/>
+                <w:sz w:val="22"/>
+                <w:szCs w:val="28"/>
+              </w:rPr>
+              <w:t xml:space="preserve"> permitir consultar proveedores</w:t>
+            </w:r>
+          </w:p>
+        </w:tc>
+        <w:tc>
+          <w:tcPr>
+            <w:tcW w:w="1008" w:type="dxa"/>
+            <w:vAlign w:val="center"/>
+          </w:tcPr>
+          <w:p>
+            <w:pPr>
+              <w:pStyle w:val="guiazul"/>
+              <w:jc w:val="center"/>
+              <w:rPr>
+                <w:i w:val="0"/>
+                <w:color w:val="auto"/>
+                <w:sz w:val="22"/>
+                <w:szCs w:val="28"/>
+              </w:rPr>
+            </w:pPr>
+          </w:p>
+        </w:tc>
+        <w:tc>
+          <w:tcPr>
+            <w:tcW w:w="1729" w:type="dxa"/>
+            <w:shd w:val="clear" w:color="auto" w:fill="auto"/>
+            <w:vAlign w:val="center"/>
+          </w:tcPr>
+          <w:p>
+            <w:pPr>
+              <w:pStyle w:val="guiazul"/>
+              <w:jc w:val="center"/>
+              <w:rPr>
+                <w:i w:val="0"/>
+                <w:color w:val="auto"/>
+                <w:sz w:val="22"/>
+                <w:szCs w:val="28"/>
+              </w:rPr>
+            </w:pPr>
+            <w:r>
+              <w:rPr>
+                <w:i w:val="0"/>
+                <w:color w:val="auto"/>
+                <w:sz w:val="22"/>
+                <w:szCs w:val="28"/>
+              </w:rPr>
+              <w:t>media</w:t>
+            </w:r>
+          </w:p>
+        </w:tc>
+        <w:tc>
+          <w:tcPr>
+            <w:tcW w:w="1152" w:type="dxa"/>
+            <w:shd w:val="clear" w:color="auto" w:fill="auto"/>
+            <w:vAlign w:val="center"/>
+          </w:tcPr>
+          <w:p>
+            <w:pPr>
+              <w:pStyle w:val="guiazul"/>
+              <w:jc w:val="center"/>
+              <w:rPr>
+                <w:i w:val="0"/>
+              </w:rPr>
+            </w:pPr>
+            <w:r>
+              <w:rPr>
+                <w:i w:val="0"/>
+                <w:color w:val="auto"/>
+              </w:rPr>
+              <w:t xml:space="preserve">Diego </w:t>
+            </w:r>
+            <w:r>
+              <w:rPr>
+                <w:i w:val="0"/>
+                <w:color w:val="auto"/>
+              </w:rPr>
+              <w:t>Vargas</w:t>
+            </w:r>
+          </w:p>
+        </w:tc>
+      </w:tr>
+      <w:tr>
+        <w:trPr>
+          <w:trHeight w:val="272"/>
+        </w:trPr>
+        <w:tc>
+          <w:tcPr>
+            <w:tcW w:w="1096" w:type="dxa"/>
+            <w:shd w:val="clear" w:color="auto" w:fill="auto"/>
+            <w:vAlign w:val="center"/>
+          </w:tcPr>
+          <w:p>
+            <w:pPr>
+              <w:pStyle w:val="guiazul"/>
+              <w:jc w:val="center"/>
+              <w:rPr>
+                <w:i w:val="0"/>
+                <w:iCs/>
+                <w:color w:val="auto"/>
+              </w:rPr>
+            </w:pPr>
+            <w:r>
+              <w:rPr>
+                <w:i w:val="0"/>
+                <w:iCs/>
+                <w:color w:val="auto"/>
+              </w:rPr>
+              <w:t>RF13</w:t>
+            </w:r>
+          </w:p>
+        </w:tc>
+        <w:tc>
+          <w:tcPr>
+            <w:tcW w:w="3302" w:type="dxa"/>
+            <w:shd w:val="clear" w:color="auto" w:fill="auto"/>
+            <w:vAlign w:val="center"/>
+          </w:tcPr>
+          <w:p>
+            <w:pPr>
+              <w:pStyle w:val="guiazul"/>
+              <w:jc w:val="both"/>
+              <w:rPr>
+                <w:i w:val="0"/>
+                <w:color w:val="auto"/>
+                <w:sz w:val="22"/>
+                <w:szCs w:val="28"/>
+              </w:rPr>
+            </w:pPr>
+            <w:r>
+              <w:rPr>
+                <w:i w:val="0"/>
+                <w:color w:val="auto"/>
+                <w:sz w:val="22"/>
+                <w:szCs w:val="28"/>
+              </w:rPr>
+              <w:t>El sistema debe permitir actualizar proveedores</w:t>
+            </w:r>
+          </w:p>
+        </w:tc>
+        <w:tc>
+          <w:tcPr>
+            <w:tcW w:w="1008" w:type="dxa"/>
+            <w:vAlign w:val="center"/>
+          </w:tcPr>
+          <w:p>
+            <w:pPr>
+              <w:pStyle w:val="guiazul"/>
+              <w:jc w:val="center"/>
+              <w:rPr>
+                <w:i w:val="0"/>
+                <w:color w:val="auto"/>
+                <w:sz w:val="22"/>
+                <w:szCs w:val="28"/>
+              </w:rPr>
+            </w:pPr>
+          </w:p>
+        </w:tc>
+        <w:tc>
+          <w:tcPr>
+            <w:tcW w:w="1729" w:type="dxa"/>
+            <w:shd w:val="clear" w:color="auto" w:fill="auto"/>
+            <w:vAlign w:val="center"/>
+          </w:tcPr>
+          <w:p>
+            <w:pPr>
+              <w:pStyle w:val="guiazul"/>
+              <w:jc w:val="center"/>
+              <w:rPr>
+                <w:i w:val="0"/>
+                <w:color w:val="auto"/>
+                <w:sz w:val="22"/>
+                <w:szCs w:val="28"/>
+              </w:rPr>
+            </w:pPr>
+            <w:r>
+              <w:rPr>
+                <w:i w:val="0"/>
+                <w:color w:val="auto"/>
+                <w:sz w:val="22"/>
+                <w:szCs w:val="28"/>
+              </w:rPr>
+              <w:t>Alta</w:t>
+            </w:r>
+          </w:p>
+        </w:tc>
+        <w:tc>
+          <w:tcPr>
+            <w:tcW w:w="1152" w:type="dxa"/>
+            <w:shd w:val="clear" w:color="auto" w:fill="auto"/>
+            <w:vAlign w:val="center"/>
+          </w:tcPr>
+          <w:p>
+            <w:pPr>
+              <w:pStyle w:val="guiazul"/>
+              <w:jc w:val="center"/>
+              <w:rPr>
+                <w:i w:val="0"/>
+              </w:rPr>
+            </w:pPr>
+            <w:r>
+              <w:rPr>
+                <w:i w:val="0"/>
+                <w:color w:val="auto"/>
+              </w:rPr>
+              <w:t xml:space="preserve">Diego </w:t>
+            </w:r>
+            <w:r>
+              <w:rPr>
+                <w:i w:val="0"/>
+                <w:color w:val="auto"/>
+              </w:rPr>
+              <w:t>Vargas</w:t>
+            </w:r>
+          </w:p>
+        </w:tc>
+      </w:tr>
+      <w:tr>
+        <w:trPr>
+          <w:trHeight w:val="272"/>
+        </w:trPr>
+        <w:tc>
+          <w:tcPr>
+            <w:tcW w:w="1096" w:type="dxa"/>
+            <w:shd w:val="clear" w:color="auto" w:fill="auto"/>
+            <w:vAlign w:val="center"/>
+          </w:tcPr>
+          <w:p>
+            <w:pPr>
+              <w:pStyle w:val="guiazul"/>
+              <w:jc w:val="center"/>
+              <w:rPr>
+                <w:i w:val="0"/>
+                <w:iCs/>
+                <w:color w:val="auto"/>
+              </w:rPr>
+            </w:pPr>
+            <w:r>
+              <w:rPr>
+                <w:i w:val="0"/>
+                <w:iCs/>
+                <w:color w:val="auto"/>
+              </w:rPr>
+              <w:t>RF14</w:t>
+            </w:r>
+          </w:p>
+        </w:tc>
+        <w:tc>
+          <w:tcPr>
+            <w:tcW w:w="3302" w:type="dxa"/>
+            <w:shd w:val="clear" w:color="auto" w:fill="auto"/>
+            <w:vAlign w:val="center"/>
+          </w:tcPr>
+          <w:p>
+            <w:pPr>
+              <w:pStyle w:val="guiazul"/>
+              <w:jc w:val="both"/>
+              <w:rPr>
+                <w:i w:val="0"/>
+                <w:color w:val="auto"/>
+                <w:sz w:val="22"/>
+                <w:szCs w:val="28"/>
+              </w:rPr>
+            </w:pPr>
+            <w:r>
+              <w:rPr>
+                <w:i w:val="0"/>
+                <w:color w:val="auto"/>
+                <w:sz w:val="22"/>
+                <w:szCs w:val="28"/>
+              </w:rPr>
+              <w:t xml:space="preserve">El sistema </w:t>
+            </w:r>
+            <w:r>
+              <w:rPr>
+                <w:i w:val="0"/>
+                <w:color w:val="auto"/>
+                <w:sz w:val="22"/>
+                <w:szCs w:val="28"/>
+              </w:rPr>
+              <w:t>debería</w:t>
+            </w:r>
+            <w:r>
+              <w:rPr>
+                <w:i w:val="0"/>
+                <w:color w:val="auto"/>
+                <w:sz w:val="22"/>
+                <w:szCs w:val="28"/>
+              </w:rPr>
+              <w:t xml:space="preserve"> permitir eliminar proveedores</w:t>
+            </w:r>
+          </w:p>
+        </w:tc>
+        <w:tc>
+          <w:tcPr>
+            <w:tcW w:w="1008" w:type="dxa"/>
+            <w:vAlign w:val="center"/>
+          </w:tcPr>
+          <w:p>
+            <w:pPr>
+              <w:pStyle w:val="guiazul"/>
+              <w:jc w:val="center"/>
+              <w:rPr>
+                <w:i w:val="0"/>
+                <w:color w:val="auto"/>
+                <w:sz w:val="22"/>
+                <w:szCs w:val="28"/>
+              </w:rPr>
+            </w:pPr>
+          </w:p>
+        </w:tc>
+        <w:tc>
+          <w:tcPr>
+            <w:tcW w:w="1729" w:type="dxa"/>
+            <w:shd w:val="clear" w:color="auto" w:fill="auto"/>
+            <w:vAlign w:val="center"/>
+          </w:tcPr>
+          <w:p>
+            <w:pPr>
+              <w:pStyle w:val="guiazul"/>
+              <w:jc w:val="center"/>
+              <w:rPr>
+                <w:i w:val="0"/>
+                <w:color w:val="auto"/>
+                <w:sz w:val="22"/>
+                <w:szCs w:val="28"/>
+              </w:rPr>
+            </w:pPr>
+            <w:r>
+              <w:rPr>
+                <w:i w:val="0"/>
+                <w:color w:val="auto"/>
+                <w:sz w:val="22"/>
+                <w:szCs w:val="28"/>
+              </w:rPr>
+              <w:t>Baja</w:t>
+            </w:r>
+          </w:p>
+        </w:tc>
+        <w:tc>
+          <w:tcPr>
+            <w:tcW w:w="1152" w:type="dxa"/>
+            <w:shd w:val="clear" w:color="auto" w:fill="auto"/>
+            <w:vAlign w:val="center"/>
+          </w:tcPr>
+          <w:p>
+            <w:pPr>
+              <w:pStyle w:val="guiazul"/>
+              <w:jc w:val="center"/>
+              <w:rPr>
+                <w:i w:val="0"/>
+                <w:color w:val="auto"/>
+              </w:rPr>
+            </w:pPr>
+            <w:r>
+              <w:rPr>
+                <w:i w:val="0"/>
+                <w:color w:val="auto"/>
+              </w:rPr>
+              <w:t>Alexander pardo</w:t>
+            </w:r>
+          </w:p>
+        </w:tc>
+      </w:tr>
+      <w:tr>
+        <w:trPr>
+          <w:trHeight w:val="272"/>
+        </w:trPr>
+        <w:tc>
+          <w:tcPr>
+            <w:tcW w:w="1096" w:type="dxa"/>
+            <w:shd w:val="clear" w:color="auto" w:fill="auto"/>
+            <w:vAlign w:val="center"/>
+          </w:tcPr>
+          <w:p>
+            <w:pPr>
+              <w:pStyle w:val="guiazul"/>
+              <w:jc w:val="center"/>
+              <w:rPr>
+                <w:i w:val="0"/>
+                <w:iCs/>
+                <w:color w:val="auto"/>
+              </w:rPr>
+            </w:pPr>
+            <w:r>
+              <w:rPr>
+                <w:i w:val="0"/>
+                <w:iCs/>
+                <w:color w:val="auto"/>
+              </w:rPr>
+              <w:t>RF15</w:t>
+            </w:r>
+          </w:p>
+        </w:tc>
+        <w:tc>
+          <w:tcPr>
+            <w:tcW w:w="3302" w:type="dxa"/>
+            <w:shd w:val="clear" w:color="auto" w:fill="auto"/>
+            <w:vAlign w:val="center"/>
+          </w:tcPr>
+          <w:p>
+            <w:pPr>
+              <w:pStyle w:val="guiazul"/>
+              <w:jc w:val="both"/>
+              <w:rPr>
+                <w:i w:val="0"/>
+                <w:color w:val="auto"/>
+                <w:sz w:val="22"/>
+                <w:szCs w:val="28"/>
+              </w:rPr>
+            </w:pPr>
+            <w:r>
+              <w:rPr>
+                <w:i w:val="0"/>
+                <w:color w:val="auto"/>
+                <w:sz w:val="22"/>
+                <w:szCs w:val="28"/>
+              </w:rPr>
+              <w:t xml:space="preserve">El sistema debe </w:t>
+            </w:r>
+            <w:r>
+              <w:rPr>
+                <w:i w:val="0"/>
+                <w:color w:val="auto"/>
+                <w:sz w:val="22"/>
+                <w:szCs w:val="28"/>
+              </w:rPr>
+              <w:t xml:space="preserve">permitir ingresar los </w:t>
+            </w:r>
+            <w:r>
+              <w:rPr>
+                <w:i w:val="0"/>
+                <w:color w:val="auto"/>
+                <w:sz w:val="22"/>
+                <w:szCs w:val="28"/>
+              </w:rPr>
+              <w:t>gastos mensuales</w:t>
+            </w:r>
+          </w:p>
+        </w:tc>
+        <w:tc>
+          <w:tcPr>
+            <w:tcW w:w="1008" w:type="dxa"/>
+            <w:vAlign w:val="center"/>
+          </w:tcPr>
+          <w:p>
+            <w:pPr>
+              <w:pStyle w:val="guiazul"/>
+              <w:jc w:val="center"/>
+              <w:rPr>
+                <w:i w:val="0"/>
+                <w:color w:val="auto"/>
+                <w:sz w:val="22"/>
+                <w:szCs w:val="28"/>
+              </w:rPr>
+            </w:pPr>
+          </w:p>
+        </w:tc>
+        <w:tc>
+          <w:tcPr>
+            <w:tcW w:w="1729" w:type="dxa"/>
+            <w:shd w:val="clear" w:color="auto" w:fill="auto"/>
+            <w:vAlign w:val="center"/>
+          </w:tcPr>
+          <w:p>
+            <w:pPr>
+              <w:pStyle w:val="guiazul"/>
+              <w:jc w:val="center"/>
+              <w:rPr>
+                <w:i w:val="0"/>
+                <w:color w:val="auto"/>
+                <w:sz w:val="22"/>
+                <w:szCs w:val="28"/>
+              </w:rPr>
+            </w:pPr>
+            <w:r>
+              <w:rPr>
+                <w:i w:val="0"/>
+                <w:color w:val="auto"/>
+                <w:sz w:val="22"/>
+                <w:szCs w:val="28"/>
+              </w:rPr>
+              <w:t>Alta</w:t>
+            </w:r>
+          </w:p>
+        </w:tc>
+        <w:tc>
+          <w:tcPr>
+            <w:tcW w:w="1152" w:type="dxa"/>
+            <w:shd w:val="clear" w:color="auto" w:fill="auto"/>
+            <w:vAlign w:val="center"/>
+          </w:tcPr>
+          <w:p>
+            <w:pPr>
+              <w:pStyle w:val="guiazul"/>
+              <w:jc w:val="center"/>
+              <w:rPr>
+                <w:i w:val="0"/>
+              </w:rPr>
+            </w:pPr>
+            <w:r>
+              <w:rPr>
+                <w:i w:val="0"/>
+                <w:color w:val="auto"/>
+              </w:rPr>
+              <w:t>Alexander pardo</w:t>
+            </w:r>
+          </w:p>
+        </w:tc>
+      </w:tr>
+      <w:tr>
+        <w:trPr>
+          <w:trHeight w:val="272"/>
+        </w:trPr>
+        <w:tc>
+          <w:tcPr>
+            <w:tcW w:w="1096" w:type="dxa"/>
+            <w:shd w:val="clear" w:color="auto" w:fill="auto"/>
+            <w:vAlign w:val="center"/>
+          </w:tcPr>
+          <w:p>
+            <w:pPr>
+              <w:pStyle w:val="guiazul"/>
+              <w:jc w:val="center"/>
+              <w:rPr>
+                <w:i w:val="0"/>
+                <w:iCs/>
+                <w:color w:val="auto"/>
+              </w:rPr>
+            </w:pPr>
+            <w:r>
+              <w:rPr>
+                <w:i w:val="0"/>
+                <w:iCs/>
+                <w:color w:val="auto"/>
+              </w:rPr>
+              <w:t>RF16</w:t>
+            </w:r>
+          </w:p>
+        </w:tc>
+        <w:tc>
+          <w:tcPr>
+            <w:tcW w:w="3302" w:type="dxa"/>
+            <w:shd w:val="clear" w:color="auto" w:fill="auto"/>
+            <w:vAlign w:val="center"/>
+          </w:tcPr>
+          <w:p>
+            <w:pPr>
+              <w:pStyle w:val="guiazul"/>
+              <w:jc w:val="both"/>
+              <w:rPr>
+                <w:i w:val="0"/>
+                <w:color w:val="auto"/>
+                <w:sz w:val="22"/>
+                <w:szCs w:val="28"/>
+              </w:rPr>
+            </w:pPr>
+            <w:r>
+              <w:rPr>
+                <w:i w:val="0"/>
+                <w:color w:val="auto"/>
+                <w:sz w:val="22"/>
+                <w:szCs w:val="28"/>
+              </w:rPr>
+              <w:t>El sistema</w:t>
+            </w:r>
+            <w:r>
+              <w:rPr>
+                <w:i w:val="0"/>
+                <w:color w:val="auto"/>
+                <w:sz w:val="22"/>
+                <w:szCs w:val="28"/>
+              </w:rPr>
+              <w:t xml:space="preserve"> debe generar un balance de </w:t>
+            </w:r>
+            <w:r>
+              <w:rPr>
+                <w:i w:val="0"/>
+                <w:color w:val="auto"/>
+                <w:sz w:val="22"/>
+                <w:szCs w:val="28"/>
+              </w:rPr>
+              <w:t>ganancias mensual</w:t>
+            </w:r>
+          </w:p>
+        </w:tc>
+        <w:tc>
+          <w:tcPr>
+            <w:tcW w:w="1008" w:type="dxa"/>
+            <w:vAlign w:val="center"/>
+          </w:tcPr>
+          <w:p>
+            <w:pPr>
+              <w:pStyle w:val="guiazul"/>
+              <w:jc w:val="center"/>
+              <w:rPr>
+                <w:i w:val="0"/>
+                <w:color w:val="auto"/>
+                <w:sz w:val="22"/>
+                <w:szCs w:val="28"/>
+              </w:rPr>
+            </w:pPr>
+          </w:p>
+        </w:tc>
+        <w:tc>
+          <w:tcPr>
+            <w:tcW w:w="1729" w:type="dxa"/>
+            <w:shd w:val="clear" w:color="auto" w:fill="auto"/>
+            <w:vAlign w:val="center"/>
+          </w:tcPr>
+          <w:p>
+            <w:pPr>
+              <w:pStyle w:val="guiazul"/>
+              <w:jc w:val="center"/>
+              <w:rPr>
+                <w:i w:val="0"/>
+                <w:color w:val="auto"/>
+                <w:sz w:val="22"/>
+                <w:szCs w:val="28"/>
+              </w:rPr>
+            </w:pPr>
+            <w:r>
+              <w:rPr>
+                <w:i w:val="0"/>
+                <w:color w:val="auto"/>
+                <w:sz w:val="22"/>
+                <w:szCs w:val="28"/>
+              </w:rPr>
+              <w:t>Alta</w:t>
+            </w:r>
+          </w:p>
+        </w:tc>
+        <w:tc>
+          <w:tcPr>
+            <w:tcW w:w="1152" w:type="dxa"/>
+            <w:shd w:val="clear" w:color="auto" w:fill="auto"/>
+            <w:vAlign w:val="center"/>
+          </w:tcPr>
+          <w:p>
+            <w:pPr>
+              <w:pStyle w:val="guiazul"/>
+              <w:jc w:val="center"/>
+              <w:rPr>
+                <w:i w:val="0"/>
+              </w:rPr>
+            </w:pPr>
+            <w:r>
+              <w:rPr>
+                <w:i w:val="0"/>
+                <w:color w:val="auto"/>
+              </w:rPr>
+              <w:t>Alexander pardo</w:t>
+            </w:r>
+          </w:p>
+        </w:tc>
+      </w:tr>
+      <w:tr>
+        <w:trPr>
+          <w:trHeight w:val="272"/>
+        </w:trPr>
+        <w:tc>
+          <w:tcPr>
+            <w:tcW w:w="1096" w:type="dxa"/>
+            <w:shd w:val="clear" w:color="auto" w:fill="auto"/>
+            <w:vAlign w:val="center"/>
+          </w:tcPr>
+          <w:p>
+            <w:pPr>
+              <w:pStyle w:val="guiazul"/>
+              <w:jc w:val="center"/>
+              <w:rPr>
+                <w:i w:val="0"/>
+                <w:iCs/>
+                <w:color w:val="auto"/>
+              </w:rPr>
+            </w:pPr>
+            <w:r>
+              <w:rPr>
+                <w:i w:val="0"/>
+                <w:iCs/>
+                <w:color w:val="auto"/>
+              </w:rPr>
+              <w:t>RF17</w:t>
+            </w:r>
+          </w:p>
+        </w:tc>
+        <w:tc>
+          <w:tcPr>
+            <w:tcW w:w="3302" w:type="dxa"/>
+            <w:shd w:val="clear" w:color="auto" w:fill="auto"/>
+            <w:vAlign w:val="center"/>
+          </w:tcPr>
+          <w:p>
+            <w:pPr>
+              <w:pStyle w:val="guiazul"/>
+              <w:jc w:val="both"/>
+              <w:rPr>
+                <w:i w:val="0"/>
+                <w:color w:val="auto"/>
+                <w:sz w:val="22"/>
+                <w:szCs w:val="28"/>
+              </w:rPr>
+            </w:pPr>
+            <w:r>
+              <w:rPr>
+                <w:i w:val="0"/>
+                <w:color w:val="auto"/>
+                <w:sz w:val="22"/>
+                <w:szCs w:val="28"/>
+              </w:rPr>
+              <w:t>El sistema debe permitir crear facturas</w:t>
+            </w:r>
+          </w:p>
+        </w:tc>
+        <w:tc>
+          <w:tcPr>
+            <w:tcW w:w="1008" w:type="dxa"/>
+            <w:vAlign w:val="center"/>
+          </w:tcPr>
+          <w:p>
+            <w:pPr>
+              <w:pStyle w:val="guiazul"/>
+              <w:jc w:val="center"/>
+              <w:rPr>
+                <w:i w:val="0"/>
+                <w:color w:val="auto"/>
+                <w:sz w:val="22"/>
+                <w:szCs w:val="28"/>
+              </w:rPr>
+            </w:pPr>
+          </w:p>
+        </w:tc>
+        <w:tc>
+          <w:tcPr>
+            <w:tcW w:w="1729" w:type="dxa"/>
+            <w:shd w:val="clear" w:color="auto" w:fill="auto"/>
+            <w:vAlign w:val="center"/>
+          </w:tcPr>
+          <w:p>
+            <w:pPr>
+              <w:pStyle w:val="guiazul"/>
+              <w:jc w:val="center"/>
+              <w:rPr>
+                <w:i w:val="0"/>
+                <w:color w:val="auto"/>
+                <w:sz w:val="22"/>
+                <w:szCs w:val="28"/>
+              </w:rPr>
+            </w:pPr>
+            <w:r>
+              <w:rPr>
+                <w:i w:val="0"/>
+                <w:color w:val="auto"/>
+                <w:sz w:val="22"/>
+                <w:szCs w:val="28"/>
+              </w:rPr>
+              <w:t>Alta</w:t>
+            </w:r>
+          </w:p>
+        </w:tc>
+        <w:tc>
+          <w:tcPr>
+            <w:tcW w:w="1152" w:type="dxa"/>
+            <w:shd w:val="clear" w:color="auto" w:fill="auto"/>
+            <w:vAlign w:val="center"/>
+          </w:tcPr>
+          <w:p>
+            <w:pPr>
+              <w:pStyle w:val="guiazul"/>
+              <w:jc w:val="center"/>
+              <w:rPr>
+                <w:i w:val="0"/>
+              </w:rPr>
+            </w:pPr>
+            <w:r>
+              <w:rPr>
+                <w:i w:val="0"/>
+                <w:color w:val="auto"/>
+              </w:rPr>
+              <w:t>Alexander pardo</w:t>
+            </w:r>
+          </w:p>
+        </w:tc>
+      </w:tr>
+      <w:tr>
+        <w:trPr>
+          <w:trHeight w:val="272"/>
+        </w:trPr>
+        <w:tc>
+          <w:tcPr>
+            <w:tcW w:w="1096" w:type="dxa"/>
+            <w:shd w:val="clear" w:color="auto" w:fill="auto"/>
+            <w:vAlign w:val="center"/>
+          </w:tcPr>
+          <w:p>
+            <w:pPr>
+              <w:pStyle w:val="guiazul"/>
+              <w:jc w:val="center"/>
+              <w:rPr>
+                <w:i w:val="0"/>
+                <w:iCs/>
+                <w:color w:val="auto"/>
+              </w:rPr>
+            </w:pPr>
+            <w:r>
+              <w:rPr>
+                <w:i w:val="0"/>
+                <w:iCs/>
+                <w:color w:val="auto"/>
+              </w:rPr>
+              <w:t>RF18</w:t>
+            </w:r>
+          </w:p>
+        </w:tc>
+        <w:tc>
+          <w:tcPr>
+            <w:tcW w:w="3302" w:type="dxa"/>
+            <w:shd w:val="clear" w:color="auto" w:fill="auto"/>
+            <w:vAlign w:val="center"/>
+          </w:tcPr>
+          <w:p>
+            <w:pPr>
+              <w:pStyle w:val="guiazul"/>
+              <w:jc w:val="both"/>
+              <w:rPr>
+                <w:i w:val="0"/>
+                <w:color w:val="auto"/>
+                <w:sz w:val="22"/>
+                <w:szCs w:val="28"/>
+              </w:rPr>
+            </w:pPr>
+            <w:r>
+              <w:rPr>
+                <w:i w:val="0"/>
+                <w:color w:val="auto"/>
+                <w:sz w:val="22"/>
+                <w:szCs w:val="28"/>
+              </w:rPr>
+              <w:t xml:space="preserve">El sistema debe permitir generar reporte de ventas </w:t>
+            </w:r>
+          </w:p>
+        </w:tc>
+        <w:tc>
+          <w:tcPr>
+            <w:tcW w:w="1008" w:type="dxa"/>
+            <w:vAlign w:val="center"/>
+          </w:tcPr>
+          <w:p>
+            <w:pPr>
+              <w:pStyle w:val="guiazul"/>
+              <w:jc w:val="center"/>
+              <w:rPr>
+                <w:i w:val="0"/>
+                <w:color w:val="auto"/>
+                <w:sz w:val="22"/>
+                <w:szCs w:val="28"/>
+              </w:rPr>
+            </w:pPr>
+          </w:p>
+        </w:tc>
+        <w:tc>
+          <w:tcPr>
+            <w:tcW w:w="1729" w:type="dxa"/>
+            <w:shd w:val="clear" w:color="auto" w:fill="auto"/>
+            <w:vAlign w:val="center"/>
+          </w:tcPr>
+          <w:p>
+            <w:pPr>
+              <w:pStyle w:val="guiazul"/>
+              <w:jc w:val="center"/>
+              <w:rPr>
+                <w:i w:val="0"/>
+                <w:color w:val="auto"/>
+                <w:sz w:val="22"/>
+                <w:szCs w:val="28"/>
+              </w:rPr>
+            </w:pPr>
+            <w:r>
+              <w:rPr>
+                <w:i w:val="0"/>
+                <w:color w:val="auto"/>
+                <w:sz w:val="22"/>
+                <w:szCs w:val="28"/>
+              </w:rPr>
+              <w:t>Alta</w:t>
+            </w:r>
+          </w:p>
+        </w:tc>
+        <w:tc>
+          <w:tcPr>
+            <w:tcW w:w="1152" w:type="dxa"/>
+            <w:shd w:val="clear" w:color="auto" w:fill="auto"/>
+            <w:vAlign w:val="center"/>
+          </w:tcPr>
+          <w:p>
+            <w:pPr>
+              <w:pStyle w:val="guiazul"/>
+              <w:jc w:val="center"/>
+              <w:rPr>
+                <w:i w:val="0"/>
+              </w:rPr>
+            </w:pPr>
+            <w:r>
+              <w:rPr>
+                <w:i w:val="0"/>
+                <w:color w:val="auto"/>
+              </w:rPr>
+              <w:t>Alexander pardo</w:t>
+            </w:r>
+          </w:p>
+        </w:tc>
+      </w:tr>
+      <w:tr>
+        <w:trPr>
+          <w:trHeight w:val="272"/>
+        </w:trPr>
+        <w:tc>
+          <w:tcPr>
+            <w:tcW w:w="1096" w:type="dxa"/>
+            <w:shd w:val="clear" w:color="auto" w:fill="auto"/>
+            <w:vAlign w:val="center"/>
+          </w:tcPr>
+          <w:p>
+            <w:pPr>
+              <w:pStyle w:val="guiazul"/>
+              <w:jc w:val="center"/>
+              <w:rPr>
+                <w:i w:val="0"/>
+                <w:iCs/>
+                <w:color w:val="auto"/>
+              </w:rPr>
+            </w:pPr>
+            <w:r>
+              <w:rPr>
+                <w:i w:val="0"/>
+                <w:iCs/>
+                <w:color w:val="auto"/>
+              </w:rPr>
+              <w:t>RF19</w:t>
+            </w:r>
+          </w:p>
+        </w:tc>
+        <w:tc>
+          <w:tcPr>
+            <w:tcW w:w="3302" w:type="dxa"/>
+            <w:shd w:val="clear" w:color="auto" w:fill="auto"/>
+            <w:vAlign w:val="center"/>
+          </w:tcPr>
+          <w:p>
+            <w:pPr>
+              <w:pStyle w:val="guiazul"/>
+              <w:jc w:val="both"/>
+              <w:rPr>
+                <w:i w:val="0"/>
+                <w:color w:val="auto"/>
+                <w:sz w:val="22"/>
+                <w:szCs w:val="28"/>
+              </w:rPr>
+            </w:pPr>
+            <w:r>
+              <w:rPr>
+                <w:i w:val="0"/>
+                <w:color w:val="auto"/>
+                <w:sz w:val="22"/>
+                <w:szCs w:val="28"/>
+              </w:rPr>
+              <w:t xml:space="preserve">El sistema debe </w:t>
+            </w:r>
+            <w:r>
+              <w:rPr>
+                <w:i w:val="0"/>
+                <w:color w:val="auto"/>
+                <w:sz w:val="22"/>
+                <w:szCs w:val="28"/>
+              </w:rPr>
+              <w:t>permitir</w:t>
+            </w:r>
+            <w:r>
+              <w:rPr>
+                <w:i w:val="0"/>
+                <w:color w:val="auto"/>
+                <w:sz w:val="22"/>
+                <w:szCs w:val="28"/>
+              </w:rPr>
+              <w:t xml:space="preserve"> generar un reporte de ventas mensual </w:t>
+            </w:r>
+          </w:p>
+        </w:tc>
+        <w:tc>
+          <w:tcPr>
+            <w:tcW w:w="1008" w:type="dxa"/>
+            <w:vAlign w:val="center"/>
+          </w:tcPr>
+          <w:p>
+            <w:pPr>
+              <w:pStyle w:val="guiazul"/>
+              <w:jc w:val="center"/>
+              <w:rPr>
+                <w:i w:val="0"/>
+                <w:color w:val="auto"/>
+                <w:sz w:val="22"/>
+                <w:szCs w:val="28"/>
+              </w:rPr>
+            </w:pPr>
+          </w:p>
+        </w:tc>
+        <w:tc>
+          <w:tcPr>
+            <w:tcW w:w="1729" w:type="dxa"/>
+            <w:shd w:val="clear" w:color="auto" w:fill="auto"/>
+            <w:vAlign w:val="center"/>
+          </w:tcPr>
+          <w:p>
+            <w:pPr>
+              <w:pStyle w:val="guiazul"/>
+              <w:jc w:val="center"/>
+              <w:rPr>
+                <w:i w:val="0"/>
+                <w:color w:val="auto"/>
+                <w:sz w:val="22"/>
+                <w:szCs w:val="28"/>
+              </w:rPr>
+            </w:pPr>
+            <w:r>
+              <w:rPr>
+                <w:i w:val="0"/>
+                <w:color w:val="auto"/>
+                <w:sz w:val="22"/>
+                <w:szCs w:val="28"/>
+              </w:rPr>
+              <w:t>alta</w:t>
+            </w:r>
+          </w:p>
+        </w:tc>
+        <w:tc>
+          <w:tcPr>
+            <w:tcW w:w="1152" w:type="dxa"/>
+            <w:shd w:val="clear" w:color="auto" w:fill="auto"/>
+            <w:vAlign w:val="center"/>
+          </w:tcPr>
+          <w:p>
+            <w:pPr>
+              <w:pStyle w:val="guiazul"/>
+              <w:jc w:val="center"/>
+              <w:rPr>
+                <w:i w:val="0"/>
+              </w:rPr>
+            </w:pPr>
+            <w:r>
+              <w:rPr>
+                <w:i w:val="0"/>
+                <w:color w:val="auto"/>
+              </w:rPr>
+              <w:t>Alexander pardo</w:t>
+            </w:r>
+          </w:p>
+        </w:tc>
+      </w:tr>
+      <w:tr>
+        <w:trPr>
+          <w:trHeight w:val="272"/>
+        </w:trPr>
+        <w:tc>
+          <w:tcPr>
+            <w:tcW w:w="1096" w:type="dxa"/>
+            <w:shd w:val="clear" w:color="auto" w:fill="auto"/>
+            <w:vAlign w:val="center"/>
+          </w:tcPr>
+          <w:p>
+            <w:pPr>
+              <w:pStyle w:val="guiazul"/>
+              <w:jc w:val="center"/>
+              <w:rPr>
+                <w:i w:val="0"/>
+                <w:iCs/>
+                <w:color w:val="auto"/>
+              </w:rPr>
+            </w:pPr>
+          </w:p>
+        </w:tc>
+        <w:tc>
+          <w:tcPr>
+            <w:tcW w:w="3302" w:type="dxa"/>
+            <w:shd w:val="clear" w:color="auto" w:fill="auto"/>
+            <w:vAlign w:val="center"/>
+          </w:tcPr>
+          <w:p>
+            <w:pPr>
+              <w:pStyle w:val="guiazul"/>
+              <w:jc w:val="both"/>
+              <w:rPr>
+                <w:i w:val="0"/>
+              </w:rPr>
+            </w:pPr>
+          </w:p>
+        </w:tc>
+        <w:tc>
+          <w:tcPr>
+            <w:tcW w:w="1008" w:type="dxa"/>
+            <w:vAlign w:val="center"/>
+          </w:tcPr>
+          <w:p>
+            <w:pPr>
+              <w:pStyle w:val="guiazul"/>
+              <w:jc w:val="center"/>
+              <w:rPr>
+                <w:i w:val="0"/>
+              </w:rPr>
+            </w:pPr>
+          </w:p>
+        </w:tc>
+        <w:tc>
+          <w:tcPr>
+            <w:tcW w:w="1729" w:type="dxa"/>
+            <w:shd w:val="clear" w:color="auto" w:fill="auto"/>
+            <w:vAlign w:val="center"/>
+          </w:tcPr>
+          <w:p>
+            <w:pPr>
+              <w:pStyle w:val="guiazul"/>
+              <w:jc w:val="center"/>
+              <w:rPr>
+                <w:i w:val="0"/>
+              </w:rPr>
+            </w:pPr>
+          </w:p>
+        </w:tc>
+        <w:tc>
+          <w:tcPr>
+            <w:tcW w:w="1152" w:type="dxa"/>
+            <w:shd w:val="clear" w:color="auto" w:fill="auto"/>
+            <w:vAlign w:val="center"/>
+          </w:tcPr>
+          <w:p>
+            <w:pPr>
+              <w:pStyle w:val="guiazul"/>
+              <w:jc w:val="center"/>
+              <w:rPr>
+                <w:i w:val="0"/>
+              </w:rPr>
+            </w:pPr>
           </w:p>
         </w:tc>
       </w:tr>
@@ -6795,13 +8968,13 @@
       <w:pPr>
         <w:pStyle w:val="Ttulo2"/>
       </w:pPr>
-      <w:bookmarkStart w:id="58" w:name="_Toc33238257"/>
-      <w:bookmarkStart w:id="59" w:name="_Toc415129899"/>
+      <w:bookmarkStart w:id="57" w:name="_Toc33238257"/>
+      <w:bookmarkStart w:id="58" w:name="_Toc415129899"/>
       <w:r>
         <w:t>Requisitos no funcionales</w:t>
       </w:r>
+      <w:bookmarkEnd w:id="57"/>
       <w:bookmarkEnd w:id="58"/>
-      <w:bookmarkEnd w:id="59"/>
     </w:p>
     <w:p>
       <w:pPr>
@@ -7560,7 +9733,7 @@
         <w:pStyle w:val="Descripcin"/>
         <w:ind w:firstLine="708"/>
       </w:pPr>
-      <w:bookmarkStart w:id="60" w:name="_Toc33238258"/>
+      <w:bookmarkStart w:id="59" w:name="_Toc33238258"/>
       <w:r>
         <w:t>Prioridad de Requisitos No Funcionales</w:t>
       </w:r>
@@ -7622,7 +9795,6 @@
           <w:i/>
           <w:color w:val="0000FF"/>
         </w:rPr>
-        <w:lastRenderedPageBreak/>
         <w:t>Baja/ Opcional</w:t>
       </w:r>
       <w:r>
@@ -7644,7 +9816,7 @@
       <w:r>
         <w:t xml:space="preserve">Requisitos </w:t>
       </w:r>
-      <w:bookmarkEnd w:id="60"/>
+      <w:bookmarkEnd w:id="59"/>
       <w:r>
         <w:t>No Funcionales</w:t>
       </w:r>
@@ -7705,7 +9877,7 @@
           <w:color w:val="0000FF"/>
         </w:rPr>
       </w:pPr>
-      <w:bookmarkStart w:id="61" w:name="_Toc33238259"/>
+      <w:bookmarkStart w:id="60" w:name="_Toc33238259"/>
       <w:r>
         <w:t xml:space="preserve"> </w:t>
       </w:r>
@@ -7716,7 +9888,7 @@
         </w:rPr>
         <w:t>Seguridad</w:t>
       </w:r>
-      <w:bookmarkEnd w:id="61"/>
+      <w:bookmarkEnd w:id="60"/>
     </w:p>
     <w:p>
       <w:pPr>
@@ -7724,6 +9896,7 @@
         <w:ind w:left="1200"/>
       </w:pPr>
       <w:r>
+        <w:lastRenderedPageBreak/>
         <w:t>Especificación de elementos que protegerán al software de accesos, usos y sabotajes maliciosos, así como de modificaciones o destrucciones maliciosas o accidentales. Los requisitos pueden especificar:</w:t>
       </w:r>
     </w:p>
@@ -7748,15 +9921,7 @@
         </w:numPr>
       </w:pPr>
       <w:r>
-        <w:t>Registro de ficheros con “</w:t>
-      </w:r>
-      <w:proofErr w:type="spellStart"/>
-      <w:r>
-        <w:t>logs</w:t>
-      </w:r>
-      <w:proofErr w:type="spellEnd"/>
-      <w:r>
-        <w:t>” de actividad.</w:t>
+        <w:t>Registro de ficheros con “logs” de actividad.</w:t>
       </w:r>
     </w:p>
     <w:p>
@@ -7813,7 +9978,7 @@
           <w:color w:val="0000FF"/>
         </w:rPr>
       </w:pPr>
-      <w:bookmarkStart w:id="62" w:name="_Toc33238260"/>
+      <w:bookmarkStart w:id="61" w:name="_Toc33238260"/>
       <w:r>
         <w:rPr>
           <w:i/>
@@ -7821,7 +9986,7 @@
         </w:rPr>
         <w:t>Fiabilidad</w:t>
       </w:r>
-      <w:bookmarkEnd w:id="62"/>
+      <w:bookmarkEnd w:id="61"/>
     </w:p>
     <w:p>
       <w:pPr>
@@ -7850,7 +10015,7 @@
           <w:color w:val="0000FF"/>
         </w:rPr>
       </w:pPr>
-      <w:bookmarkStart w:id="63" w:name="_Toc33238261"/>
+      <w:bookmarkStart w:id="62" w:name="_Toc33238261"/>
       <w:r>
         <w:rPr>
           <w:i/>
@@ -7858,7 +10023,7 @@
         </w:rPr>
         <w:t>Disponibilidad</w:t>
       </w:r>
-      <w:bookmarkEnd w:id="63"/>
+      <w:bookmarkEnd w:id="62"/>
     </w:p>
     <w:p>
       <w:pPr>
@@ -7887,8 +10052,7 @@
           <w:color w:val="0000FF"/>
         </w:rPr>
       </w:pPr>
-      <w:bookmarkStart w:id="64" w:name="_Toc33238262"/>
-      <w:proofErr w:type="spellStart"/>
+      <w:bookmarkStart w:id="63" w:name="_Toc33238262"/>
       <w:r>
         <w:rPr>
           <w:i/>
@@ -7896,8 +10060,7 @@
         </w:rPr>
         <w:t>Mantenibilidad</w:t>
       </w:r>
-      <w:bookmarkEnd w:id="64"/>
-      <w:proofErr w:type="spellEnd"/>
+      <w:bookmarkEnd w:id="63"/>
     </w:p>
     <w:p>
       <w:pPr>
@@ -7923,15 +10086,7 @@
         <w:ind w:left="1200"/>
       </w:pPr>
       <w:r>
-        <w:t xml:space="preserve">Especificación de </w:t>
-      </w:r>
-      <w:proofErr w:type="spellStart"/>
-      <w:r>
-        <w:t>cuando</w:t>
-      </w:r>
-      <w:proofErr w:type="spellEnd"/>
-      <w:r>
-        <w:t xml:space="preserve"> debe realizarse las tareas de mantenimiento. Por ejemplo, generación de estadísticas de </w:t>
+        <w:t xml:space="preserve">Especificación de cuando debe realizarse las tareas de mantenimiento. Por ejemplo, generación de estadísticas de </w:t>
       </w:r>
       <w:r>
         <w:t>accesos semanales y mensuales</w:t>
@@ -7958,7 +10113,7 @@
           <w:color w:val="0000FF"/>
         </w:rPr>
       </w:pPr>
-      <w:bookmarkStart w:id="65" w:name="_Toc33238263"/>
+      <w:bookmarkStart w:id="64" w:name="_Toc33238263"/>
       <w:r>
         <w:rPr>
           <w:i/>
@@ -7966,7 +10121,7 @@
         </w:rPr>
         <w:t>Portabilidad</w:t>
       </w:r>
-      <w:bookmarkEnd w:id="65"/>
+      <w:bookmarkEnd w:id="64"/>
     </w:p>
     <w:p>
       <w:pPr>
@@ -8041,11 +10196,11 @@
       <w:pPr>
         <w:pStyle w:val="Ttulo2"/>
       </w:pPr>
-      <w:bookmarkStart w:id="66" w:name="_Toc415129900"/>
+      <w:bookmarkStart w:id="65" w:name="_Toc415129900"/>
       <w:r>
         <w:t>Otros requisitos</w:t>
       </w:r>
-      <w:bookmarkEnd w:id="66"/>
+      <w:bookmarkEnd w:id="65"/>
     </w:p>
     <w:p>
       <w:pPr>
@@ -8119,14 +10274,13 @@
       <w:pPr>
         <w:pStyle w:val="Ttulo1"/>
       </w:pPr>
-      <w:bookmarkStart w:id="67" w:name="_Toc33238265"/>
-      <w:bookmarkStart w:id="68" w:name="_Toc415129901"/>
-      <w:r>
-        <w:lastRenderedPageBreak/>
+      <w:bookmarkStart w:id="66" w:name="_Toc33238265"/>
+      <w:bookmarkStart w:id="67" w:name="_Toc415129901"/>
+      <w:r>
         <w:t>Apéndices</w:t>
       </w:r>
+      <w:bookmarkEnd w:id="66"/>
       <w:bookmarkEnd w:id="67"/>
-      <w:bookmarkEnd w:id="68"/>
     </w:p>
     <w:p>
       <w:pPr>
@@ -8160,27 +10314,11 @@
         <w:ind w:left="300"/>
       </w:pPr>
       <w:r>
-        <w:t xml:space="preserve">Pueden contener todo tipo de información relevante para la </w:t>
-      </w:r>
-      <w:proofErr w:type="spellStart"/>
-      <w:r>
-        <w:t>SRS</w:t>
-      </w:r>
-      <w:proofErr w:type="spellEnd"/>
-      <w:r>
-        <w:t xml:space="preserve"> pero que, propiamente, no forme parte de la </w:t>
-      </w:r>
-      <w:proofErr w:type="spellStart"/>
-      <w:r>
-        <w:t>SRS</w:t>
-      </w:r>
-      <w:proofErr w:type="spellEnd"/>
-      <w:r>
-        <w:t>.</w:t>
+        <w:t>Pueden contener todo tipo de información relevante para la SRS pero que, propiamente, no forme parte de la SRS.</w:t>
       </w:r>
     </w:p>
     <w:sectPr>
-      <w:headerReference w:type="first" r:id="rId19"/>
+      <w:headerReference w:type="first" r:id="rId20"/>
       <w:pgSz w:w="11906" w:h="16838"/>
       <w:pgMar w:top="1418" w:right="1701" w:bottom="1418" w:left="1701" w:header="709" w:footer="709" w:gutter="0"/>
       <w:cols w:space="708"/>
@@ -8191,7 +10329,7 @@
 </file>
 
 <file path=word/comments.xml><?xml version="1.0" encoding="utf-8"?>
-<w:comments xmlns:wpc="http://schemas.microsoft.com/office/word/2010/wordprocessingCanvas" xmlns:mc="http://schemas.openxmlformats.org/markup-compatibility/2006" xmlns:o="urn:schemas-microsoft-com:office:office" xmlns:r="http://schemas.openxmlformats.org/officeDocument/2006/relationships" xmlns:m="http://schemas.openxmlformats.org/officeDocument/2006/math" xmlns:v="urn:schemas-microsoft-com:vml" xmlns:wp14="http://schemas.microsoft.com/office/word/2010/wordprocessingDrawing" xmlns:wp="http://schemas.openxmlformats.org/drawingml/2006/wordprocessingDrawing" xmlns:w10="urn:schemas-microsoft-com:office:word" xmlns:w="http://schemas.openxmlformats.org/wordprocessingml/2006/main" xmlns:w14="http://schemas.microsoft.com/office/word/2010/wordml" xmlns:w15="http://schemas.microsoft.com/office/word/2012/wordml" xmlns:wpg="http://schemas.microsoft.com/office/word/2010/wordprocessingGroup" xmlns:wpi="http://schemas.microsoft.com/office/word/2010/wordprocessingInk" xmlns:wne="http://schemas.microsoft.com/office/word/2006/wordml" xmlns:wps="http://schemas.microsoft.com/office/word/2010/wordprocessingShape" mc:Ignorable="w14 w15 wp14">
+<w:comments xmlns:wpc="http://schemas.microsoft.com/office/word/2010/wordprocessingCanvas" xmlns:cx="http://schemas.microsoft.com/office/drawing/2014/chartex" xmlns:cx1="http://schemas.microsoft.com/office/drawing/2015/9/8/chartex" xmlns:cx2="http://schemas.microsoft.com/office/drawing/2015/10/21/chartex" xmlns:cx3="http://schemas.microsoft.com/office/drawing/2016/5/9/chartex" xmlns:cx4="http://schemas.microsoft.com/office/drawing/2016/5/10/chartex" xmlns:cx5="http://schemas.microsoft.com/office/drawing/2016/5/11/chartex" xmlns:cx6="http://schemas.microsoft.com/office/drawing/2016/5/12/chartex" xmlns:cx7="http://schemas.microsoft.com/office/drawing/2016/5/13/chartex" xmlns:cx8="http://schemas.microsoft.com/office/drawing/2016/5/14/chartex" xmlns:mc="http://schemas.openxmlformats.org/markup-compatibility/2006" xmlns:aink="http://schemas.microsoft.com/office/drawing/2016/ink" xmlns:am3d="http://schemas.microsoft.com/office/drawing/2017/model3d" xmlns:o="urn:schemas-microsoft-com:office:office" xmlns:oel="http://schemas.microsoft.com/office/2019/extlst" xmlns:r="http://schemas.openxmlformats.org/officeDocument/2006/relationships" xmlns:m="http://schemas.openxmlformats.org/officeDocument/2006/math" xmlns:v="urn:schemas-microsoft-com:vml" xmlns:wp14="http://schemas.microsoft.com/office/word/2010/wordprocessingDrawing" xmlns:wp="http://schemas.openxmlformats.org/drawingml/2006/wordprocessingDrawing" xmlns:w10="urn:schemas-microsoft-com:office:word" xmlns:w="http://schemas.openxmlformats.org/wordprocessingml/2006/main" xmlns:w14="http://schemas.microsoft.com/office/word/2010/wordml" xmlns:w15="http://schemas.microsoft.com/office/word/2012/wordml" xmlns:w16cex="http://schemas.microsoft.com/office/word/2018/wordml/cex" xmlns:w16cid="http://schemas.microsoft.com/office/word/2016/wordml/cid" xmlns:w16="http://schemas.microsoft.com/office/word/2018/wordml" xmlns:w16sdtdh="http://schemas.microsoft.com/office/word/2020/wordml/sdtdatahash" xmlns:w16se="http://schemas.microsoft.com/office/word/2015/wordml/symex" xmlns:wpg="http://schemas.microsoft.com/office/word/2010/wordprocessingGroup" xmlns:wpi="http://schemas.microsoft.com/office/word/2010/wordprocessingInk" xmlns:wne="http://schemas.microsoft.com/office/word/2006/wordml" xmlns:wps="http://schemas.microsoft.com/office/word/2010/wordprocessingShape" mc:Ignorable="w14 w15 w16se w16cid w16 w16cex w16sdtdh wp14">
   <w:comment w:id="15" w:author="Ismael" w:date="2017-06-14T11:53:00Z" w:initials="I">
     <w:p>
       <w:pPr>
@@ -8208,7 +10346,7 @@
       </w:r>
     </w:p>
   </w:comment>
-  <w:comment w:id="21" w:author="Ismael" w:date="2017-06-14T11:55:00Z" w:initials="I">
+  <w:comment w:id="20" w:author="Ismael" w:date="2017-06-14T11:55:00Z" w:initials="I">
     <w:p>
       <w:pPr>
         <w:pStyle w:val="Textocomentario"/>
@@ -8224,7 +10362,7 @@
       </w:r>
     </w:p>
   </w:comment>
-  <w:comment w:id="25" w:author="Ismael" w:date="2017-06-14T11:55:00Z" w:initials="I">
+  <w:comment w:id="24" w:author="Ismael" w:date="2017-06-14T11:55:00Z" w:initials="I">
     <w:p>
       <w:pPr>
         <w:pStyle w:val="Textocomentario"/>
@@ -8251,7 +10389,7 @@
       </w:r>
     </w:p>
   </w:comment>
-  <w:comment w:id="32" w:author="Ismael" w:date="2017-06-14T11:59:00Z" w:initials="I">
+  <w:comment w:id="31" w:author="Ismael" w:date="2017-06-14T11:59:00Z" w:initials="I">
     <w:p>
       <w:pPr>
         <w:pStyle w:val="Textocomentario"/>
@@ -8271,19 +10409,11 @@
         <w:pStyle w:val="Textocomentario"/>
       </w:pPr>
       <w:r>
-        <w:t>Las Metodologías, modelos (</w:t>
-      </w:r>
-      <w:proofErr w:type="spellStart"/>
-      <w:r>
-        <w:t>RUP</w:t>
-      </w:r>
-      <w:proofErr w:type="spellEnd"/>
-      <w:r>
-        <w:t>) y lenguaje</w:t>
+        <w:t>Las Metodologías, modelos (RUP) y lenguaje</w:t>
       </w:r>
     </w:p>
   </w:comment>
-  <w:comment w:id="36" w:author="Angélica Triana" w:date="2016-06-10T08:41:00Z" w:initials="AT">
+  <w:comment w:id="35" w:author="Angélica Triana" w:date="2016-06-10T08:41:00Z" w:initials="AT">
     <w:p>
       <w:pPr>
         <w:pStyle w:val="Textocomentario"/>
@@ -8499,7 +10629,7 @@
       </w:r>
     </w:p>
   </w:comment>
-  <w:comment w:id="40" w:author="Angélica Triana" w:date="2016-06-10T08:58:00Z" w:initials="AT">
+  <w:comment w:id="39" w:author="Angélica Triana" w:date="2016-06-10T08:58:00Z" w:initials="AT">
     <w:p>
       <w:pPr>
         <w:autoSpaceDE w:val="0"/>
@@ -8679,7 +10809,7 @@
       </w:r>
     </w:p>
   </w:comment>
-  <w:comment w:id="47" w:author="Angélica Triana" w:date="2016-06-10T11:07:00Z" w:initials="AT">
+  <w:comment w:id="46" w:author="Angélica Triana" w:date="2016-06-10T11:07:00Z" w:initials="AT">
     <w:p>
       <w:pPr>
         <w:pStyle w:val="Default"/>
@@ -8765,7 +10895,7 @@
       </w:pPr>
     </w:p>
   </w:comment>
-  <w:comment w:id="49" w:author="Angélica Triana" w:date="2016-06-10T11:25:00Z" w:initials="AT">
+  <w:comment w:id="48" w:author="Angélica Triana" w:date="2016-06-10T11:25:00Z" w:initials="AT">
     <w:p>
       <w:pPr>
         <w:tabs>
@@ -8800,7 +10930,7 @@
       </w:r>
     </w:p>
   </w:comment>
-  <w:comment w:id="51" w:author="Angélica Triana" w:date="2016-06-10T11:21:00Z" w:initials="AT">
+  <w:comment w:id="50" w:author="Angélica Triana" w:date="2016-06-10T11:21:00Z" w:initials="AT">
     <w:p>
       <w:pPr>
         <w:tabs>
@@ -8840,7 +10970,7 @@
       </w:pPr>
     </w:p>
   </w:comment>
-  <w:comment w:id="53" w:author="Angélica Triana" w:date="2016-06-10T11:22:00Z" w:initials="AT">
+  <w:comment w:id="52" w:author="Angélica Triana" w:date="2016-06-10T11:22:00Z" w:initials="AT">
     <w:p>
       <w:pPr>
         <w:pStyle w:val="Default"/>
@@ -8887,7 +11017,7 @@
       </w:pPr>
     </w:p>
   </w:comment>
-  <w:comment w:id="56" w:author="Ismael" w:date="2017-06-14T15:23:00Z" w:initials="I">
+  <w:comment w:id="55" w:author="Ismael" w:date="2017-06-14T15:23:00Z" w:initials="I">
     <w:p>
       <w:pPr>
         <w:pStyle w:val="Textocomentario"/>
@@ -8903,7 +11033,7 @@
       </w:r>
     </w:p>
   </w:comment>
-  <w:comment w:id="57" w:author="Ismael" w:date="2017-06-14T12:05:00Z" w:initials="I">
+  <w:comment w:id="56" w:author="Ismael" w:date="2017-06-14T12:05:00Z" w:initials="I">
     <w:p>
       <w:pPr>
         <w:pStyle w:val="Textocomentario"/>
@@ -8931,7 +11061,7 @@
 </file>
 
 <file path=word/commentsExtended.xml><?xml version="1.0" encoding="utf-8"?>
-<w15:commentsEx xmlns:wpc="http://schemas.microsoft.com/office/word/2010/wordprocessingCanvas" xmlns:mc="http://schemas.openxmlformats.org/markup-compatibility/2006" xmlns:o="urn:schemas-microsoft-com:office:office" xmlns:r="http://schemas.openxmlformats.org/officeDocument/2006/relationships" xmlns:m="http://schemas.openxmlformats.org/officeDocument/2006/math" xmlns:v="urn:schemas-microsoft-com:vml" xmlns:wp14="http://schemas.microsoft.com/office/word/2010/wordprocessingDrawing" xmlns:wp="http://schemas.openxmlformats.org/drawingml/2006/wordprocessingDrawing" xmlns:w10="urn:schemas-microsoft-com:office:word" xmlns:w="http://schemas.openxmlformats.org/wordprocessingml/2006/main" xmlns:w14="http://schemas.microsoft.com/office/word/2010/wordml" xmlns:w15="http://schemas.microsoft.com/office/word/2012/wordml" xmlns:wpg="http://schemas.microsoft.com/office/word/2010/wordprocessingGroup" xmlns:wpi="http://schemas.microsoft.com/office/word/2010/wordprocessingInk" xmlns:wne="http://schemas.microsoft.com/office/word/2006/wordml" xmlns:wps="http://schemas.microsoft.com/office/word/2010/wordprocessingShape" mc:Ignorable="w14 w15 wp14">
+<w15:commentsEx xmlns:wpc="http://schemas.microsoft.com/office/word/2010/wordprocessingCanvas" xmlns:cx="http://schemas.microsoft.com/office/drawing/2014/chartex" xmlns:cx1="http://schemas.microsoft.com/office/drawing/2015/9/8/chartex" xmlns:cx2="http://schemas.microsoft.com/office/drawing/2015/10/21/chartex" xmlns:cx3="http://schemas.microsoft.com/office/drawing/2016/5/9/chartex" xmlns:cx4="http://schemas.microsoft.com/office/drawing/2016/5/10/chartex" xmlns:cx5="http://schemas.microsoft.com/office/drawing/2016/5/11/chartex" xmlns:cx6="http://schemas.microsoft.com/office/drawing/2016/5/12/chartex" xmlns:cx7="http://schemas.microsoft.com/office/drawing/2016/5/13/chartex" xmlns:cx8="http://schemas.microsoft.com/office/drawing/2016/5/14/chartex" xmlns:mc="http://schemas.openxmlformats.org/markup-compatibility/2006" xmlns:aink="http://schemas.microsoft.com/office/drawing/2016/ink" xmlns:am3d="http://schemas.microsoft.com/office/drawing/2017/model3d" xmlns:o="urn:schemas-microsoft-com:office:office" xmlns:oel="http://schemas.microsoft.com/office/2019/extlst" xmlns:r="http://schemas.openxmlformats.org/officeDocument/2006/relationships" xmlns:m="http://schemas.openxmlformats.org/officeDocument/2006/math" xmlns:v="urn:schemas-microsoft-com:vml" xmlns:wp14="http://schemas.microsoft.com/office/word/2010/wordprocessingDrawing" xmlns:wp="http://schemas.openxmlformats.org/drawingml/2006/wordprocessingDrawing" xmlns:w10="urn:schemas-microsoft-com:office:word" xmlns:w="http://schemas.openxmlformats.org/wordprocessingml/2006/main" xmlns:w14="http://schemas.microsoft.com/office/word/2010/wordml" xmlns:w15="http://schemas.microsoft.com/office/word/2012/wordml" xmlns:w16cex="http://schemas.microsoft.com/office/word/2018/wordml/cex" xmlns:w16cid="http://schemas.microsoft.com/office/word/2016/wordml/cid" xmlns:w16="http://schemas.microsoft.com/office/word/2018/wordml" xmlns:w16sdtdh="http://schemas.microsoft.com/office/word/2020/wordml/sdtdatahash" xmlns:w16se="http://schemas.microsoft.com/office/word/2015/wordml/symex" xmlns:wpg="http://schemas.microsoft.com/office/word/2010/wordprocessingGroup" xmlns:wpi="http://schemas.microsoft.com/office/word/2010/wordprocessingInk" xmlns:wne="http://schemas.microsoft.com/office/word/2006/wordml" xmlns:wps="http://schemas.microsoft.com/office/word/2010/wordprocessingShape" mc:Ignorable="w14 w15 w16se w16cid w16 w16cex w16sdtdh wp14">
   <w15:commentEx w15:paraId="4E2A1A59" w15:done="0"/>
   <w15:commentEx w15:paraId="4041B5A7" w15:done="0"/>
   <w15:commentEx w15:paraId="186EE8FF" w15:done="0"/>
@@ -8947,8 +11077,25 @@
 </w15:commentsEx>
 </file>
 
+<file path=word/commentsIds.xml><?xml version="1.0" encoding="utf-8"?>
+<w16cid:commentsIds xmlns:wpc="http://schemas.microsoft.com/office/word/2010/wordprocessingCanvas" xmlns:cx="http://schemas.microsoft.com/office/drawing/2014/chartex" xmlns:cx1="http://schemas.microsoft.com/office/drawing/2015/9/8/chartex" xmlns:cx2="http://schemas.microsoft.com/office/drawing/2015/10/21/chartex" xmlns:cx3="http://schemas.microsoft.com/office/drawing/2016/5/9/chartex" xmlns:cx4="http://schemas.microsoft.com/office/drawing/2016/5/10/chartex" xmlns:cx5="http://schemas.microsoft.com/office/drawing/2016/5/11/chartex" xmlns:cx6="http://schemas.microsoft.com/office/drawing/2016/5/12/chartex" xmlns:cx7="http://schemas.microsoft.com/office/drawing/2016/5/13/chartex" xmlns:cx8="http://schemas.microsoft.com/office/drawing/2016/5/14/chartex" xmlns:mc="http://schemas.openxmlformats.org/markup-compatibility/2006" xmlns:aink="http://schemas.microsoft.com/office/drawing/2016/ink" xmlns:am3d="http://schemas.microsoft.com/office/drawing/2017/model3d" xmlns:o="urn:schemas-microsoft-com:office:office" xmlns:oel="http://schemas.microsoft.com/office/2019/extlst" xmlns:r="http://schemas.openxmlformats.org/officeDocument/2006/relationships" xmlns:m="http://schemas.openxmlformats.org/officeDocument/2006/math" xmlns:v="urn:schemas-microsoft-com:vml" xmlns:wp14="http://schemas.microsoft.com/office/word/2010/wordprocessingDrawing" xmlns:wp="http://schemas.openxmlformats.org/drawingml/2006/wordprocessingDrawing" xmlns:w10="urn:schemas-microsoft-com:office:word" xmlns:w="http://schemas.openxmlformats.org/wordprocessingml/2006/main" xmlns:w14="http://schemas.microsoft.com/office/word/2010/wordml" xmlns:w15="http://schemas.microsoft.com/office/word/2012/wordml" xmlns:w16cex="http://schemas.microsoft.com/office/word/2018/wordml/cex" xmlns:w16cid="http://schemas.microsoft.com/office/word/2016/wordml/cid" xmlns:w16="http://schemas.microsoft.com/office/word/2018/wordml" xmlns:w16sdtdh="http://schemas.microsoft.com/office/word/2020/wordml/sdtdatahash" xmlns:w16se="http://schemas.microsoft.com/office/word/2015/wordml/symex" xmlns:wpg="http://schemas.microsoft.com/office/word/2010/wordprocessingGroup" xmlns:wpi="http://schemas.microsoft.com/office/word/2010/wordprocessingInk" xmlns:wne="http://schemas.microsoft.com/office/word/2006/wordml" xmlns:wps="http://schemas.microsoft.com/office/word/2010/wordprocessingShape" mc:Ignorable="w14 w15 w16se w16cid w16 w16cex w16sdtdh wp14">
+  <w16cid:commentId w16cid:paraId="4E2A1A59" w16cid:durableId="27C010C6"/>
+  <w16cid:commentId w16cid:paraId="4041B5A7" w16cid:durableId="27C010C7"/>
+  <w16cid:commentId w16cid:paraId="186EE8FF" w16cid:durableId="27C010C8"/>
+  <w16cid:commentId w16cid:paraId="3504248F" w16cid:durableId="27C010C9"/>
+  <w16cid:commentId w16cid:paraId="256FDD19" w16cid:durableId="27C010CA"/>
+  <w16cid:commentId w16cid:paraId="4DCB5B66" w16cid:durableId="27C010CB"/>
+  <w16cid:commentId w16cid:paraId="7C558B4D" w16cid:durableId="27C010CC"/>
+  <w16cid:commentId w16cid:paraId="118DFFAF" w16cid:durableId="27C010CD"/>
+  <w16cid:commentId w16cid:paraId="25E45C5F" w16cid:durableId="27C010CE"/>
+  <w16cid:commentId w16cid:paraId="03D06052" w16cid:durableId="27C010CF"/>
+  <w16cid:commentId w16cid:paraId="6C0BE7FA" w16cid:durableId="27C010D0"/>
+  <w16cid:commentId w16cid:paraId="1FCF58E2" w16cid:durableId="27C010D1"/>
+</w16cid:commentsIds>
+</file>
+
 <file path=word/endnotes.xml><?xml version="1.0" encoding="utf-8"?>
-<w:endnotes xmlns:wpc="http://schemas.microsoft.com/office/word/2010/wordprocessingCanvas" xmlns:mc="http://schemas.openxmlformats.org/markup-compatibility/2006" xmlns:o="urn:schemas-microsoft-com:office:office" xmlns:r="http://schemas.openxmlformats.org/officeDocument/2006/relationships" xmlns:m="http://schemas.openxmlformats.org/officeDocument/2006/math" xmlns:v="urn:schemas-microsoft-com:vml" xmlns:wp14="http://schemas.microsoft.com/office/word/2010/wordprocessingDrawing" xmlns:wp="http://schemas.openxmlformats.org/drawingml/2006/wordprocessingDrawing" xmlns:w10="urn:schemas-microsoft-com:office:word" xmlns:w="http://schemas.openxmlformats.org/wordprocessingml/2006/main" xmlns:w14="http://schemas.microsoft.com/office/word/2010/wordml" xmlns:w15="http://schemas.microsoft.com/office/word/2012/wordml" xmlns:wpg="http://schemas.microsoft.com/office/word/2010/wordprocessingGroup" xmlns:wpi="http://schemas.microsoft.com/office/word/2010/wordprocessingInk" xmlns:wne="http://schemas.microsoft.com/office/word/2006/wordml" xmlns:wps="http://schemas.microsoft.com/office/word/2010/wordprocessingShape" mc:Ignorable="w14 w15 wp14">
+<w:endnotes xmlns:wpc="http://schemas.microsoft.com/office/word/2010/wordprocessingCanvas" xmlns:cx="http://schemas.microsoft.com/office/drawing/2014/chartex" xmlns:cx1="http://schemas.microsoft.com/office/drawing/2015/9/8/chartex" xmlns:cx2="http://schemas.microsoft.com/office/drawing/2015/10/21/chartex" xmlns:cx3="http://schemas.microsoft.com/office/drawing/2016/5/9/chartex" xmlns:cx4="http://schemas.microsoft.com/office/drawing/2016/5/10/chartex" xmlns:cx5="http://schemas.microsoft.com/office/drawing/2016/5/11/chartex" xmlns:cx6="http://schemas.microsoft.com/office/drawing/2016/5/12/chartex" xmlns:cx7="http://schemas.microsoft.com/office/drawing/2016/5/13/chartex" xmlns:cx8="http://schemas.microsoft.com/office/drawing/2016/5/14/chartex" xmlns:mc="http://schemas.openxmlformats.org/markup-compatibility/2006" xmlns:aink="http://schemas.microsoft.com/office/drawing/2016/ink" xmlns:am3d="http://schemas.microsoft.com/office/drawing/2017/model3d" xmlns:o="urn:schemas-microsoft-com:office:office" xmlns:oel="http://schemas.microsoft.com/office/2019/extlst" xmlns:r="http://schemas.openxmlformats.org/officeDocument/2006/relationships" xmlns:m="http://schemas.openxmlformats.org/officeDocument/2006/math" xmlns:v="urn:schemas-microsoft-com:vml" xmlns:wp14="http://schemas.microsoft.com/office/word/2010/wordprocessingDrawing" xmlns:wp="http://schemas.openxmlformats.org/drawingml/2006/wordprocessingDrawing" xmlns:w10="urn:schemas-microsoft-com:office:word" xmlns:w="http://schemas.openxmlformats.org/wordprocessingml/2006/main" xmlns:w14="http://schemas.microsoft.com/office/word/2010/wordml" xmlns:w15="http://schemas.microsoft.com/office/word/2012/wordml" xmlns:w16cex="http://schemas.microsoft.com/office/word/2018/wordml/cex" xmlns:w16cid="http://schemas.microsoft.com/office/word/2016/wordml/cid" xmlns:w16="http://schemas.microsoft.com/office/word/2018/wordml" xmlns:w16sdtdh="http://schemas.microsoft.com/office/word/2020/wordml/sdtdatahash" xmlns:w16se="http://schemas.microsoft.com/office/word/2015/wordml/symex" xmlns:wpg="http://schemas.microsoft.com/office/word/2010/wordprocessingGroup" xmlns:wpi="http://schemas.microsoft.com/office/word/2010/wordprocessingInk" xmlns:wne="http://schemas.microsoft.com/office/word/2006/wordml" xmlns:wps="http://schemas.microsoft.com/office/word/2010/wordprocessingShape" mc:Ignorable="w14 w15 w16se w16cid w16 w16cex w16sdtdh wp14">
   <w:endnote w:type="separator" w:id="-1">
     <w:p>
       <w:r>
@@ -8967,7 +11114,7 @@
 </file>
 
 <file path=word/footer1.xml><?xml version="1.0" encoding="utf-8"?>
-<w:ftr xmlns:wpc="http://schemas.microsoft.com/office/word/2010/wordprocessingCanvas" xmlns:mc="http://schemas.openxmlformats.org/markup-compatibility/2006" xmlns:o="urn:schemas-microsoft-com:office:office" xmlns:r="http://schemas.openxmlformats.org/officeDocument/2006/relationships" xmlns:m="http://schemas.openxmlformats.org/officeDocument/2006/math" xmlns:v="urn:schemas-microsoft-com:vml" xmlns:wp14="http://schemas.microsoft.com/office/word/2010/wordprocessingDrawing" xmlns:wp="http://schemas.openxmlformats.org/drawingml/2006/wordprocessingDrawing" xmlns:w10="urn:schemas-microsoft-com:office:word" xmlns:w="http://schemas.openxmlformats.org/wordprocessingml/2006/main" xmlns:w14="http://schemas.microsoft.com/office/word/2010/wordml" xmlns:w15="http://schemas.microsoft.com/office/word/2012/wordml" xmlns:wpg="http://schemas.microsoft.com/office/word/2010/wordprocessingGroup" xmlns:wpi="http://schemas.microsoft.com/office/word/2010/wordprocessingInk" xmlns:wne="http://schemas.microsoft.com/office/word/2006/wordml" xmlns:wps="http://schemas.microsoft.com/office/word/2010/wordprocessingShape" mc:Ignorable="w14 w15 wp14">
+<w:ftr xmlns:wpc="http://schemas.microsoft.com/office/word/2010/wordprocessingCanvas" xmlns:cx="http://schemas.microsoft.com/office/drawing/2014/chartex" xmlns:cx1="http://schemas.microsoft.com/office/drawing/2015/9/8/chartex" xmlns:cx2="http://schemas.microsoft.com/office/drawing/2015/10/21/chartex" xmlns:cx3="http://schemas.microsoft.com/office/drawing/2016/5/9/chartex" xmlns:cx4="http://schemas.microsoft.com/office/drawing/2016/5/10/chartex" xmlns:cx5="http://schemas.microsoft.com/office/drawing/2016/5/11/chartex" xmlns:cx6="http://schemas.microsoft.com/office/drawing/2016/5/12/chartex" xmlns:cx7="http://schemas.microsoft.com/office/drawing/2016/5/13/chartex" xmlns:cx8="http://schemas.microsoft.com/office/drawing/2016/5/14/chartex" xmlns:mc="http://schemas.openxmlformats.org/markup-compatibility/2006" xmlns:aink="http://schemas.microsoft.com/office/drawing/2016/ink" xmlns:am3d="http://schemas.microsoft.com/office/drawing/2017/model3d" xmlns:o="urn:schemas-microsoft-com:office:office" xmlns:oel="http://schemas.microsoft.com/office/2019/extlst" xmlns:r="http://schemas.openxmlformats.org/officeDocument/2006/relationships" xmlns:m="http://schemas.openxmlformats.org/officeDocument/2006/math" xmlns:v="urn:schemas-microsoft-com:vml" xmlns:wp14="http://schemas.microsoft.com/office/word/2010/wordprocessingDrawing" xmlns:wp="http://schemas.openxmlformats.org/drawingml/2006/wordprocessingDrawing" xmlns:w10="urn:schemas-microsoft-com:office:word" xmlns:w="http://schemas.openxmlformats.org/wordprocessingml/2006/main" xmlns:w14="http://schemas.microsoft.com/office/word/2010/wordml" xmlns:w15="http://schemas.microsoft.com/office/word/2012/wordml" xmlns:w16cex="http://schemas.microsoft.com/office/word/2018/wordml/cex" xmlns:w16cid="http://schemas.microsoft.com/office/word/2016/wordml/cid" xmlns:w16="http://schemas.microsoft.com/office/word/2018/wordml" xmlns:w16sdtdh="http://schemas.microsoft.com/office/word/2020/wordml/sdtdatahash" xmlns:w16se="http://schemas.microsoft.com/office/word/2015/wordml/symex" xmlns:wpg="http://schemas.microsoft.com/office/word/2010/wordprocessingGroup" xmlns:wpi="http://schemas.microsoft.com/office/word/2010/wordprocessingInk" xmlns:wne="http://schemas.microsoft.com/office/word/2006/wordml" xmlns:wps="http://schemas.microsoft.com/office/word/2010/wordprocessingShape" mc:Ignorable="w14 w15 w16se w16cid w16 w16cex w16sdtdh wp14">
   <w:tbl>
     <w:tblPr>
       <w:tblW w:w="0" w:type="auto"/>
@@ -8981,9 +11128,9 @@
       <w:tblLook w:val="0000" w:firstRow="0" w:lastRow="0" w:firstColumn="0" w:lastColumn="0" w:noHBand="0" w:noVBand="0"/>
     </w:tblPr>
     <w:tblGrid>
-      <w:gridCol w:w="1947"/>
+      <w:gridCol w:w="1913"/>
       <w:gridCol w:w="160"/>
-      <w:gridCol w:w="6537"/>
+      <w:gridCol w:w="6431"/>
     </w:tblGrid>
     <w:tr>
       <w:tc>
@@ -9072,7 +11219,7 @@
 </file>
 
 <file path=word/footer2.xml><?xml version="1.0" encoding="utf-8"?>
-<w:ftr xmlns:wpc="http://schemas.microsoft.com/office/word/2010/wordprocessingCanvas" xmlns:mc="http://schemas.openxmlformats.org/markup-compatibility/2006" xmlns:o="urn:schemas-microsoft-com:office:office" xmlns:r="http://schemas.openxmlformats.org/officeDocument/2006/relationships" xmlns:m="http://schemas.openxmlformats.org/officeDocument/2006/math" xmlns:v="urn:schemas-microsoft-com:vml" xmlns:wp14="http://schemas.microsoft.com/office/word/2010/wordprocessingDrawing" xmlns:wp="http://schemas.openxmlformats.org/drawingml/2006/wordprocessingDrawing" xmlns:w10="urn:schemas-microsoft-com:office:word" xmlns:w="http://schemas.openxmlformats.org/wordprocessingml/2006/main" xmlns:w14="http://schemas.microsoft.com/office/word/2010/wordml" xmlns:w15="http://schemas.microsoft.com/office/word/2012/wordml" xmlns:wpg="http://schemas.microsoft.com/office/word/2010/wordprocessingGroup" xmlns:wpi="http://schemas.microsoft.com/office/word/2010/wordprocessingInk" xmlns:wne="http://schemas.microsoft.com/office/word/2006/wordml" xmlns:wps="http://schemas.microsoft.com/office/word/2010/wordprocessingShape" mc:Ignorable="w14 w15 wp14">
+<w:ftr xmlns:wpc="http://schemas.microsoft.com/office/word/2010/wordprocessingCanvas" xmlns:cx="http://schemas.microsoft.com/office/drawing/2014/chartex" xmlns:cx1="http://schemas.microsoft.com/office/drawing/2015/9/8/chartex" xmlns:cx2="http://schemas.microsoft.com/office/drawing/2015/10/21/chartex" xmlns:cx3="http://schemas.microsoft.com/office/drawing/2016/5/9/chartex" xmlns:cx4="http://schemas.microsoft.com/office/drawing/2016/5/10/chartex" xmlns:cx5="http://schemas.microsoft.com/office/drawing/2016/5/11/chartex" xmlns:cx6="http://schemas.microsoft.com/office/drawing/2016/5/12/chartex" xmlns:cx7="http://schemas.microsoft.com/office/drawing/2016/5/13/chartex" xmlns:cx8="http://schemas.microsoft.com/office/drawing/2016/5/14/chartex" xmlns:mc="http://schemas.openxmlformats.org/markup-compatibility/2006" xmlns:aink="http://schemas.microsoft.com/office/drawing/2016/ink" xmlns:am3d="http://schemas.microsoft.com/office/drawing/2017/model3d" xmlns:o="urn:schemas-microsoft-com:office:office" xmlns:oel="http://schemas.microsoft.com/office/2019/extlst" xmlns:r="http://schemas.openxmlformats.org/officeDocument/2006/relationships" xmlns:m="http://schemas.openxmlformats.org/officeDocument/2006/math" xmlns:v="urn:schemas-microsoft-com:vml" xmlns:wp14="http://schemas.microsoft.com/office/word/2010/wordprocessingDrawing" xmlns:wp="http://schemas.openxmlformats.org/drawingml/2006/wordprocessingDrawing" xmlns:w10="urn:schemas-microsoft-com:office:word" xmlns:w="http://schemas.openxmlformats.org/wordprocessingml/2006/main" xmlns:w14="http://schemas.microsoft.com/office/word/2010/wordml" xmlns:w15="http://schemas.microsoft.com/office/word/2012/wordml" xmlns:w16cex="http://schemas.microsoft.com/office/word/2018/wordml/cex" xmlns:w16cid="http://schemas.microsoft.com/office/word/2016/wordml/cid" xmlns:w16="http://schemas.microsoft.com/office/word/2018/wordml" xmlns:w16sdtdh="http://schemas.microsoft.com/office/word/2020/wordml/sdtdatahash" xmlns:w16se="http://schemas.microsoft.com/office/word/2015/wordml/symex" xmlns:wpg="http://schemas.microsoft.com/office/word/2010/wordprocessingGroup" xmlns:wpi="http://schemas.microsoft.com/office/word/2010/wordprocessingInk" xmlns:wne="http://schemas.microsoft.com/office/word/2006/wordml" xmlns:wps="http://schemas.microsoft.com/office/word/2010/wordprocessingShape" mc:Ignorable="w14 w15 w16se w16cid w16 w16cex w16sdtdh wp14">
   <w:p>
     <w:pPr>
       <w:pStyle w:val="Piedepgina"/>
@@ -9082,7 +11229,7 @@
 </file>
 
 <file path=word/footer3.xml><?xml version="1.0" encoding="utf-8"?>
-<w:ftr xmlns:wpc="http://schemas.microsoft.com/office/word/2010/wordprocessingCanvas" xmlns:mc="http://schemas.openxmlformats.org/markup-compatibility/2006" xmlns:o="urn:schemas-microsoft-com:office:office" xmlns:r="http://schemas.openxmlformats.org/officeDocument/2006/relationships" xmlns:m="http://schemas.openxmlformats.org/officeDocument/2006/math" xmlns:v="urn:schemas-microsoft-com:vml" xmlns:wp14="http://schemas.microsoft.com/office/word/2010/wordprocessingDrawing" xmlns:wp="http://schemas.openxmlformats.org/drawingml/2006/wordprocessingDrawing" xmlns:w10="urn:schemas-microsoft-com:office:word" xmlns:w="http://schemas.openxmlformats.org/wordprocessingml/2006/main" xmlns:w14="http://schemas.microsoft.com/office/word/2010/wordml" xmlns:w15="http://schemas.microsoft.com/office/word/2012/wordml" xmlns:wpg="http://schemas.microsoft.com/office/word/2010/wordprocessingGroup" xmlns:wpi="http://schemas.microsoft.com/office/word/2010/wordprocessingInk" xmlns:wne="http://schemas.microsoft.com/office/word/2006/wordml" xmlns:wps="http://schemas.microsoft.com/office/word/2010/wordprocessingShape" mc:Ignorable="w14 w15 wp14">
+<w:ftr xmlns:wpc="http://schemas.microsoft.com/office/word/2010/wordprocessingCanvas" xmlns:cx="http://schemas.microsoft.com/office/drawing/2014/chartex" xmlns:cx1="http://schemas.microsoft.com/office/drawing/2015/9/8/chartex" xmlns:cx2="http://schemas.microsoft.com/office/drawing/2015/10/21/chartex" xmlns:cx3="http://schemas.microsoft.com/office/drawing/2016/5/9/chartex" xmlns:cx4="http://schemas.microsoft.com/office/drawing/2016/5/10/chartex" xmlns:cx5="http://schemas.microsoft.com/office/drawing/2016/5/11/chartex" xmlns:cx6="http://schemas.microsoft.com/office/drawing/2016/5/12/chartex" xmlns:cx7="http://schemas.microsoft.com/office/drawing/2016/5/13/chartex" xmlns:cx8="http://schemas.microsoft.com/office/drawing/2016/5/14/chartex" xmlns:mc="http://schemas.openxmlformats.org/markup-compatibility/2006" xmlns:aink="http://schemas.microsoft.com/office/drawing/2016/ink" xmlns:am3d="http://schemas.microsoft.com/office/drawing/2017/model3d" xmlns:o="urn:schemas-microsoft-com:office:office" xmlns:oel="http://schemas.microsoft.com/office/2019/extlst" xmlns:r="http://schemas.openxmlformats.org/officeDocument/2006/relationships" xmlns:m="http://schemas.openxmlformats.org/officeDocument/2006/math" xmlns:v="urn:schemas-microsoft-com:vml" xmlns:wp14="http://schemas.microsoft.com/office/word/2010/wordprocessingDrawing" xmlns:wp="http://schemas.openxmlformats.org/drawingml/2006/wordprocessingDrawing" xmlns:w10="urn:schemas-microsoft-com:office:word" xmlns:w="http://schemas.openxmlformats.org/wordprocessingml/2006/main" xmlns:w14="http://schemas.microsoft.com/office/word/2010/wordml" xmlns:w15="http://schemas.microsoft.com/office/word/2012/wordml" xmlns:w16cex="http://schemas.microsoft.com/office/word/2018/wordml/cex" xmlns:w16cid="http://schemas.microsoft.com/office/word/2016/wordml/cid" xmlns:w16="http://schemas.microsoft.com/office/word/2018/wordml" xmlns:w16sdtdh="http://schemas.microsoft.com/office/word/2020/wordml/sdtdatahash" xmlns:w16se="http://schemas.microsoft.com/office/word/2015/wordml/symex" xmlns:wpg="http://schemas.microsoft.com/office/word/2010/wordprocessingGroup" xmlns:wpi="http://schemas.microsoft.com/office/word/2010/wordprocessingInk" xmlns:wne="http://schemas.microsoft.com/office/word/2006/wordml" xmlns:wps="http://schemas.microsoft.com/office/word/2010/wordprocessingShape" mc:Ignorable="w14 w15 w16se w16cid w16 w16cex w16sdtdh wp14">
   <w:p>
     <w:pPr>
       <w:pStyle w:val="Piedepgina"/>
@@ -9092,7 +11239,7 @@
 </file>
 
 <file path=word/footnotes.xml><?xml version="1.0" encoding="utf-8"?>
-<w:footnotes xmlns:wpc="http://schemas.microsoft.com/office/word/2010/wordprocessingCanvas" xmlns:mc="http://schemas.openxmlformats.org/markup-compatibility/2006" xmlns:o="urn:schemas-microsoft-com:office:office" xmlns:r="http://schemas.openxmlformats.org/officeDocument/2006/relationships" xmlns:m="http://schemas.openxmlformats.org/officeDocument/2006/math" xmlns:v="urn:schemas-microsoft-com:vml" xmlns:wp14="http://schemas.microsoft.com/office/word/2010/wordprocessingDrawing" xmlns:wp="http://schemas.openxmlformats.org/drawingml/2006/wordprocessingDrawing" xmlns:w10="urn:schemas-microsoft-com:office:word" xmlns:w="http://schemas.openxmlformats.org/wordprocessingml/2006/main" xmlns:w14="http://schemas.microsoft.com/office/word/2010/wordml" xmlns:w15="http://schemas.microsoft.com/office/word/2012/wordml" xmlns:wpg="http://schemas.microsoft.com/office/word/2010/wordprocessingGroup" xmlns:wpi="http://schemas.microsoft.com/office/word/2010/wordprocessingInk" xmlns:wne="http://schemas.microsoft.com/office/word/2006/wordml" xmlns:wps="http://schemas.microsoft.com/office/word/2010/wordprocessingShape" mc:Ignorable="w14 w15 wp14">
+<w:footnotes xmlns:wpc="http://schemas.microsoft.com/office/word/2010/wordprocessingCanvas" xmlns:cx="http://schemas.microsoft.com/office/drawing/2014/chartex" xmlns:cx1="http://schemas.microsoft.com/office/drawing/2015/9/8/chartex" xmlns:cx2="http://schemas.microsoft.com/office/drawing/2015/10/21/chartex" xmlns:cx3="http://schemas.microsoft.com/office/drawing/2016/5/9/chartex" xmlns:cx4="http://schemas.microsoft.com/office/drawing/2016/5/10/chartex" xmlns:cx5="http://schemas.microsoft.com/office/drawing/2016/5/11/chartex" xmlns:cx6="http://schemas.microsoft.com/office/drawing/2016/5/12/chartex" xmlns:cx7="http://schemas.microsoft.com/office/drawing/2016/5/13/chartex" xmlns:cx8="http://schemas.microsoft.com/office/drawing/2016/5/14/chartex" xmlns:mc="http://schemas.openxmlformats.org/markup-compatibility/2006" xmlns:aink="http://schemas.microsoft.com/office/drawing/2016/ink" xmlns:am3d="http://schemas.microsoft.com/office/drawing/2017/model3d" xmlns:o="urn:schemas-microsoft-com:office:office" xmlns:oel="http://schemas.microsoft.com/office/2019/extlst" xmlns:r="http://schemas.openxmlformats.org/officeDocument/2006/relationships" xmlns:m="http://schemas.openxmlformats.org/officeDocument/2006/math" xmlns:v="urn:schemas-microsoft-com:vml" xmlns:wp14="http://schemas.microsoft.com/office/word/2010/wordprocessingDrawing" xmlns:wp="http://schemas.openxmlformats.org/drawingml/2006/wordprocessingDrawing" xmlns:w10="urn:schemas-microsoft-com:office:word" xmlns:w="http://schemas.openxmlformats.org/wordprocessingml/2006/main" xmlns:w14="http://schemas.microsoft.com/office/word/2010/wordml" xmlns:w15="http://schemas.microsoft.com/office/word/2012/wordml" xmlns:w16cex="http://schemas.microsoft.com/office/word/2018/wordml/cex" xmlns:w16cid="http://schemas.microsoft.com/office/word/2016/wordml/cid" xmlns:w16="http://schemas.microsoft.com/office/word/2018/wordml" xmlns:w16sdtdh="http://schemas.microsoft.com/office/word/2020/wordml/sdtdatahash" xmlns:w16se="http://schemas.microsoft.com/office/word/2015/wordml/symex" xmlns:wpg="http://schemas.microsoft.com/office/word/2010/wordprocessingGroup" xmlns:wpi="http://schemas.microsoft.com/office/word/2010/wordprocessingInk" xmlns:wne="http://schemas.microsoft.com/office/word/2006/wordml" xmlns:wps="http://schemas.microsoft.com/office/word/2010/wordprocessingShape" mc:Ignorable="w14 w15 w16se w16cid w16 w16cex w16sdtdh wp14">
   <w:footnote w:type="separator" w:id="-1">
     <w:p>
       <w:r>
@@ -9111,7 +11258,7 @@
 </file>
 
 <file path=word/header1.xml><?xml version="1.0" encoding="utf-8"?>
-<w:hdr xmlns:wpc="http://schemas.microsoft.com/office/word/2010/wordprocessingCanvas" xmlns:mc="http://schemas.openxmlformats.org/markup-compatibility/2006" xmlns:o="urn:schemas-microsoft-com:office:office" xmlns:r="http://schemas.openxmlformats.org/officeDocument/2006/relationships" xmlns:m="http://schemas.openxmlformats.org/officeDocument/2006/math" xmlns:v="urn:schemas-microsoft-com:vml" xmlns:wp14="http://schemas.microsoft.com/office/word/2010/wordprocessingDrawing" xmlns:wp="http://schemas.openxmlformats.org/drawingml/2006/wordprocessingDrawing" xmlns:w10="urn:schemas-microsoft-com:office:word" xmlns:w="http://schemas.openxmlformats.org/wordprocessingml/2006/main" xmlns:w14="http://schemas.microsoft.com/office/word/2010/wordml" xmlns:w15="http://schemas.microsoft.com/office/word/2012/wordml" xmlns:wpg="http://schemas.microsoft.com/office/word/2010/wordprocessingGroup" xmlns:wpi="http://schemas.microsoft.com/office/word/2010/wordprocessingInk" xmlns:wne="http://schemas.microsoft.com/office/word/2006/wordml" xmlns:wps="http://schemas.microsoft.com/office/word/2010/wordprocessingShape" mc:Ignorable="w14 w15 wp14">
+<w:hdr xmlns:wpc="http://schemas.microsoft.com/office/word/2010/wordprocessingCanvas" xmlns:cx="http://schemas.microsoft.com/office/drawing/2014/chartex" xmlns:cx1="http://schemas.microsoft.com/office/drawing/2015/9/8/chartex" xmlns:cx2="http://schemas.microsoft.com/office/drawing/2015/10/21/chartex" xmlns:cx3="http://schemas.microsoft.com/office/drawing/2016/5/9/chartex" xmlns:cx4="http://schemas.microsoft.com/office/drawing/2016/5/10/chartex" xmlns:cx5="http://schemas.microsoft.com/office/drawing/2016/5/11/chartex" xmlns:cx6="http://schemas.microsoft.com/office/drawing/2016/5/12/chartex" xmlns:cx7="http://schemas.microsoft.com/office/drawing/2016/5/13/chartex" xmlns:cx8="http://schemas.microsoft.com/office/drawing/2016/5/14/chartex" xmlns:mc="http://schemas.openxmlformats.org/markup-compatibility/2006" xmlns:aink="http://schemas.microsoft.com/office/drawing/2016/ink" xmlns:am3d="http://schemas.microsoft.com/office/drawing/2017/model3d" xmlns:o="urn:schemas-microsoft-com:office:office" xmlns:oel="http://schemas.microsoft.com/office/2019/extlst" xmlns:r="http://schemas.openxmlformats.org/officeDocument/2006/relationships" xmlns:m="http://schemas.openxmlformats.org/officeDocument/2006/math" xmlns:v="urn:schemas-microsoft-com:vml" xmlns:wp14="http://schemas.microsoft.com/office/word/2010/wordprocessingDrawing" xmlns:wp="http://schemas.openxmlformats.org/drawingml/2006/wordprocessingDrawing" xmlns:w10="urn:schemas-microsoft-com:office:word" xmlns:w="http://schemas.openxmlformats.org/wordprocessingml/2006/main" xmlns:w14="http://schemas.microsoft.com/office/word/2010/wordml" xmlns:w15="http://schemas.microsoft.com/office/word/2012/wordml" xmlns:w16cex="http://schemas.microsoft.com/office/word/2018/wordml/cex" xmlns:w16cid="http://schemas.microsoft.com/office/word/2016/wordml/cid" xmlns:w16="http://schemas.microsoft.com/office/word/2018/wordml" xmlns:w16sdtdh="http://schemas.microsoft.com/office/word/2020/wordml/sdtdatahash" xmlns:w16se="http://schemas.microsoft.com/office/word/2015/wordml/symex" xmlns:wpg="http://schemas.microsoft.com/office/word/2010/wordprocessingGroup" xmlns:wpi="http://schemas.microsoft.com/office/word/2010/wordprocessingInk" xmlns:wne="http://schemas.microsoft.com/office/word/2006/wordml" xmlns:wps="http://schemas.microsoft.com/office/word/2010/wordprocessingShape" mc:Ignorable="w14 w15 w16se w16cid w16 w16cex w16sdtdh wp14">
   <w:tbl>
     <w:tblPr>
       <w:tblW w:w="0" w:type="auto"/>
@@ -9125,9 +11272,9 @@
       <w:tblLook w:val="0000" w:firstRow="0" w:lastRow="0" w:firstColumn="0" w:lastColumn="0" w:noHBand="0" w:noVBand="0"/>
     </w:tblPr>
     <w:tblGrid>
-      <w:gridCol w:w="1947"/>
-      <w:gridCol w:w="5514"/>
-      <w:gridCol w:w="1183"/>
+      <w:gridCol w:w="1940"/>
+      <w:gridCol w:w="5398"/>
+      <w:gridCol w:w="1166"/>
     </w:tblGrid>
     <w:tr>
       <w:tc>
@@ -9344,7 +11491,7 @@
 </file>
 
 <file path=word/header2.xml><?xml version="1.0" encoding="utf-8"?>
-<w:hdr xmlns:wpc="http://schemas.microsoft.com/office/word/2010/wordprocessingCanvas" xmlns:mc="http://schemas.openxmlformats.org/markup-compatibility/2006" xmlns:o="urn:schemas-microsoft-com:office:office" xmlns:r="http://schemas.openxmlformats.org/officeDocument/2006/relationships" xmlns:m="http://schemas.openxmlformats.org/officeDocument/2006/math" xmlns:v="urn:schemas-microsoft-com:vml" xmlns:wp14="http://schemas.microsoft.com/office/word/2010/wordprocessingDrawing" xmlns:wp="http://schemas.openxmlformats.org/drawingml/2006/wordprocessingDrawing" xmlns:w10="urn:schemas-microsoft-com:office:word" xmlns:w="http://schemas.openxmlformats.org/wordprocessingml/2006/main" xmlns:w14="http://schemas.microsoft.com/office/word/2010/wordml" xmlns:w15="http://schemas.microsoft.com/office/word/2012/wordml" xmlns:wpg="http://schemas.microsoft.com/office/word/2010/wordprocessingGroup" xmlns:wpi="http://schemas.microsoft.com/office/word/2010/wordprocessingInk" xmlns:wne="http://schemas.microsoft.com/office/word/2006/wordml" xmlns:wps="http://schemas.microsoft.com/office/word/2010/wordprocessingShape" mc:Ignorable="w14 w15 wp14">
+<w:hdr xmlns:wpc="http://schemas.microsoft.com/office/word/2010/wordprocessingCanvas" xmlns:cx="http://schemas.microsoft.com/office/drawing/2014/chartex" xmlns:cx1="http://schemas.microsoft.com/office/drawing/2015/9/8/chartex" xmlns:cx2="http://schemas.microsoft.com/office/drawing/2015/10/21/chartex" xmlns:cx3="http://schemas.microsoft.com/office/drawing/2016/5/9/chartex" xmlns:cx4="http://schemas.microsoft.com/office/drawing/2016/5/10/chartex" xmlns:cx5="http://schemas.microsoft.com/office/drawing/2016/5/11/chartex" xmlns:cx6="http://schemas.microsoft.com/office/drawing/2016/5/12/chartex" xmlns:cx7="http://schemas.microsoft.com/office/drawing/2016/5/13/chartex" xmlns:cx8="http://schemas.microsoft.com/office/drawing/2016/5/14/chartex" xmlns:mc="http://schemas.openxmlformats.org/markup-compatibility/2006" xmlns:aink="http://schemas.microsoft.com/office/drawing/2016/ink" xmlns:am3d="http://schemas.microsoft.com/office/drawing/2017/model3d" xmlns:o="urn:schemas-microsoft-com:office:office" xmlns:oel="http://schemas.microsoft.com/office/2019/extlst" xmlns:r="http://schemas.openxmlformats.org/officeDocument/2006/relationships" xmlns:m="http://schemas.openxmlformats.org/officeDocument/2006/math" xmlns:v="urn:schemas-microsoft-com:vml" xmlns:wp14="http://schemas.microsoft.com/office/word/2010/wordprocessingDrawing" xmlns:wp="http://schemas.openxmlformats.org/drawingml/2006/wordprocessingDrawing" xmlns:w10="urn:schemas-microsoft-com:office:word" xmlns:w="http://schemas.openxmlformats.org/wordprocessingml/2006/main" xmlns:w14="http://schemas.microsoft.com/office/word/2010/wordml" xmlns:w15="http://schemas.microsoft.com/office/word/2012/wordml" xmlns:w16cex="http://schemas.microsoft.com/office/word/2018/wordml/cex" xmlns:w16cid="http://schemas.microsoft.com/office/word/2016/wordml/cid" xmlns:w16="http://schemas.microsoft.com/office/word/2018/wordml" xmlns:w16sdtdh="http://schemas.microsoft.com/office/word/2020/wordml/sdtdatahash" xmlns:w16se="http://schemas.microsoft.com/office/word/2015/wordml/symex" xmlns:wpg="http://schemas.microsoft.com/office/word/2010/wordprocessingGroup" xmlns:wpi="http://schemas.microsoft.com/office/word/2010/wordprocessingInk" xmlns:wne="http://schemas.microsoft.com/office/word/2006/wordml" xmlns:wps="http://schemas.microsoft.com/office/word/2010/wordprocessingShape" mc:Ignorable="w14 w15 w16se w16cid w16 w16cex w16sdtdh wp14">
   <w:p>
     <w:pPr>
       <w:pStyle w:val="Encabezado"/>
@@ -9355,7 +11502,7 @@
 </file>
 
 <file path=word/header3.xml><?xml version="1.0" encoding="utf-8"?>
-<w:hdr xmlns:wpc="http://schemas.microsoft.com/office/word/2010/wordprocessingCanvas" xmlns:mc="http://schemas.openxmlformats.org/markup-compatibility/2006" xmlns:o="urn:schemas-microsoft-com:office:office" xmlns:r="http://schemas.openxmlformats.org/officeDocument/2006/relationships" xmlns:m="http://schemas.openxmlformats.org/officeDocument/2006/math" xmlns:v="urn:schemas-microsoft-com:vml" xmlns:wp14="http://schemas.microsoft.com/office/word/2010/wordprocessingDrawing" xmlns:wp="http://schemas.openxmlformats.org/drawingml/2006/wordprocessingDrawing" xmlns:w10="urn:schemas-microsoft-com:office:word" xmlns:w="http://schemas.openxmlformats.org/wordprocessingml/2006/main" xmlns:w14="http://schemas.microsoft.com/office/word/2010/wordml" xmlns:w15="http://schemas.microsoft.com/office/word/2012/wordml" xmlns:wpg="http://schemas.microsoft.com/office/word/2010/wordprocessingGroup" xmlns:wpi="http://schemas.microsoft.com/office/word/2010/wordprocessingInk" xmlns:wne="http://schemas.microsoft.com/office/word/2006/wordml" xmlns:wps="http://schemas.microsoft.com/office/word/2010/wordprocessingShape" mc:Ignorable="w14 w15 wp14">
+<w:hdr xmlns:wpc="http://schemas.microsoft.com/office/word/2010/wordprocessingCanvas" xmlns:cx="http://schemas.microsoft.com/office/drawing/2014/chartex" xmlns:cx1="http://schemas.microsoft.com/office/drawing/2015/9/8/chartex" xmlns:cx2="http://schemas.microsoft.com/office/drawing/2015/10/21/chartex" xmlns:cx3="http://schemas.microsoft.com/office/drawing/2016/5/9/chartex" xmlns:cx4="http://schemas.microsoft.com/office/drawing/2016/5/10/chartex" xmlns:cx5="http://schemas.microsoft.com/office/drawing/2016/5/11/chartex" xmlns:cx6="http://schemas.microsoft.com/office/drawing/2016/5/12/chartex" xmlns:cx7="http://schemas.microsoft.com/office/drawing/2016/5/13/chartex" xmlns:cx8="http://schemas.microsoft.com/office/drawing/2016/5/14/chartex" xmlns:mc="http://schemas.openxmlformats.org/markup-compatibility/2006" xmlns:aink="http://schemas.microsoft.com/office/drawing/2016/ink" xmlns:am3d="http://schemas.microsoft.com/office/drawing/2017/model3d" xmlns:o="urn:schemas-microsoft-com:office:office" xmlns:oel="http://schemas.microsoft.com/office/2019/extlst" xmlns:r="http://schemas.openxmlformats.org/officeDocument/2006/relationships" xmlns:m="http://schemas.openxmlformats.org/officeDocument/2006/math" xmlns:v="urn:schemas-microsoft-com:vml" xmlns:wp14="http://schemas.microsoft.com/office/word/2010/wordprocessingDrawing" xmlns:wp="http://schemas.openxmlformats.org/drawingml/2006/wordprocessingDrawing" xmlns:w10="urn:schemas-microsoft-com:office:word" xmlns:w="http://schemas.openxmlformats.org/wordprocessingml/2006/main" xmlns:w14="http://schemas.microsoft.com/office/word/2010/wordml" xmlns:w15="http://schemas.microsoft.com/office/word/2012/wordml" xmlns:w16cex="http://schemas.microsoft.com/office/word/2018/wordml/cex" xmlns:w16cid="http://schemas.microsoft.com/office/word/2016/wordml/cid" xmlns:w16="http://schemas.microsoft.com/office/word/2018/wordml" xmlns:w16sdtdh="http://schemas.microsoft.com/office/word/2020/wordml/sdtdatahash" xmlns:w16se="http://schemas.microsoft.com/office/word/2015/wordml/symex" xmlns:wpg="http://schemas.microsoft.com/office/word/2010/wordprocessingGroup" xmlns:wpi="http://schemas.microsoft.com/office/word/2010/wordprocessingInk" xmlns:wne="http://schemas.microsoft.com/office/word/2006/wordml" xmlns:wps="http://schemas.microsoft.com/office/word/2010/wordprocessingShape" mc:Ignorable="w14 w15 w16se w16cid w16 w16cex w16sdtdh wp14">
   <w:p>
     <w:pPr>
       <w:pStyle w:val="Encabezado"/>
@@ -9365,7 +11512,7 @@
 </file>
 
 <file path=word/header4.xml><?xml version="1.0" encoding="utf-8"?>
-<w:hdr xmlns:wpc="http://schemas.microsoft.com/office/word/2010/wordprocessingCanvas" xmlns:mc="http://schemas.openxmlformats.org/markup-compatibility/2006" xmlns:o="urn:schemas-microsoft-com:office:office" xmlns:r="http://schemas.openxmlformats.org/officeDocument/2006/relationships" xmlns:m="http://schemas.openxmlformats.org/officeDocument/2006/math" xmlns:v="urn:schemas-microsoft-com:vml" xmlns:wp14="http://schemas.microsoft.com/office/word/2010/wordprocessingDrawing" xmlns:wp="http://schemas.openxmlformats.org/drawingml/2006/wordprocessingDrawing" xmlns:w10="urn:schemas-microsoft-com:office:word" xmlns:w="http://schemas.openxmlformats.org/wordprocessingml/2006/main" xmlns:w14="http://schemas.microsoft.com/office/word/2010/wordml" xmlns:w15="http://schemas.microsoft.com/office/word/2012/wordml" xmlns:wpg="http://schemas.microsoft.com/office/word/2010/wordprocessingGroup" xmlns:wpi="http://schemas.microsoft.com/office/word/2010/wordprocessingInk" xmlns:wne="http://schemas.microsoft.com/office/word/2006/wordml" xmlns:wps="http://schemas.microsoft.com/office/word/2010/wordprocessingShape" mc:Ignorable="w14 w15 wp14">
+<w:hdr xmlns:wpc="http://schemas.microsoft.com/office/word/2010/wordprocessingCanvas" xmlns:cx="http://schemas.microsoft.com/office/drawing/2014/chartex" xmlns:cx1="http://schemas.microsoft.com/office/drawing/2015/9/8/chartex" xmlns:cx2="http://schemas.microsoft.com/office/drawing/2015/10/21/chartex" xmlns:cx3="http://schemas.microsoft.com/office/drawing/2016/5/9/chartex" xmlns:cx4="http://schemas.microsoft.com/office/drawing/2016/5/10/chartex" xmlns:cx5="http://schemas.microsoft.com/office/drawing/2016/5/11/chartex" xmlns:cx6="http://schemas.microsoft.com/office/drawing/2016/5/12/chartex" xmlns:cx7="http://schemas.microsoft.com/office/drawing/2016/5/13/chartex" xmlns:cx8="http://schemas.microsoft.com/office/drawing/2016/5/14/chartex" xmlns:mc="http://schemas.openxmlformats.org/markup-compatibility/2006" xmlns:aink="http://schemas.microsoft.com/office/drawing/2016/ink" xmlns:am3d="http://schemas.microsoft.com/office/drawing/2017/model3d" xmlns:o="urn:schemas-microsoft-com:office:office" xmlns:oel="http://schemas.microsoft.com/office/2019/extlst" xmlns:r="http://schemas.openxmlformats.org/officeDocument/2006/relationships" xmlns:m="http://schemas.openxmlformats.org/officeDocument/2006/math" xmlns:v="urn:schemas-microsoft-com:vml" xmlns:wp14="http://schemas.microsoft.com/office/word/2010/wordprocessingDrawing" xmlns:wp="http://schemas.openxmlformats.org/drawingml/2006/wordprocessingDrawing" xmlns:w10="urn:schemas-microsoft-com:office:word" xmlns:w="http://schemas.openxmlformats.org/wordprocessingml/2006/main" xmlns:w14="http://schemas.microsoft.com/office/word/2010/wordml" xmlns:w15="http://schemas.microsoft.com/office/word/2012/wordml" xmlns:w16cex="http://schemas.microsoft.com/office/word/2018/wordml/cex" xmlns:w16cid="http://schemas.microsoft.com/office/word/2016/wordml/cid" xmlns:w16="http://schemas.microsoft.com/office/word/2018/wordml" xmlns:w16sdtdh="http://schemas.microsoft.com/office/word/2020/wordml/sdtdatahash" xmlns:w16se="http://schemas.microsoft.com/office/word/2015/wordml/symex" xmlns:wpg="http://schemas.microsoft.com/office/word/2010/wordprocessingGroup" xmlns:wpi="http://schemas.microsoft.com/office/word/2010/wordprocessingInk" xmlns:wne="http://schemas.microsoft.com/office/word/2006/wordml" xmlns:wps="http://schemas.microsoft.com/office/word/2010/wordprocessingShape" mc:Ignorable="w14 w15 w16se w16cid w16 w16cex w16sdtdh wp14">
   <w:tbl>
     <w:tblPr>
       <w:tblW w:w="0" w:type="auto"/>
@@ -9663,7 +11810,7 @@
 </file>
 
 <file path=word/header5.xml><?xml version="1.0" encoding="utf-8"?>
-<w:hdr xmlns:wpc="http://schemas.microsoft.com/office/word/2010/wordprocessingCanvas" xmlns:mc="http://schemas.openxmlformats.org/markup-compatibility/2006" xmlns:o="urn:schemas-microsoft-com:office:office" xmlns:r="http://schemas.openxmlformats.org/officeDocument/2006/relationships" xmlns:m="http://schemas.openxmlformats.org/officeDocument/2006/math" xmlns:v="urn:schemas-microsoft-com:vml" xmlns:wp14="http://schemas.microsoft.com/office/word/2010/wordprocessingDrawing" xmlns:wp="http://schemas.openxmlformats.org/drawingml/2006/wordprocessingDrawing" xmlns:w10="urn:schemas-microsoft-com:office:word" xmlns:w="http://schemas.openxmlformats.org/wordprocessingml/2006/main" xmlns:w14="http://schemas.microsoft.com/office/word/2010/wordml" xmlns:w15="http://schemas.microsoft.com/office/word/2012/wordml" xmlns:wpg="http://schemas.microsoft.com/office/word/2010/wordprocessingGroup" xmlns:wpi="http://schemas.microsoft.com/office/word/2010/wordprocessingInk" xmlns:wne="http://schemas.microsoft.com/office/word/2006/wordml" xmlns:wps="http://schemas.microsoft.com/office/word/2010/wordprocessingShape" mc:Ignorable="w14 w15 wp14">
+<w:hdr xmlns:wpc="http://schemas.microsoft.com/office/word/2010/wordprocessingCanvas" xmlns:cx="http://schemas.microsoft.com/office/drawing/2014/chartex" xmlns:cx1="http://schemas.microsoft.com/office/drawing/2015/9/8/chartex" xmlns:cx2="http://schemas.microsoft.com/office/drawing/2015/10/21/chartex" xmlns:cx3="http://schemas.microsoft.com/office/drawing/2016/5/9/chartex" xmlns:cx4="http://schemas.microsoft.com/office/drawing/2016/5/10/chartex" xmlns:cx5="http://schemas.microsoft.com/office/drawing/2016/5/11/chartex" xmlns:cx6="http://schemas.microsoft.com/office/drawing/2016/5/12/chartex" xmlns:cx7="http://schemas.microsoft.com/office/drawing/2016/5/13/chartex" xmlns:cx8="http://schemas.microsoft.com/office/drawing/2016/5/14/chartex" xmlns:mc="http://schemas.openxmlformats.org/markup-compatibility/2006" xmlns:aink="http://schemas.microsoft.com/office/drawing/2016/ink" xmlns:am3d="http://schemas.microsoft.com/office/drawing/2017/model3d" xmlns:o="urn:schemas-microsoft-com:office:office" xmlns:oel="http://schemas.microsoft.com/office/2019/extlst" xmlns:r="http://schemas.openxmlformats.org/officeDocument/2006/relationships" xmlns:m="http://schemas.openxmlformats.org/officeDocument/2006/math" xmlns:v="urn:schemas-microsoft-com:vml" xmlns:wp14="http://schemas.microsoft.com/office/word/2010/wordprocessingDrawing" xmlns:wp="http://schemas.openxmlformats.org/drawingml/2006/wordprocessingDrawing" xmlns:w10="urn:schemas-microsoft-com:office:word" xmlns:w="http://schemas.openxmlformats.org/wordprocessingml/2006/main" xmlns:w14="http://schemas.microsoft.com/office/word/2010/wordml" xmlns:w15="http://schemas.microsoft.com/office/word/2012/wordml" xmlns:w16cex="http://schemas.microsoft.com/office/word/2018/wordml/cex" xmlns:w16cid="http://schemas.microsoft.com/office/word/2016/wordml/cid" xmlns:w16="http://schemas.microsoft.com/office/word/2018/wordml" xmlns:w16sdtdh="http://schemas.microsoft.com/office/word/2020/wordml/sdtdatahash" xmlns:w16se="http://schemas.microsoft.com/office/word/2015/wordml/symex" xmlns:wpg="http://schemas.microsoft.com/office/word/2010/wordprocessingGroup" xmlns:wpi="http://schemas.microsoft.com/office/word/2010/wordprocessingInk" xmlns:wne="http://schemas.microsoft.com/office/word/2006/wordml" xmlns:wps="http://schemas.microsoft.com/office/word/2010/wordprocessingShape" mc:Ignorable="w14 w15 w16se w16cid w16 w16cex w16sdtdh wp14">
   <w:p>
     <w:pPr>
       <w:pStyle w:val="Encabezado"/>
@@ -9674,7 +11821,7 @@
 </file>
 
 <file path=word/header6.xml><?xml version="1.0" encoding="utf-8"?>
-<w:hdr xmlns:wpc="http://schemas.microsoft.com/office/word/2010/wordprocessingCanvas" xmlns:mc="http://schemas.openxmlformats.org/markup-compatibility/2006" xmlns:o="urn:schemas-microsoft-com:office:office" xmlns:r="http://schemas.openxmlformats.org/officeDocument/2006/relationships" xmlns:m="http://schemas.openxmlformats.org/officeDocument/2006/math" xmlns:v="urn:schemas-microsoft-com:vml" xmlns:wp14="http://schemas.microsoft.com/office/word/2010/wordprocessingDrawing" xmlns:wp="http://schemas.openxmlformats.org/drawingml/2006/wordprocessingDrawing" xmlns:w10="urn:schemas-microsoft-com:office:word" xmlns:w="http://schemas.openxmlformats.org/wordprocessingml/2006/main" xmlns:w14="http://schemas.microsoft.com/office/word/2010/wordml" xmlns:w15="http://schemas.microsoft.com/office/word/2012/wordml" xmlns:wpg="http://schemas.microsoft.com/office/word/2010/wordprocessingGroup" xmlns:wpi="http://schemas.microsoft.com/office/word/2010/wordprocessingInk" xmlns:wne="http://schemas.microsoft.com/office/word/2006/wordml" xmlns:wps="http://schemas.microsoft.com/office/word/2010/wordprocessingShape" mc:Ignorable="w14 w15 wp14">
+<w:hdr xmlns:wpc="http://schemas.microsoft.com/office/word/2010/wordprocessingCanvas" xmlns:cx="http://schemas.microsoft.com/office/drawing/2014/chartex" xmlns:cx1="http://schemas.microsoft.com/office/drawing/2015/9/8/chartex" xmlns:cx2="http://schemas.microsoft.com/office/drawing/2015/10/21/chartex" xmlns:cx3="http://schemas.microsoft.com/office/drawing/2016/5/9/chartex" xmlns:cx4="http://schemas.microsoft.com/office/drawing/2016/5/10/chartex" xmlns:cx5="http://schemas.microsoft.com/office/drawing/2016/5/11/chartex" xmlns:cx6="http://schemas.microsoft.com/office/drawing/2016/5/12/chartex" xmlns:cx7="http://schemas.microsoft.com/office/drawing/2016/5/13/chartex" xmlns:cx8="http://schemas.microsoft.com/office/drawing/2016/5/14/chartex" xmlns:mc="http://schemas.openxmlformats.org/markup-compatibility/2006" xmlns:aink="http://schemas.microsoft.com/office/drawing/2016/ink" xmlns:am3d="http://schemas.microsoft.com/office/drawing/2017/model3d" xmlns:o="urn:schemas-microsoft-com:office:office" xmlns:oel="http://schemas.microsoft.com/office/2019/extlst" xmlns:r="http://schemas.openxmlformats.org/officeDocument/2006/relationships" xmlns:m="http://schemas.openxmlformats.org/officeDocument/2006/math" xmlns:v="urn:schemas-microsoft-com:vml" xmlns:wp14="http://schemas.microsoft.com/office/word/2010/wordprocessingDrawing" xmlns:wp="http://schemas.openxmlformats.org/drawingml/2006/wordprocessingDrawing" xmlns:w10="urn:schemas-microsoft-com:office:word" xmlns:w="http://schemas.openxmlformats.org/wordprocessingml/2006/main" xmlns:w14="http://schemas.microsoft.com/office/word/2010/wordml" xmlns:w15="http://schemas.microsoft.com/office/word/2012/wordml" xmlns:w16cex="http://schemas.microsoft.com/office/word/2018/wordml/cex" xmlns:w16cid="http://schemas.microsoft.com/office/word/2016/wordml/cid" xmlns:w16="http://schemas.microsoft.com/office/word/2018/wordml" xmlns:w16sdtdh="http://schemas.microsoft.com/office/word/2020/wordml/sdtdatahash" xmlns:w16se="http://schemas.microsoft.com/office/word/2015/wordml/symex" xmlns:wpg="http://schemas.microsoft.com/office/word/2010/wordprocessingGroup" xmlns:wpi="http://schemas.microsoft.com/office/word/2010/wordprocessingInk" xmlns:wne="http://schemas.microsoft.com/office/word/2006/wordml" xmlns:wps="http://schemas.microsoft.com/office/word/2010/wordprocessingShape" mc:Ignorable="w14 w15 w16se w16cid w16 w16cex w16sdtdh wp14">
   <w:tbl>
     <w:tblPr>
       <w:tblW w:w="0" w:type="auto"/>
@@ -9689,8 +11836,8 @@
     </w:tblPr>
     <w:tblGrid>
       <w:gridCol w:w="1947"/>
-      <w:gridCol w:w="5143"/>
-      <w:gridCol w:w="1554"/>
+      <w:gridCol w:w="5034"/>
+      <w:gridCol w:w="1523"/>
     </w:tblGrid>
     <w:tr>
       <w:tc>
@@ -9974,8 +12121,8 @@
 </file>
 
 <file path=word/numbering.xml><?xml version="1.0" encoding="utf-8"?>
-<w:numbering xmlns:wpc="http://schemas.microsoft.com/office/word/2010/wordprocessingCanvas" xmlns:mc="http://schemas.openxmlformats.org/markup-compatibility/2006" xmlns:o="urn:schemas-microsoft-com:office:office" xmlns:r="http://schemas.openxmlformats.org/officeDocument/2006/relationships" xmlns:m="http://schemas.openxmlformats.org/officeDocument/2006/math" xmlns:v="urn:schemas-microsoft-com:vml" xmlns:wp14="http://schemas.microsoft.com/office/word/2010/wordprocessingDrawing" xmlns:wp="http://schemas.openxmlformats.org/drawingml/2006/wordprocessingDrawing" xmlns:w10="urn:schemas-microsoft-com:office:word" xmlns:w="http://schemas.openxmlformats.org/wordprocessingml/2006/main" xmlns:w14="http://schemas.microsoft.com/office/word/2010/wordml" xmlns:w15="http://schemas.microsoft.com/office/word/2012/wordml" xmlns:wpg="http://schemas.microsoft.com/office/word/2010/wordprocessingGroup" xmlns:wpi="http://schemas.microsoft.com/office/word/2010/wordprocessingInk" xmlns:wne="http://schemas.microsoft.com/office/word/2006/wordml" xmlns:wps="http://schemas.microsoft.com/office/word/2010/wordprocessingShape" mc:Ignorable="w14 w15 wp14">
-  <w:abstractNum w:abstractNumId="0">
+<w:numbering xmlns:wpc="http://schemas.microsoft.com/office/word/2010/wordprocessingCanvas" xmlns:cx="http://schemas.microsoft.com/office/drawing/2014/chartex" xmlns:cx1="http://schemas.microsoft.com/office/drawing/2015/9/8/chartex" xmlns:cx2="http://schemas.microsoft.com/office/drawing/2015/10/21/chartex" xmlns:cx3="http://schemas.microsoft.com/office/drawing/2016/5/9/chartex" xmlns:cx4="http://schemas.microsoft.com/office/drawing/2016/5/10/chartex" xmlns:cx5="http://schemas.microsoft.com/office/drawing/2016/5/11/chartex" xmlns:cx6="http://schemas.microsoft.com/office/drawing/2016/5/12/chartex" xmlns:cx7="http://schemas.microsoft.com/office/drawing/2016/5/13/chartex" xmlns:cx8="http://schemas.microsoft.com/office/drawing/2016/5/14/chartex" xmlns:mc="http://schemas.openxmlformats.org/markup-compatibility/2006" xmlns:aink="http://schemas.microsoft.com/office/drawing/2016/ink" xmlns:am3d="http://schemas.microsoft.com/office/drawing/2017/model3d" xmlns:o="urn:schemas-microsoft-com:office:office" xmlns:oel="http://schemas.microsoft.com/office/2019/extlst" xmlns:r="http://schemas.openxmlformats.org/officeDocument/2006/relationships" xmlns:m="http://schemas.openxmlformats.org/officeDocument/2006/math" xmlns:v="urn:schemas-microsoft-com:vml" xmlns:wp14="http://schemas.microsoft.com/office/word/2010/wordprocessingDrawing" xmlns:wp="http://schemas.openxmlformats.org/drawingml/2006/wordprocessingDrawing" xmlns:w10="urn:schemas-microsoft-com:office:word" xmlns:w="http://schemas.openxmlformats.org/wordprocessingml/2006/main" xmlns:w14="http://schemas.microsoft.com/office/word/2010/wordml" xmlns:w15="http://schemas.microsoft.com/office/word/2012/wordml" xmlns:w16cex="http://schemas.microsoft.com/office/word/2018/wordml/cex" xmlns:w16cid="http://schemas.microsoft.com/office/word/2016/wordml/cid" xmlns:w16="http://schemas.microsoft.com/office/word/2018/wordml" xmlns:w16sdtdh="http://schemas.microsoft.com/office/word/2020/wordml/sdtdatahash" xmlns:w16se="http://schemas.microsoft.com/office/word/2015/wordml/symex" xmlns:wpg="http://schemas.microsoft.com/office/word/2010/wordprocessingGroup" xmlns:wpi="http://schemas.microsoft.com/office/word/2010/wordprocessingInk" xmlns:wne="http://schemas.microsoft.com/office/word/2006/wordml" xmlns:wps="http://schemas.microsoft.com/office/word/2010/wordprocessingShape" mc:Ignorable="w14 w15 w16se w16cid w16 w16cex w16sdtdh wp14">
+  <w:abstractNum w:abstractNumId="0" w15:restartNumberingAfterBreak="0">
     <w:nsid w:val="0EEC3581"/>
     <w:multiLevelType w:val="hybridMultilevel"/>
     <w:tmpl w:val="8A6601CA"/>
@@ -10116,7 +12263,7 @@
       </w:rPr>
     </w:lvl>
   </w:abstractNum>
-  <w:abstractNum w:abstractNumId="1">
+  <w:abstractNum w:abstractNumId="1" w15:restartNumberingAfterBreak="0">
     <w:nsid w:val="1A4A4419"/>
     <w:multiLevelType w:val="hybridMultilevel"/>
     <w:tmpl w:val="6626544A"/>
@@ -10257,7 +12404,7 @@
       </w:rPr>
     </w:lvl>
   </w:abstractNum>
-  <w:abstractNum w:abstractNumId="2">
+  <w:abstractNum w:abstractNumId="2" w15:restartNumberingAfterBreak="0">
     <w:nsid w:val="2D22368D"/>
     <w:multiLevelType w:val="multilevel"/>
     <w:tmpl w:val="D4F2049E"/>
@@ -10400,7 +12547,7 @@
       </w:rPr>
     </w:lvl>
   </w:abstractNum>
-  <w:abstractNum w:abstractNumId="3">
+  <w:abstractNum w:abstractNumId="3" w15:restartNumberingAfterBreak="0">
     <w:nsid w:val="39BF1390"/>
     <w:multiLevelType w:val="hybridMultilevel"/>
     <w:tmpl w:val="74C08868"/>
@@ -10541,7 +12688,7 @@
       </w:rPr>
     </w:lvl>
   </w:abstractNum>
-  <w:abstractNum w:abstractNumId="4">
+  <w:abstractNum w:abstractNumId="4" w15:restartNumberingAfterBreak="0">
     <w:nsid w:val="52874652"/>
     <w:multiLevelType w:val="hybridMultilevel"/>
     <w:tmpl w:val="509CFD74"/>
@@ -10682,7 +12829,7 @@
       </w:rPr>
     </w:lvl>
   </w:abstractNum>
-  <w:abstractNum w:abstractNumId="5">
+  <w:abstractNum w:abstractNumId="5" w15:restartNumberingAfterBreak="0">
     <w:nsid w:val="6E39494E"/>
     <w:multiLevelType w:val="hybridMultilevel"/>
     <w:tmpl w:val="A8C8AE28"/>
@@ -10823,7 +12970,7 @@
       </w:rPr>
     </w:lvl>
   </w:abstractNum>
-  <w:abstractNum w:abstractNumId="6">
+  <w:abstractNum w:abstractNumId="6" w15:restartNumberingAfterBreak="0">
     <w:nsid w:val="6FE60B79"/>
     <w:multiLevelType w:val="hybridMultilevel"/>
     <w:tmpl w:val="BB542C64"/>
@@ -10964,7 +13111,7 @@
       </w:rPr>
     </w:lvl>
   </w:abstractNum>
-  <w:abstractNum w:abstractNumId="7">
+  <w:abstractNum w:abstractNumId="7" w15:restartNumberingAfterBreak="0">
     <w:nsid w:val="715B7BFD"/>
     <w:multiLevelType w:val="hybridMultilevel"/>
     <w:tmpl w:val="EF2E65EC"/>
@@ -11105,28 +13252,28 @@
       </w:rPr>
     </w:lvl>
   </w:abstractNum>
-  <w:num w:numId="1">
+  <w:num w:numId="1" w16cid:durableId="969436650">
     <w:abstractNumId w:val="2"/>
   </w:num>
-  <w:num w:numId="2">
+  <w:num w:numId="2" w16cid:durableId="412434049">
     <w:abstractNumId w:val="5"/>
   </w:num>
-  <w:num w:numId="3">
+  <w:num w:numId="3" w16cid:durableId="801533931">
     <w:abstractNumId w:val="7"/>
   </w:num>
-  <w:num w:numId="4">
+  <w:num w:numId="4" w16cid:durableId="259799252">
     <w:abstractNumId w:val="4"/>
   </w:num>
-  <w:num w:numId="5">
+  <w:num w:numId="5" w16cid:durableId="748117442">
     <w:abstractNumId w:val="1"/>
   </w:num>
-  <w:num w:numId="6">
+  <w:num w:numId="6" w16cid:durableId="1570457045">
     <w:abstractNumId w:val="0"/>
   </w:num>
-  <w:num w:numId="7">
+  <w:num w:numId="7" w16cid:durableId="1089501436">
     <w:abstractNumId w:val="6"/>
   </w:num>
-  <w:num w:numId="8">
+  <w:num w:numId="8" w16cid:durableId="570969698">
     <w:abstractNumId w:val="3"/>
   </w:num>
   <w:numIdMacAtCleanup w:val="8"/>
@@ -11134,7 +13281,7 @@
 </file>
 
 <file path=word/people.xml><?xml version="1.0" encoding="utf-8"?>
-<w15:people xmlns:wpc="http://schemas.microsoft.com/office/word/2010/wordprocessingCanvas" xmlns:mc="http://schemas.openxmlformats.org/markup-compatibility/2006" xmlns:o="urn:schemas-microsoft-com:office:office" xmlns:r="http://schemas.openxmlformats.org/officeDocument/2006/relationships" xmlns:m="http://schemas.openxmlformats.org/officeDocument/2006/math" xmlns:v="urn:schemas-microsoft-com:vml" xmlns:wp14="http://schemas.microsoft.com/office/word/2010/wordprocessingDrawing" xmlns:wp="http://schemas.openxmlformats.org/drawingml/2006/wordprocessingDrawing" xmlns:w10="urn:schemas-microsoft-com:office:word" xmlns:w="http://schemas.openxmlformats.org/wordprocessingml/2006/main" xmlns:w14="http://schemas.microsoft.com/office/word/2010/wordml" xmlns:w15="http://schemas.microsoft.com/office/word/2012/wordml" xmlns:wpg="http://schemas.microsoft.com/office/word/2010/wordprocessingGroup" xmlns:wpi="http://schemas.microsoft.com/office/word/2010/wordprocessingInk" xmlns:wne="http://schemas.microsoft.com/office/word/2006/wordml" xmlns:wps="http://schemas.microsoft.com/office/word/2010/wordprocessingShape" mc:Ignorable="w14 w15 wp14">
+<w15:people xmlns:wpc="http://schemas.microsoft.com/office/word/2010/wordprocessingCanvas" xmlns:cx="http://schemas.microsoft.com/office/drawing/2014/chartex" xmlns:cx1="http://schemas.microsoft.com/office/drawing/2015/9/8/chartex" xmlns:cx2="http://schemas.microsoft.com/office/drawing/2015/10/21/chartex" xmlns:cx3="http://schemas.microsoft.com/office/drawing/2016/5/9/chartex" xmlns:cx4="http://schemas.microsoft.com/office/drawing/2016/5/10/chartex" xmlns:cx5="http://schemas.microsoft.com/office/drawing/2016/5/11/chartex" xmlns:cx6="http://schemas.microsoft.com/office/drawing/2016/5/12/chartex" xmlns:cx7="http://schemas.microsoft.com/office/drawing/2016/5/13/chartex" xmlns:cx8="http://schemas.microsoft.com/office/drawing/2016/5/14/chartex" xmlns:mc="http://schemas.openxmlformats.org/markup-compatibility/2006" xmlns:aink="http://schemas.microsoft.com/office/drawing/2016/ink" xmlns:am3d="http://schemas.microsoft.com/office/drawing/2017/model3d" xmlns:o="urn:schemas-microsoft-com:office:office" xmlns:oel="http://schemas.microsoft.com/office/2019/extlst" xmlns:r="http://schemas.openxmlformats.org/officeDocument/2006/relationships" xmlns:m="http://schemas.openxmlformats.org/officeDocument/2006/math" xmlns:v="urn:schemas-microsoft-com:vml" xmlns:wp14="http://schemas.microsoft.com/office/word/2010/wordprocessingDrawing" xmlns:wp="http://schemas.openxmlformats.org/drawingml/2006/wordprocessingDrawing" xmlns:w10="urn:schemas-microsoft-com:office:word" xmlns:w="http://schemas.openxmlformats.org/wordprocessingml/2006/main" xmlns:w14="http://schemas.microsoft.com/office/word/2010/wordml" xmlns:w15="http://schemas.microsoft.com/office/word/2012/wordml" xmlns:w16cex="http://schemas.microsoft.com/office/word/2018/wordml/cex" xmlns:w16cid="http://schemas.microsoft.com/office/word/2016/wordml/cid" xmlns:w16="http://schemas.microsoft.com/office/word/2018/wordml" xmlns:w16sdtdh="http://schemas.microsoft.com/office/word/2020/wordml/sdtdatahash" xmlns:w16se="http://schemas.microsoft.com/office/word/2015/wordml/symex" xmlns:wpg="http://schemas.microsoft.com/office/word/2010/wordprocessingGroup" xmlns:wpi="http://schemas.microsoft.com/office/word/2010/wordprocessingInk" xmlns:wne="http://schemas.microsoft.com/office/word/2006/wordml" xmlns:wps="http://schemas.microsoft.com/office/word/2010/wordprocessingShape" mc:Ignorable="w14 w15 w16se w16cid w16 w16cex w16sdtdh wp14">
   <w15:person w15:author="Ismael">
     <w15:presenceInfo w15:providerId="None" w15:userId="Ismael"/>
   </w15:person>
@@ -11142,7 +13289,7 @@
 </file>
 
 <file path=word/styles.xml><?xml version="1.0" encoding="utf-8"?>
-<w:styles xmlns:mc="http://schemas.openxmlformats.org/markup-compatibility/2006" xmlns:r="http://schemas.openxmlformats.org/officeDocument/2006/relationships" xmlns:w="http://schemas.openxmlformats.org/wordprocessingml/2006/main" xmlns:w14="http://schemas.microsoft.com/office/word/2010/wordml" xmlns:w15="http://schemas.microsoft.com/office/word/2012/wordml" mc:Ignorable="w14 w15">
+<w:styles xmlns:mc="http://schemas.openxmlformats.org/markup-compatibility/2006" xmlns:r="http://schemas.openxmlformats.org/officeDocument/2006/relationships" xmlns:w="http://schemas.openxmlformats.org/wordprocessingml/2006/main" xmlns:w14="http://schemas.microsoft.com/office/word/2010/wordml" xmlns:w15="http://schemas.microsoft.com/office/word/2012/wordml" xmlns:w16cex="http://schemas.microsoft.com/office/word/2018/wordml/cex" xmlns:w16cid="http://schemas.microsoft.com/office/word/2016/wordml/cid" xmlns:w16="http://schemas.microsoft.com/office/word/2018/wordml" xmlns:w16sdtdh="http://schemas.microsoft.com/office/word/2020/wordml/sdtdatahash" xmlns:w16se="http://schemas.microsoft.com/office/word/2015/wordml/symex" mc:Ignorable="w14 w15 w16se w16cid w16 w16cex w16sdtdh">
   <w:docDefaults>
     <w:rPrDefault>
       <w:rPr>
@@ -11152,7 +13299,7 @@
     </w:rPrDefault>
     <w:pPrDefault/>
   </w:docDefaults>
-  <w:latentStyles w:defLockedState="0" w:defUIPriority="99" w:defSemiHidden="0" w:defUnhideWhenUsed="0" w:defQFormat="0" w:count="371">
+  <w:latentStyles w:defLockedState="0" w:defUIPriority="99" w:defSemiHidden="0" w:defUnhideWhenUsed="0" w:defQFormat="0" w:count="376">
     <w:lsdException w:name="Normal" w:uiPriority="0" w:qFormat="1"/>
     <w:lsdException w:name="heading 1" w:uiPriority="9" w:qFormat="1"/>
     <w:lsdException w:name="heading 2" w:uiPriority="9" w:qFormat="1"/>
@@ -11258,7 +13405,6 @@
     <w:lsdException w:name="HTML Sample" w:semiHidden="1" w:unhideWhenUsed="1"/>
     <w:lsdException w:name="HTML Typewriter" w:semiHidden="1" w:unhideWhenUsed="1"/>
     <w:lsdException w:name="HTML Variable" w:semiHidden="1" w:unhideWhenUsed="1"/>
-    <w:lsdException w:name="Normal Table" w:semiHidden="1" w:unhideWhenUsed="1"/>
     <w:lsdException w:name="annotation subject" w:semiHidden="1" w:unhideWhenUsed="1"/>
     <w:lsdException w:name="No List" w:semiHidden="1" w:unhideWhenUsed="1"/>
     <w:lsdException w:name="Outline List 1" w:semiHidden="1" w:unhideWhenUsed="1"/>
@@ -11301,11 +13447,8 @@
     <w:lsdException w:name="Table Contemporary" w:semiHidden="1" w:unhideWhenUsed="1"/>
     <w:lsdException w:name="Table Elegant" w:semiHidden="1" w:unhideWhenUsed="1"/>
     <w:lsdException w:name="Table Professional" w:semiHidden="1" w:unhideWhenUsed="1"/>
-    <w:lsdException w:name="Table Subtle 1" w:semiHidden="1" w:unhideWhenUsed="1"/>
     <w:lsdException w:name="Table Subtle 2" w:semiHidden="1" w:unhideWhenUsed="1"/>
     <w:lsdException w:name="Table Web 1" w:semiHidden="1" w:unhideWhenUsed="1"/>
-    <w:lsdException w:name="Table Web 2" w:semiHidden="1" w:unhideWhenUsed="1"/>
-    <w:lsdException w:name="Table Web 3" w:semiHidden="1" w:unhideWhenUsed="1"/>
     <w:lsdException w:name="Balloon Text" w:semiHidden="1" w:unhideWhenUsed="1"/>
     <w:lsdException w:name="Table Grid" w:uiPriority="59"/>
     <w:lsdException w:name="Table Theme" w:semiHidden="1" w:unhideWhenUsed="1"/>
@@ -11331,7 +13474,7 @@
     <w:lsdException w:name="Medium Shading 1 Accent 1" w:uiPriority="68"/>
     <w:lsdException w:name="Medium Shading 2 Accent 1" w:uiPriority="69"/>
     <w:lsdException w:name="Medium List 1 Accent 1" w:uiPriority="70"/>
-    <w:lsdException w:name="Revision" w:uiPriority="71"/>
+    <w:lsdException w:name="Revision" w:semiHidden="1" w:uiPriority="71"/>
     <w:lsdException w:name="List Paragraph" w:uiPriority="72" w:qFormat="1"/>
     <w:lsdException w:name="Quote" w:uiPriority="73" w:qFormat="1"/>
     <w:lsdException w:name="Intense Quote" w:uiPriority="60" w:qFormat="1"/>
@@ -11418,7 +13561,7 @@
     <w:lsdException w:name="Subtle Reference" w:uiPriority="67" w:qFormat="1"/>
     <w:lsdException w:name="Intense Reference" w:uiPriority="68" w:qFormat="1"/>
     <w:lsdException w:name="Book Title" w:uiPriority="69" w:qFormat="1"/>
-    <w:lsdException w:name="Bibliography" w:uiPriority="70"/>
+    <w:lsdException w:name="Bibliography" w:semiHidden="1" w:uiPriority="70" w:unhideWhenUsed="1"/>
     <w:lsdException w:name="TOC Heading" w:semiHidden="1" w:uiPriority="71" w:unhideWhenUsed="1" w:qFormat="1"/>
     <w:lsdException w:name="Plain Table 1" w:uiPriority="41"/>
     <w:lsdException w:name="Plain Table 2" w:uiPriority="42"/>
@@ -11524,6 +13667,11 @@
     <w:lsdException w:name="List Table 5 Dark Accent 6" w:uiPriority="50"/>
     <w:lsdException w:name="List Table 6 Colorful Accent 6" w:uiPriority="51"/>
     <w:lsdException w:name="List Table 7 Colorful Accent 6" w:uiPriority="52"/>
+    <w:lsdException w:name="Mention" w:semiHidden="1" w:unhideWhenUsed="1"/>
+    <w:lsdException w:name="Smart Hyperlink" w:semiHidden="1" w:unhideWhenUsed="1"/>
+    <w:lsdException w:name="Hashtag" w:semiHidden="1" w:unhideWhenUsed="1"/>
+    <w:lsdException w:name="Unresolved Mention" w:semiHidden="1" w:unhideWhenUsed="1"/>
+    <w:lsdException w:name="Smart Link" w:semiHidden="1" w:unhideWhenUsed="1"/>
   </w:latentStyles>
   <w:style w:type="paragraph" w:default="1" w:styleId="Normal">
     <w:name w:val="Normal"/>
@@ -12532,7 +14680,6 @@
     <w:basedOn w:val="Tablanormal"/>
     <w:rsid w:val="00126F76"/>
     <w:tblPr>
-      <w:tblInd w:w="0" w:type="dxa"/>
       <w:tblBorders>
         <w:top w:val="single" w:sz="4" w:space="0" w:color="auto"/>
         <w:left w:val="single" w:sz="4" w:space="0" w:color="auto"/>
@@ -12541,12 +14688,6 @@
         <w:insideH w:val="single" w:sz="4" w:space="0" w:color="auto"/>
         <w:insideV w:val="single" w:sz="4" w:space="0" w:color="auto"/>
       </w:tblBorders>
-      <w:tblCellMar>
-        <w:top w:w="0" w:type="dxa"/>
-        <w:left w:w="108" w:type="dxa"/>
-        <w:bottom w:w="0" w:type="dxa"/>
-        <w:right w:w="108" w:type="dxa"/>
-      </w:tblCellMar>
     </w:tblPr>
   </w:style>
   <w:style w:type="paragraph" w:customStyle="1" w:styleId="guiazul">

</xml_diff>

<commit_message>
requisitos no funcionales definidos
</commit_message>
<xml_diff>
--- a/docs/trim1/4_requisitos_software/1_especificacion_requisitos.docx
+++ b/docs/trim1/4_requisitos_software/1_especificacion_requisitos.docx
@@ -452,15 +452,7 @@
         <w:jc w:val="both"/>
       </w:pPr>
       <w:r>
-        <w:t xml:space="preserve">Está basado y es conforme con el estándar IEEE </w:t>
-      </w:r>
-      <w:proofErr w:type="spellStart"/>
-      <w:r>
-        <w:t>Std</w:t>
-      </w:r>
-      <w:proofErr w:type="spellEnd"/>
-      <w:r>
-        <w:t xml:space="preserve"> 830-1998.</w:t>
+        <w:t>Está basado y es conforme con el estándar IEEE Std 830-1998.</w:t>
       </w:r>
     </w:p>
     <w:p>
@@ -576,31 +568,7 @@
         <w:jc w:val="both"/>
       </w:pPr>
       <w:r>
-        <w:t xml:space="preserve">La sangría de los textos dentro de cada apartado se genera automáticamente al pulsar </w:t>
-      </w:r>
-      <w:proofErr w:type="spellStart"/>
-      <w:r>
-        <w:t>Intro</w:t>
-      </w:r>
-      <w:proofErr w:type="spellEnd"/>
-      <w:r>
-        <w:t xml:space="preserve"> al final de la línea de título. (Estilos Normal indentado1, Normal </w:t>
-      </w:r>
-      <w:proofErr w:type="spellStart"/>
-      <w:r>
-        <w:t>indentado</w:t>
-      </w:r>
-      <w:proofErr w:type="spellEnd"/>
-      <w:r>
-        <w:t xml:space="preserve"> 2 y Normal </w:t>
-      </w:r>
-      <w:proofErr w:type="spellStart"/>
-      <w:r>
-        <w:t>indentado</w:t>
-      </w:r>
-      <w:proofErr w:type="spellEnd"/>
-      <w:r>
-        <w:t xml:space="preserve"> 3).</w:t>
+        <w:t>La sangría de los textos dentro de cada apartado se genera automáticamente al pulsar Intro al final de la línea de título. (Estilos Normal indentado1, Normal indentado 2 y Normal indentado 3).</w:t>
       </w:r>
     </w:p>
     <w:p>
@@ -816,15 +784,7 @@
         <w:pStyle w:val="Textoindependiente"/>
       </w:pPr>
       <w:r>
-        <w:t xml:space="preserve">De la plantilla de formato del documento © &amp; </w:t>
-      </w:r>
-      <w:proofErr w:type="spellStart"/>
-      <w:r>
-        <w:t>Coloriuris</w:t>
-      </w:r>
-      <w:proofErr w:type="spellEnd"/>
-      <w:r>
-        <w:t xml:space="preserve"> http://www.qualitatis.org</w:t>
+        <w:t>De la plantilla de formato del documento © &amp; Coloriuris http://www.qualitatis.org</w:t>
       </w:r>
     </w:p>
     <w:p>
@@ -978,21 +938,7 @@
               <w:rPr>
                 <w:b/>
               </w:rPr>
-              <w:t xml:space="preserve">Verificado </w:t>
-            </w:r>
-            <w:proofErr w:type="spellStart"/>
-            <w:r>
-              <w:rPr>
-                <w:b/>
-              </w:rPr>
-              <w:t>dep</w:t>
-            </w:r>
-            <w:proofErr w:type="spellEnd"/>
-            <w:r>
-              <w:rPr>
-                <w:b/>
-              </w:rPr>
-              <w:t>. calidad.</w:t>
+              <w:t>Verificado dep. calidad.</w:t>
             </w:r>
           </w:p>
         </w:tc>
@@ -4802,15 +4748,7 @@
         <w:ind w:left="708"/>
       </w:pPr>
       <w:r>
-        <w:t xml:space="preserve">Relación completa de todos los documentos relacionados en la especificación de requisitos de software, identificando de cada documento el </w:t>
-      </w:r>
-      <w:proofErr w:type="spellStart"/>
-      <w:r>
-        <w:t>titulo</w:t>
-      </w:r>
-      <w:proofErr w:type="spellEnd"/>
-      <w:r>
-        <w:t>, referencia (si procede), fecha y organización que lo proporciona.</w:t>
+        <w:t>Relación completa de todos los documentos relacionados en la especificación de requisitos de software, identificando de cada documento el titulo, referencia (si procede), fecha y organización que lo proporciona.</w:t>
       </w:r>
     </w:p>
     <w:p>
@@ -5865,15 +5803,7 @@
         <w:t>Describir los requisitos del interfaces de comunicación si hay comunicaciones co</w:t>
       </w:r>
       <w:r>
-        <w:t xml:space="preserve">n otros sistemas y </w:t>
-      </w:r>
-      <w:proofErr w:type="spellStart"/>
-      <w:r>
-        <w:t>cuales</w:t>
-      </w:r>
-      <w:proofErr w:type="spellEnd"/>
-      <w:r>
-        <w:t xml:space="preserve"> son lo</w:t>
+        <w:t>n otros sistemas y cuales son lo</w:t>
       </w:r>
       <w:r>
         <w:t>s protocolos de comunicación.</w:t>
@@ -6004,15 +5934,7 @@
         </w:numPr>
       </w:pPr>
       <w:r>
-        <w:t xml:space="preserve">Relaciones entre entradas y salidas (secuencias de entradas y salidas, </w:t>
-      </w:r>
-      <w:proofErr w:type="spellStart"/>
-      <w:r>
-        <w:t>formulas</w:t>
-      </w:r>
-      <w:proofErr w:type="spellEnd"/>
-      <w:r>
-        <w:t xml:space="preserve"> para la conversión de información)</w:t>
+        <w:t>Relaciones entre entradas y salidas (secuencias de entradas y salidas, formulas para la conversión de información)</w:t>
       </w:r>
     </w:p>
     <w:p>
@@ -9021,7 +8943,7 @@
     </w:p>
     <w:tbl>
       <w:tblPr>
-        <w:tblW w:w="8155" w:type="dxa"/>
+        <w:tblW w:w="8326" w:type="dxa"/>
         <w:tblInd w:w="600" w:type="dxa"/>
         <w:tblBorders>
           <w:top w:val="single" w:sz="4" w:space="0" w:color="auto"/>
@@ -9035,16 +8957,16 @@
         <w:tblLook w:val="04A0" w:firstRow="1" w:lastRow="0" w:firstColumn="1" w:lastColumn="0" w:noHBand="0" w:noVBand="1"/>
       </w:tblPr>
       <w:tblGrid>
-        <w:gridCol w:w="1066"/>
-        <w:gridCol w:w="3262"/>
-        <w:gridCol w:w="1134"/>
-        <w:gridCol w:w="1134"/>
-        <w:gridCol w:w="1559"/>
+        <w:gridCol w:w="1238"/>
+        <w:gridCol w:w="3090"/>
+        <w:gridCol w:w="29"/>
+        <w:gridCol w:w="3969"/>
       </w:tblGrid>
       <w:tr>
         <w:tc>
           <w:tcPr>
-            <w:tcW w:w="1066" w:type="dxa"/>
+            <w:tcW w:w="8326" w:type="dxa"/>
+            <w:gridSpan w:val="4"/>
             <w:shd w:val="clear" w:color="auto" w:fill="A6A6A6"/>
             <w:vAlign w:val="center"/>
           </w:tcPr>
@@ -9065,15 +8987,19 @@
                 <w:i w:val="0"/>
                 <w:iCs/>
                 <w:color w:val="auto"/>
-              </w:rPr>
-              <w:t>No. de requisito</w:t>
-            </w:r>
-          </w:p>
-        </w:tc>
-        <w:tc>
-          <w:tcPr>
-            <w:tcW w:w="3262" w:type="dxa"/>
-            <w:shd w:val="clear" w:color="auto" w:fill="A6A6A6"/>
+                <w:sz w:val="22"/>
+                <w:szCs w:val="28"/>
+              </w:rPr>
+              <w:t>Usabilidad</w:t>
+            </w:r>
+          </w:p>
+        </w:tc>
+      </w:tr>
+      <w:tr>
+        <w:tc>
+          <w:tcPr>
+            <w:tcW w:w="1238" w:type="dxa"/>
+            <w:shd w:val="clear" w:color="auto" w:fill="A6A6A6" w:themeFill="background1" w:themeFillShade="A6"/>
             <w:vAlign w:val="center"/>
           </w:tcPr>
           <w:p>
@@ -9085,6 +9011,8 @@
                 <w:i w:val="0"/>
                 <w:iCs/>
                 <w:color w:val="auto"/>
+                <w:sz w:val="22"/>
+                <w:szCs w:val="28"/>
               </w:rPr>
             </w:pPr>
             <w:r>
@@ -9093,15 +9021,17 @@
                 <w:i w:val="0"/>
                 <w:iCs/>
                 <w:color w:val="auto"/>
-              </w:rPr>
-              <w:t>Nombre de requisito</w:t>
-            </w:r>
-          </w:p>
-        </w:tc>
-        <w:tc>
-          <w:tcPr>
-            <w:tcW w:w="1134" w:type="dxa"/>
-            <w:shd w:val="clear" w:color="auto" w:fill="A6A6A6"/>
+                <w:sz w:val="22"/>
+                <w:szCs w:val="28"/>
+              </w:rPr>
+              <w:t>No. de requisito</w:t>
+            </w:r>
+          </w:p>
+        </w:tc>
+        <w:tc>
+          <w:tcPr>
+            <w:tcW w:w="3090" w:type="dxa"/>
+            <w:shd w:val="clear" w:color="auto" w:fill="A6A6A6" w:themeFill="background1" w:themeFillShade="A6"/>
             <w:vAlign w:val="center"/>
           </w:tcPr>
           <w:p>
@@ -9113,6 +9043,8 @@
                 <w:i w:val="0"/>
                 <w:iCs/>
                 <w:color w:val="auto"/>
+                <w:sz w:val="22"/>
+                <w:szCs w:val="28"/>
               </w:rPr>
             </w:pPr>
             <w:r>
@@ -9121,15 +9053,18 @@
                 <w:i w:val="0"/>
                 <w:iCs/>
                 <w:color w:val="auto"/>
-              </w:rPr>
-              <w:t>Tipo</w:t>
-            </w:r>
-          </w:p>
-        </w:tc>
-        <w:tc>
-          <w:tcPr>
-            <w:tcW w:w="1134" w:type="dxa"/>
-            <w:shd w:val="clear" w:color="auto" w:fill="A6A6A6"/>
+                <w:sz w:val="22"/>
+                <w:szCs w:val="28"/>
+              </w:rPr>
+              <w:t>Nombre de requisito</w:t>
+            </w:r>
+          </w:p>
+        </w:tc>
+        <w:tc>
+          <w:tcPr>
+            <w:tcW w:w="3998" w:type="dxa"/>
+            <w:gridSpan w:val="2"/>
+            <w:shd w:val="clear" w:color="auto" w:fill="A6A6A6" w:themeFill="background1" w:themeFillShade="A6"/>
             <w:vAlign w:val="center"/>
           </w:tcPr>
           <w:p>
@@ -9141,6 +9076,8 @@
                 <w:i w:val="0"/>
                 <w:iCs/>
                 <w:color w:val="auto"/>
+                <w:sz w:val="22"/>
+                <w:szCs w:val="28"/>
               </w:rPr>
             </w:pPr>
             <w:r>
@@ -9149,15 +9086,19 @@
                 <w:i w:val="0"/>
                 <w:iCs/>
                 <w:color w:val="auto"/>
+                <w:sz w:val="22"/>
+                <w:szCs w:val="28"/>
               </w:rPr>
               <w:t>Prioridad</w:t>
             </w:r>
           </w:p>
         </w:tc>
-        <w:tc>
-          <w:tcPr>
-            <w:tcW w:w="1559" w:type="dxa"/>
-            <w:shd w:val="clear" w:color="auto" w:fill="A6A6A6"/>
+      </w:tr>
+      <w:tr>
+        <w:tc>
+          <w:tcPr>
+            <w:tcW w:w="1238" w:type="dxa"/>
+            <w:shd w:val="clear" w:color="auto" w:fill="auto"/>
             <w:vAlign w:val="center"/>
           </w:tcPr>
           <w:p>
@@ -9165,7 +9106,6 @@
               <w:pStyle w:val="guiazul"/>
               <w:jc w:val="center"/>
               <w:rPr>
-                <w:b/>
                 <w:i w:val="0"/>
                 <w:iCs/>
                 <w:color w:val="auto"/>
@@ -9173,12 +9113,84 @@
             </w:pPr>
             <w:r>
               <w:rPr>
-                <w:b/>
                 <w:i w:val="0"/>
                 <w:iCs/>
                 <w:color w:val="auto"/>
               </w:rPr>
-              <w:t>Responsable</w:t>
+              <w:t>R</w:t>
+            </w:r>
+            <w:r>
+              <w:rPr>
+                <w:i w:val="0"/>
+                <w:iCs/>
+                <w:color w:val="auto"/>
+              </w:rPr>
+              <w:t>N</w:t>
+            </w:r>
+            <w:r>
+              <w:rPr>
+                <w:i w:val="0"/>
+                <w:iCs/>
+                <w:color w:val="auto"/>
+              </w:rPr>
+              <w:t>F1</w:t>
+            </w:r>
+          </w:p>
+        </w:tc>
+        <w:tc>
+          <w:tcPr>
+            <w:tcW w:w="3090" w:type="dxa"/>
+            <w:shd w:val="clear" w:color="auto" w:fill="auto"/>
+            <w:vAlign w:val="center"/>
+          </w:tcPr>
+          <w:p>
+            <w:pPr>
+              <w:pStyle w:val="guiazul"/>
+              <w:jc w:val="both"/>
+              <w:rPr>
+                <w:i w:val="0"/>
+                <w:color w:val="auto"/>
+                <w:sz w:val="22"/>
+                <w:szCs w:val="28"/>
+              </w:rPr>
+            </w:pPr>
+            <w:r>
+              <w:rPr>
+                <w:i w:val="0"/>
+                <w:color w:val="auto"/>
+                <w:sz w:val="22"/>
+                <w:szCs w:val="28"/>
+              </w:rPr>
+              <w:t>Aprendizaje del sistema</w:t>
+            </w:r>
+          </w:p>
+        </w:tc>
+        <w:tc>
+          <w:tcPr>
+            <w:tcW w:w="3998" w:type="dxa"/>
+            <w:gridSpan w:val="2"/>
+            <w:shd w:val="clear" w:color="auto" w:fill="auto"/>
+            <w:vAlign w:val="center"/>
+          </w:tcPr>
+          <w:p>
+            <w:pPr>
+              <w:pStyle w:val="guiazul"/>
+              <w:jc w:val="center"/>
+              <w:rPr>
+                <w:i w:val="0"/>
+                <w:color w:val="auto"/>
+                <w:sz w:val="22"/>
+                <w:szCs w:val="28"/>
+              </w:rPr>
+            </w:pPr>
+            <w:r>
+              <w:rPr>
+                <w:i w:val="0"/>
+                <w:color w:val="auto"/>
+                <w:sz w:val="22"/>
+                <w:szCs w:val="28"/>
+              </w:rPr>
+              <w:t>El tiempo de aprendizaje del sistema por un usuario deberá ser menor a 2 minutos en cualquier funcionalidad.</w:t>
             </w:r>
           </w:p>
         </w:tc>
@@ -9186,7 +9198,7 @@
       <w:tr>
         <w:tc>
           <w:tcPr>
-            <w:tcW w:w="1066" w:type="dxa"/>
+            <w:tcW w:w="1238" w:type="dxa"/>
             <w:shd w:val="clear" w:color="auto" w:fill="auto"/>
             <w:vAlign w:val="center"/>
           </w:tcPr>
@@ -9206,29 +9218,13 @@
                 <w:iCs/>
                 <w:color w:val="auto"/>
               </w:rPr>
-              <w:t>R</w:t>
-            </w:r>
-            <w:r>
-              <w:rPr>
-                <w:i w:val="0"/>
-                <w:iCs/>
-                <w:color w:val="auto"/>
-              </w:rPr>
-              <w:t>N</w:t>
-            </w:r>
-            <w:r>
-              <w:rPr>
-                <w:i w:val="0"/>
-                <w:iCs/>
-                <w:color w:val="auto"/>
-              </w:rPr>
-              <w:t>F1</w:t>
-            </w:r>
-          </w:p>
-        </w:tc>
-        <w:tc>
-          <w:tcPr>
-            <w:tcW w:w="3262" w:type="dxa"/>
+              <w:t>RNF2</w:t>
+            </w:r>
+          </w:p>
+        </w:tc>
+        <w:tc>
+          <w:tcPr>
+            <w:tcW w:w="3090" w:type="dxa"/>
             <w:shd w:val="clear" w:color="auto" w:fill="auto"/>
             <w:vAlign w:val="center"/>
           </w:tcPr>
@@ -9238,32 +9234,28 @@
               <w:jc w:val="both"/>
               <w:rPr>
                 <w:i w:val="0"/>
-              </w:rPr>
-            </w:pPr>
-            <w:r>
-              <w:rPr>
-                <w:i w:val="0"/>
-              </w:rPr>
-              <w:fldChar w:fldCharType="begin"/>
-            </w:r>
-            <w:r>
-              <w:rPr>
-                <w:i w:val="0"/>
-              </w:rPr>
-              <w:instrText>MACROBUTTON NoMacro [Inserte aquí el texto]</w:instrText>
-            </w:r>
-            <w:r>
-              <w:rPr>
-                <w:i w:val="0"/>
-              </w:rPr>
-              <w:fldChar w:fldCharType="end"/>
-            </w:r>
-          </w:p>
-        </w:tc>
-        <w:tc>
-          <w:tcPr>
-            <w:tcW w:w="1134" w:type="dxa"/>
+                <w:color w:val="auto"/>
+                <w:sz w:val="22"/>
+                <w:szCs w:val="28"/>
+              </w:rPr>
+            </w:pPr>
+            <w:r>
+              <w:rPr>
+                <w:i w:val="0"/>
+                <w:color w:val="auto"/>
+                <w:sz w:val="22"/>
+                <w:szCs w:val="28"/>
+              </w:rPr>
+              <w:t>Agilidad de la aplicación web</w:t>
+            </w:r>
+          </w:p>
+        </w:tc>
+        <w:tc>
+          <w:tcPr>
+            <w:tcW w:w="3998" w:type="dxa"/>
+            <w:gridSpan w:val="2"/>
             <w:shd w:val="clear" w:color="auto" w:fill="auto"/>
+            <w:vAlign w:val="center"/>
           </w:tcPr>
           <w:p>
             <w:pPr>
@@ -9271,31 +9263,27 @@
               <w:jc w:val="center"/>
               <w:rPr>
                 <w:i w:val="0"/>
-              </w:rPr>
-            </w:pPr>
-            <w:r>
-              <w:rPr>
-                <w:i w:val="0"/>
-              </w:rPr>
-              <w:fldChar w:fldCharType="begin"/>
-            </w:r>
-            <w:r>
-              <w:rPr>
-                <w:i w:val="0"/>
-              </w:rPr>
-              <w:instrText>MACROBUTTON NoMacro [Inserte aquí el texto]</w:instrText>
-            </w:r>
-            <w:r>
-              <w:rPr>
-                <w:i w:val="0"/>
-              </w:rPr>
-              <w:fldChar w:fldCharType="end"/>
-            </w:r>
-          </w:p>
-        </w:tc>
-        <w:tc>
-          <w:tcPr>
-            <w:tcW w:w="1134" w:type="dxa"/>
+                <w:color w:val="auto"/>
+                <w:sz w:val="22"/>
+                <w:szCs w:val="28"/>
+              </w:rPr>
+            </w:pPr>
+            <w:r>
+              <w:rPr>
+                <w:i w:val="0"/>
+                <w:color w:val="auto"/>
+                <w:sz w:val="22"/>
+                <w:szCs w:val="28"/>
+              </w:rPr>
+              <w:t>La aplicación deberá ser rápida e intuitiva a la hora de mostrar formularios y de generar información.</w:t>
+            </w:r>
+          </w:p>
+        </w:tc>
+      </w:tr>
+      <w:tr>
+        <w:tc>
+          <w:tcPr>
+            <w:tcW w:w="1238" w:type="dxa"/>
             <w:shd w:val="clear" w:color="auto" w:fill="auto"/>
             <w:vAlign w:val="center"/>
           </w:tcPr>
@@ -9305,59 +9293,98 @@
               <w:jc w:val="center"/>
               <w:rPr>
                 <w:i w:val="0"/>
-              </w:rPr>
-            </w:pPr>
-            <w:r>
-              <w:rPr>
-                <w:i w:val="0"/>
-              </w:rPr>
-              <w:fldChar w:fldCharType="begin"/>
-            </w:r>
-            <w:r>
-              <w:rPr>
-                <w:i w:val="0"/>
-              </w:rPr>
-              <w:instrText>MACROBUTTON NoMacro [Inserte aquí el texto]</w:instrText>
-            </w:r>
-            <w:r>
-              <w:rPr>
-                <w:i w:val="0"/>
-              </w:rPr>
-              <w:fldChar w:fldCharType="end"/>
-            </w:r>
-          </w:p>
-        </w:tc>
-        <w:tc>
-          <w:tcPr>
-            <w:tcW w:w="1559" w:type="dxa"/>
+                <w:iCs/>
+                <w:color w:val="auto"/>
+              </w:rPr>
+            </w:pPr>
+            <w:r>
+              <w:rPr>
+                <w:i w:val="0"/>
+                <w:iCs/>
+                <w:color w:val="auto"/>
+              </w:rPr>
+              <w:t>R</w:t>
+            </w:r>
+            <w:r>
+              <w:rPr>
+                <w:i w:val="0"/>
+                <w:iCs/>
+                <w:color w:val="auto"/>
+              </w:rPr>
+              <w:t>N</w:t>
+            </w:r>
+            <w:r>
+              <w:rPr>
+                <w:i w:val="0"/>
+                <w:iCs/>
+                <w:color w:val="auto"/>
+              </w:rPr>
+              <w:t>F</w:t>
+            </w:r>
+            <w:r>
+              <w:rPr>
+                <w:i w:val="0"/>
+                <w:iCs/>
+                <w:color w:val="auto"/>
+              </w:rPr>
+              <w:t>3</w:t>
+            </w:r>
+          </w:p>
+        </w:tc>
+        <w:tc>
+          <w:tcPr>
+            <w:tcW w:w="3090" w:type="dxa"/>
             <w:shd w:val="clear" w:color="auto" w:fill="auto"/>
             <w:vAlign w:val="center"/>
           </w:tcPr>
           <w:p>
             <w:pPr>
               <w:pStyle w:val="guiazul"/>
+              <w:jc w:val="both"/>
+              <w:rPr>
+                <w:i w:val="0"/>
+                <w:color w:val="auto"/>
+                <w:sz w:val="22"/>
+                <w:szCs w:val="28"/>
+              </w:rPr>
+            </w:pPr>
+            <w:r>
+              <w:rPr>
+                <w:i w:val="0"/>
+                <w:color w:val="auto"/>
+                <w:sz w:val="22"/>
+                <w:szCs w:val="28"/>
+              </w:rPr>
+              <w:t>Mensajes de error</w:t>
+            </w:r>
+          </w:p>
+        </w:tc>
+        <w:tc>
+          <w:tcPr>
+            <w:tcW w:w="3998" w:type="dxa"/>
+            <w:gridSpan w:val="2"/>
+            <w:shd w:val="clear" w:color="auto" w:fill="auto"/>
+            <w:vAlign w:val="center"/>
+          </w:tcPr>
+          <w:p>
+            <w:pPr>
+              <w:pStyle w:val="guiazul"/>
               <w:jc w:val="center"/>
               <w:rPr>
                 <w:i w:val="0"/>
-              </w:rPr>
-            </w:pPr>
-            <w:r>
-              <w:rPr>
-                <w:i w:val="0"/>
-              </w:rPr>
-              <w:fldChar w:fldCharType="begin"/>
-            </w:r>
-            <w:r>
-              <w:rPr>
-                <w:i w:val="0"/>
-              </w:rPr>
-              <w:instrText>MACROBUTTON NoMacro [Inserte aquí el texto]</w:instrText>
-            </w:r>
-            <w:r>
-              <w:rPr>
-                <w:i w:val="0"/>
-              </w:rPr>
-              <w:fldChar w:fldCharType="end"/>
+                <w:color w:val="auto"/>
+                <w:sz w:val="22"/>
+                <w:szCs w:val="28"/>
+              </w:rPr>
+            </w:pPr>
+            <w:r>
+              <w:rPr>
+                <w:i w:val="0"/>
+                <w:color w:val="auto"/>
+                <w:sz w:val="22"/>
+                <w:szCs w:val="28"/>
+              </w:rPr>
+              <w:t>El sistema manejará mensajes de error directamente al usuario como diálogos temporales.</w:t>
             </w:r>
           </w:p>
         </w:tc>
@@ -9365,7 +9392,7 @@
       <w:tr>
         <w:tc>
           <w:tcPr>
-            <w:tcW w:w="1066" w:type="dxa"/>
+            <w:tcW w:w="1238" w:type="dxa"/>
             <w:shd w:val="clear" w:color="auto" w:fill="auto"/>
             <w:vAlign w:val="center"/>
           </w:tcPr>
@@ -9401,13 +9428,21 @@
                 <w:iCs/>
                 <w:color w:val="auto"/>
               </w:rPr>
-              <w:t>F2</w:t>
-            </w:r>
-          </w:p>
-        </w:tc>
-        <w:tc>
-          <w:tcPr>
-            <w:tcW w:w="3262" w:type="dxa"/>
+              <w:t>F</w:t>
+            </w:r>
+            <w:r>
+              <w:rPr>
+                <w:i w:val="0"/>
+                <w:iCs/>
+                <w:color w:val="auto"/>
+              </w:rPr>
+              <w:t>4</w:t>
+            </w:r>
+          </w:p>
+        </w:tc>
+        <w:tc>
+          <w:tcPr>
+            <w:tcW w:w="3090" w:type="dxa"/>
             <w:shd w:val="clear" w:color="auto" w:fill="auto"/>
             <w:vAlign w:val="center"/>
           </w:tcPr>
@@ -9417,32 +9452,28 @@
               <w:jc w:val="both"/>
               <w:rPr>
                 <w:i w:val="0"/>
-              </w:rPr>
-            </w:pPr>
-            <w:r>
-              <w:rPr>
-                <w:i w:val="0"/>
-              </w:rPr>
-              <w:fldChar w:fldCharType="begin"/>
-            </w:r>
-            <w:r>
-              <w:rPr>
-                <w:i w:val="0"/>
-              </w:rPr>
-              <w:instrText>MACROBUTTON NoMacro [Inserte aquí el texto]</w:instrText>
-            </w:r>
-            <w:r>
-              <w:rPr>
-                <w:i w:val="0"/>
-              </w:rPr>
-              <w:fldChar w:fldCharType="end"/>
-            </w:r>
-          </w:p>
-        </w:tc>
-        <w:tc>
-          <w:tcPr>
-            <w:tcW w:w="1134" w:type="dxa"/>
+                <w:color w:val="auto"/>
+                <w:sz w:val="22"/>
+                <w:szCs w:val="28"/>
+              </w:rPr>
+            </w:pPr>
+            <w:r>
+              <w:rPr>
+                <w:i w:val="0"/>
+                <w:color w:val="auto"/>
+                <w:sz w:val="22"/>
+                <w:szCs w:val="28"/>
+              </w:rPr>
+              <w:t>Imagen corporativa</w:t>
+            </w:r>
+          </w:p>
+        </w:tc>
+        <w:tc>
+          <w:tcPr>
+            <w:tcW w:w="3998" w:type="dxa"/>
+            <w:gridSpan w:val="2"/>
             <w:shd w:val="clear" w:color="auto" w:fill="auto"/>
+            <w:vAlign w:val="center"/>
           </w:tcPr>
           <w:p>
             <w:pPr>
@@ -9450,31 +9481,59 @@
               <w:jc w:val="center"/>
               <w:rPr>
                 <w:i w:val="0"/>
-              </w:rPr>
-            </w:pPr>
-            <w:r>
-              <w:rPr>
-                <w:i w:val="0"/>
-              </w:rPr>
-              <w:fldChar w:fldCharType="begin"/>
-            </w:r>
-            <w:r>
-              <w:rPr>
-                <w:i w:val="0"/>
-              </w:rPr>
-              <w:instrText>MACROBUTTON NoMacro [Inserte aquí el texto]</w:instrText>
-            </w:r>
-            <w:r>
-              <w:rPr>
-                <w:i w:val="0"/>
-              </w:rPr>
-              <w:fldChar w:fldCharType="end"/>
-            </w:r>
-          </w:p>
-        </w:tc>
-        <w:tc>
-          <w:tcPr>
-            <w:tcW w:w="1134" w:type="dxa"/>
+                <w:color w:val="auto"/>
+                <w:sz w:val="22"/>
+                <w:szCs w:val="28"/>
+              </w:rPr>
+            </w:pPr>
+            <w:r>
+              <w:rPr>
+                <w:i w:val="0"/>
+                <w:color w:val="auto"/>
+                <w:sz w:val="22"/>
+                <w:szCs w:val="28"/>
+              </w:rPr>
+              <w:t>El sistema deberá conservar los lineamientos de la imagen corporativa de la microempresa a la que se le presta el servicio, usando colores y logos definidos.</w:t>
+            </w:r>
+          </w:p>
+        </w:tc>
+      </w:tr>
+      <w:tr>
+        <w:tc>
+          <w:tcPr>
+            <w:tcW w:w="8326" w:type="dxa"/>
+            <w:gridSpan w:val="4"/>
+            <w:shd w:val="clear" w:color="auto" w:fill="A6A6A6" w:themeFill="background1" w:themeFillShade="A6"/>
+            <w:vAlign w:val="center"/>
+          </w:tcPr>
+          <w:p>
+            <w:pPr>
+              <w:pStyle w:val="guiazul"/>
+              <w:jc w:val="center"/>
+              <w:rPr>
+                <w:b/>
+                <w:bCs/>
+                <w:i w:val="0"/>
+              </w:rPr>
+            </w:pPr>
+            <w:r>
+              <w:rPr>
+                <w:b/>
+                <w:bCs/>
+                <w:i w:val="0"/>
+                <w:color w:val="auto"/>
+                <w:sz w:val="22"/>
+                <w:szCs w:val="28"/>
+              </w:rPr>
+              <w:t>Confiabilidad</w:t>
+            </w:r>
+          </w:p>
+        </w:tc>
+      </w:tr>
+      <w:tr>
+        <w:tc>
+          <w:tcPr>
+            <w:tcW w:w="1238" w:type="dxa"/>
             <w:shd w:val="clear" w:color="auto" w:fill="auto"/>
             <w:vAlign w:val="center"/>
           </w:tcPr>
@@ -9484,59 +9543,84 @@
               <w:jc w:val="center"/>
               <w:rPr>
                 <w:i w:val="0"/>
-              </w:rPr>
-            </w:pPr>
-            <w:r>
-              <w:rPr>
-                <w:i w:val="0"/>
-              </w:rPr>
-              <w:fldChar w:fldCharType="begin"/>
-            </w:r>
-            <w:r>
-              <w:rPr>
-                <w:i w:val="0"/>
-              </w:rPr>
-              <w:instrText>MACROBUTTON NoMacro [Inserte aquí el texto]</w:instrText>
-            </w:r>
-            <w:r>
-              <w:rPr>
-                <w:i w:val="0"/>
-              </w:rPr>
-              <w:fldChar w:fldCharType="end"/>
-            </w:r>
-          </w:p>
-        </w:tc>
-        <w:tc>
-          <w:tcPr>
-            <w:tcW w:w="1559" w:type="dxa"/>
+                <w:color w:val="auto"/>
+                <w:sz w:val="22"/>
+                <w:szCs w:val="28"/>
+              </w:rPr>
+            </w:pPr>
+            <w:r>
+              <w:rPr>
+                <w:i w:val="0"/>
+                <w:color w:val="auto"/>
+                <w:sz w:val="22"/>
+                <w:szCs w:val="28"/>
+              </w:rPr>
+              <w:t>RNF5</w:t>
+            </w:r>
+          </w:p>
+        </w:tc>
+        <w:tc>
+          <w:tcPr>
+            <w:tcW w:w="3119" w:type="dxa"/>
+            <w:gridSpan w:val="2"/>
             <w:shd w:val="clear" w:color="auto" w:fill="auto"/>
             <w:vAlign w:val="center"/>
           </w:tcPr>
           <w:p>
             <w:pPr>
               <w:pStyle w:val="guiazul"/>
+              <w:rPr>
+                <w:i w:val="0"/>
+                <w:color w:val="auto"/>
+                <w:sz w:val="22"/>
+                <w:szCs w:val="28"/>
+              </w:rPr>
+            </w:pPr>
+            <w:r>
+              <w:rPr>
+                <w:i w:val="0"/>
+                <w:color w:val="auto"/>
+                <w:sz w:val="22"/>
+                <w:szCs w:val="28"/>
+              </w:rPr>
+              <w:t>Disponibilidad</w:t>
+            </w:r>
+          </w:p>
+        </w:tc>
+        <w:tc>
+          <w:tcPr>
+            <w:tcW w:w="3969" w:type="dxa"/>
+            <w:shd w:val="clear" w:color="auto" w:fill="auto"/>
+            <w:vAlign w:val="center"/>
+          </w:tcPr>
+          <w:p>
+            <w:pPr>
+              <w:pStyle w:val="guiazul"/>
               <w:jc w:val="center"/>
               <w:rPr>
                 <w:i w:val="0"/>
-              </w:rPr>
-            </w:pPr>
-            <w:r>
-              <w:rPr>
-                <w:i w:val="0"/>
-              </w:rPr>
-              <w:fldChar w:fldCharType="begin"/>
-            </w:r>
-            <w:r>
-              <w:rPr>
-                <w:i w:val="0"/>
-              </w:rPr>
-              <w:instrText>MACROBUTTON NoMacro [Inserte aquí el texto]</w:instrText>
-            </w:r>
-            <w:r>
-              <w:rPr>
-                <w:i w:val="0"/>
-              </w:rPr>
-              <w:fldChar w:fldCharType="end"/>
+                <w:color w:val="auto"/>
+                <w:sz w:val="22"/>
+                <w:szCs w:val="28"/>
+              </w:rPr>
+            </w:pPr>
+            <w:r>
+              <w:rPr>
+                <w:i w:val="0"/>
+                <w:color w:val="auto"/>
+                <w:sz w:val="22"/>
+                <w:szCs w:val="28"/>
+              </w:rPr>
+              <w:t>El sistema deberá permitir ingresar a los usuarios de forma web</w:t>
+            </w:r>
+            <w:r>
+              <w:rPr>
+                <w:i w:val="0"/>
+                <w:color w:val="auto"/>
+                <w:sz w:val="22"/>
+                <w:szCs w:val="28"/>
+              </w:rPr>
+              <w:t>.</w:t>
             </w:r>
           </w:p>
         </w:tc>
@@ -9544,7 +9628,7 @@
       <w:tr>
         <w:tc>
           <w:tcPr>
-            <w:tcW w:w="1066" w:type="dxa"/>
+            <w:tcW w:w="1238" w:type="dxa"/>
             <w:shd w:val="clear" w:color="auto" w:fill="auto"/>
             <w:vAlign w:val="center"/>
           </w:tcPr>
@@ -9554,76 +9638,55 @@
               <w:jc w:val="center"/>
               <w:rPr>
                 <w:i w:val="0"/>
-                <w:iCs/>
-                <w:color w:val="auto"/>
-              </w:rPr>
-            </w:pPr>
-            <w:proofErr w:type="spellStart"/>
-            <w:r>
-              <w:rPr>
-                <w:i w:val="0"/>
-                <w:iCs/>
-                <w:color w:val="auto"/>
-              </w:rPr>
-              <w:t>R</w:t>
-            </w:r>
-            <w:r>
-              <w:rPr>
-                <w:i w:val="0"/>
-                <w:iCs/>
-                <w:color w:val="auto"/>
-              </w:rPr>
-              <w:t>N</w:t>
-            </w:r>
-            <w:r>
-              <w:rPr>
-                <w:i w:val="0"/>
-                <w:iCs/>
-                <w:color w:val="auto"/>
-              </w:rPr>
-              <w:t>Fn</w:t>
-            </w:r>
-            <w:proofErr w:type="spellEnd"/>
-          </w:p>
-        </w:tc>
-        <w:tc>
-          <w:tcPr>
-            <w:tcW w:w="3262" w:type="dxa"/>
+                <w:color w:val="auto"/>
+                <w:sz w:val="22"/>
+                <w:szCs w:val="28"/>
+              </w:rPr>
+            </w:pPr>
+            <w:r>
+              <w:rPr>
+                <w:i w:val="0"/>
+                <w:color w:val="auto"/>
+                <w:sz w:val="22"/>
+                <w:szCs w:val="28"/>
+              </w:rPr>
+              <w:t>RNF6</w:t>
+            </w:r>
+          </w:p>
+        </w:tc>
+        <w:tc>
+          <w:tcPr>
+            <w:tcW w:w="3119" w:type="dxa"/>
+            <w:gridSpan w:val="2"/>
             <w:shd w:val="clear" w:color="auto" w:fill="auto"/>
             <w:vAlign w:val="center"/>
           </w:tcPr>
           <w:p>
             <w:pPr>
               <w:pStyle w:val="guiazul"/>
-              <w:jc w:val="both"/>
-              <w:rPr>
-                <w:i w:val="0"/>
-              </w:rPr>
-            </w:pPr>
-            <w:r>
-              <w:rPr>
-                <w:i w:val="0"/>
-              </w:rPr>
-              <w:fldChar w:fldCharType="begin"/>
-            </w:r>
-            <w:r>
-              <w:rPr>
-                <w:i w:val="0"/>
-              </w:rPr>
-              <w:instrText>MACROBUTTON NoMacro [Inserte aquí el texto]</w:instrText>
-            </w:r>
-            <w:r>
-              <w:rPr>
-                <w:i w:val="0"/>
-              </w:rPr>
-              <w:fldChar w:fldCharType="end"/>
-            </w:r>
-          </w:p>
-        </w:tc>
-        <w:tc>
-          <w:tcPr>
-            <w:tcW w:w="1134" w:type="dxa"/>
+              <w:rPr>
+                <w:i w:val="0"/>
+                <w:color w:val="auto"/>
+                <w:sz w:val="22"/>
+                <w:szCs w:val="28"/>
+              </w:rPr>
+            </w:pPr>
+            <w:r>
+              <w:rPr>
+                <w:i w:val="0"/>
+                <w:color w:val="auto"/>
+                <w:sz w:val="22"/>
+                <w:szCs w:val="28"/>
+              </w:rPr>
+              <w:t>Tolerancia al error</w:t>
+            </w:r>
+          </w:p>
+        </w:tc>
+        <w:tc>
+          <w:tcPr>
+            <w:tcW w:w="3969" w:type="dxa"/>
             <w:shd w:val="clear" w:color="auto" w:fill="auto"/>
+            <w:vAlign w:val="center"/>
           </w:tcPr>
           <w:p>
             <w:pPr>
@@ -9631,31 +9694,45 @@
               <w:jc w:val="center"/>
               <w:rPr>
                 <w:i w:val="0"/>
-              </w:rPr>
-            </w:pPr>
-            <w:r>
-              <w:rPr>
-                <w:i w:val="0"/>
-              </w:rPr>
-              <w:fldChar w:fldCharType="begin"/>
-            </w:r>
-            <w:r>
-              <w:rPr>
-                <w:i w:val="0"/>
-              </w:rPr>
-              <w:instrText>MACROBUTTON NoMacro [Inserte aquí el texto]</w:instrText>
-            </w:r>
-            <w:r>
-              <w:rPr>
-                <w:i w:val="0"/>
-              </w:rPr>
-              <w:fldChar w:fldCharType="end"/>
-            </w:r>
-          </w:p>
-        </w:tc>
-        <w:tc>
-          <w:tcPr>
-            <w:tcW w:w="1134" w:type="dxa"/>
+                <w:color w:val="auto"/>
+                <w:sz w:val="22"/>
+                <w:szCs w:val="28"/>
+              </w:rPr>
+            </w:pPr>
+            <w:r>
+              <w:rPr>
+                <w:i w:val="0"/>
+                <w:color w:val="auto"/>
+                <w:sz w:val="22"/>
+                <w:szCs w:val="28"/>
+              </w:rPr>
+              <w:t>El sistema</w:t>
+            </w:r>
+            <w:r>
+              <w:rPr>
+                <w:i w:val="0"/>
+                <w:color w:val="auto"/>
+                <w:sz w:val="22"/>
+                <w:szCs w:val="28"/>
+              </w:rPr>
+              <w:t xml:space="preserve"> proporcionará una notificación cuando se presente un fallo del sistema</w:t>
+            </w:r>
+            <w:r>
+              <w:rPr>
+                <w:i w:val="0"/>
+                <w:color w:val="auto"/>
+                <w:sz w:val="22"/>
+                <w:szCs w:val="28"/>
+              </w:rPr>
+              <w:t>.</w:t>
+            </w:r>
+          </w:p>
+        </w:tc>
+      </w:tr>
+      <w:tr>
+        <w:tc>
+          <w:tcPr>
+            <w:tcW w:w="1238" w:type="dxa"/>
             <w:shd w:val="clear" w:color="auto" w:fill="auto"/>
             <w:vAlign w:val="center"/>
           </w:tcPr>
@@ -9665,59 +9742,292 @@
               <w:jc w:val="center"/>
               <w:rPr>
                 <w:i w:val="0"/>
-              </w:rPr>
-            </w:pPr>
-            <w:r>
-              <w:rPr>
-                <w:i w:val="0"/>
-              </w:rPr>
-              <w:fldChar w:fldCharType="begin"/>
-            </w:r>
-            <w:r>
-              <w:rPr>
-                <w:i w:val="0"/>
-              </w:rPr>
-              <w:instrText>MACROBUTTON NoMacro [Inserte aquí el texto]</w:instrText>
-            </w:r>
-            <w:r>
-              <w:rPr>
-                <w:i w:val="0"/>
-              </w:rPr>
-              <w:fldChar w:fldCharType="end"/>
-            </w:r>
-          </w:p>
-        </w:tc>
-        <w:tc>
-          <w:tcPr>
-            <w:tcW w:w="1559" w:type="dxa"/>
+                <w:color w:val="auto"/>
+                <w:sz w:val="22"/>
+                <w:szCs w:val="28"/>
+              </w:rPr>
+            </w:pPr>
+            <w:r>
+              <w:rPr>
+                <w:i w:val="0"/>
+                <w:color w:val="auto"/>
+                <w:sz w:val="22"/>
+                <w:szCs w:val="28"/>
+              </w:rPr>
+              <w:lastRenderedPageBreak/>
+              <w:t>RNF7</w:t>
+            </w:r>
+          </w:p>
+        </w:tc>
+        <w:tc>
+          <w:tcPr>
+            <w:tcW w:w="3119" w:type="dxa"/>
+            <w:gridSpan w:val="2"/>
             <w:shd w:val="clear" w:color="auto" w:fill="auto"/>
             <w:vAlign w:val="center"/>
           </w:tcPr>
           <w:p>
             <w:pPr>
               <w:pStyle w:val="guiazul"/>
+              <w:rPr>
+                <w:i w:val="0"/>
+                <w:color w:val="auto"/>
+                <w:sz w:val="22"/>
+                <w:szCs w:val="28"/>
+              </w:rPr>
+            </w:pPr>
+            <w:r>
+              <w:rPr>
+                <w:i w:val="0"/>
+                <w:color w:val="auto"/>
+                <w:sz w:val="22"/>
+                <w:szCs w:val="28"/>
+              </w:rPr>
+              <w:t>Almacenamiento local</w:t>
+            </w:r>
+          </w:p>
+        </w:tc>
+        <w:tc>
+          <w:tcPr>
+            <w:tcW w:w="3969" w:type="dxa"/>
+            <w:shd w:val="clear" w:color="auto" w:fill="auto"/>
+            <w:vAlign w:val="center"/>
+          </w:tcPr>
+          <w:p>
+            <w:pPr>
+              <w:pStyle w:val="guiazul"/>
               <w:jc w:val="center"/>
               <w:rPr>
                 <w:i w:val="0"/>
-              </w:rPr>
-            </w:pPr>
-            <w:r>
-              <w:rPr>
-                <w:i w:val="0"/>
-              </w:rPr>
-              <w:fldChar w:fldCharType="begin"/>
-            </w:r>
-            <w:r>
-              <w:rPr>
-                <w:i w:val="0"/>
-              </w:rPr>
-              <w:instrText>MACROBUTTON NoMacro [Inserte aquí el texto]</w:instrText>
-            </w:r>
-            <w:r>
-              <w:rPr>
-                <w:i w:val="0"/>
-              </w:rPr>
-              <w:fldChar w:fldCharType="end"/>
+                <w:color w:val="auto"/>
+                <w:sz w:val="22"/>
+                <w:szCs w:val="28"/>
+              </w:rPr>
+            </w:pPr>
+            <w:r>
+              <w:rPr>
+                <w:i w:val="0"/>
+                <w:color w:val="auto"/>
+                <w:sz w:val="22"/>
+                <w:szCs w:val="28"/>
+              </w:rPr>
+              <w:t>El sistema deberá tener un respaldo local de la información en el equipo de la microempresa en caso de dispositivo se desconecte de internet</w:t>
+            </w:r>
+            <w:r>
+              <w:rPr>
+                <w:i w:val="0"/>
+                <w:color w:val="auto"/>
+                <w:sz w:val="22"/>
+                <w:szCs w:val="28"/>
+              </w:rPr>
+              <w:t>.</w:t>
+            </w:r>
+          </w:p>
+        </w:tc>
+      </w:tr>
+      <w:tr>
+        <w:tc>
+          <w:tcPr>
+            <w:tcW w:w="8326" w:type="dxa"/>
+            <w:gridSpan w:val="4"/>
+            <w:shd w:val="clear" w:color="auto" w:fill="A6A6A6" w:themeFill="background1" w:themeFillShade="A6"/>
+            <w:vAlign w:val="center"/>
+          </w:tcPr>
+          <w:p>
+            <w:pPr>
+              <w:pStyle w:val="guiazul"/>
+              <w:jc w:val="center"/>
+              <w:rPr>
+                <w:b/>
+                <w:bCs/>
+                <w:i w:val="0"/>
+                <w:color w:val="auto"/>
+                <w:sz w:val="22"/>
+                <w:szCs w:val="28"/>
+              </w:rPr>
+            </w:pPr>
+            <w:r>
+              <w:rPr>
+                <w:b/>
+                <w:bCs/>
+                <w:i w:val="0"/>
+                <w:color w:val="auto"/>
+                <w:sz w:val="22"/>
+                <w:szCs w:val="28"/>
+              </w:rPr>
+              <w:t>Seguridad</w:t>
+            </w:r>
+          </w:p>
+        </w:tc>
+      </w:tr>
+      <w:tr>
+        <w:tc>
+          <w:tcPr>
+            <w:tcW w:w="1238" w:type="dxa"/>
+            <w:shd w:val="clear" w:color="auto" w:fill="auto"/>
+            <w:vAlign w:val="center"/>
+          </w:tcPr>
+          <w:p>
+            <w:pPr>
+              <w:pStyle w:val="guiazul"/>
+              <w:jc w:val="center"/>
+              <w:rPr>
+                <w:i w:val="0"/>
+                <w:color w:val="auto"/>
+                <w:sz w:val="22"/>
+                <w:szCs w:val="28"/>
+              </w:rPr>
+            </w:pPr>
+            <w:r>
+              <w:rPr>
+                <w:i w:val="0"/>
+                <w:color w:val="auto"/>
+                <w:sz w:val="22"/>
+                <w:szCs w:val="28"/>
+              </w:rPr>
+              <w:t>RNF8</w:t>
+            </w:r>
+          </w:p>
+        </w:tc>
+        <w:tc>
+          <w:tcPr>
+            <w:tcW w:w="3119" w:type="dxa"/>
+            <w:gridSpan w:val="2"/>
+            <w:shd w:val="clear" w:color="auto" w:fill="auto"/>
+            <w:vAlign w:val="center"/>
+          </w:tcPr>
+          <w:p>
+            <w:pPr>
+              <w:pStyle w:val="guiazul"/>
+              <w:rPr>
+                <w:i w:val="0"/>
+                <w:color w:val="auto"/>
+                <w:sz w:val="22"/>
+                <w:szCs w:val="28"/>
+              </w:rPr>
+            </w:pPr>
+            <w:r>
+              <w:rPr>
+                <w:i w:val="0"/>
+                <w:color w:val="auto"/>
+                <w:sz w:val="22"/>
+                <w:szCs w:val="28"/>
+              </w:rPr>
+              <w:t>Permisos de usuario</w:t>
+            </w:r>
+          </w:p>
+        </w:tc>
+        <w:tc>
+          <w:tcPr>
+            <w:tcW w:w="3969" w:type="dxa"/>
+            <w:shd w:val="clear" w:color="auto" w:fill="auto"/>
+            <w:vAlign w:val="center"/>
+          </w:tcPr>
+          <w:p>
+            <w:pPr>
+              <w:pStyle w:val="guiazul"/>
+              <w:jc w:val="center"/>
+              <w:rPr>
+                <w:i w:val="0"/>
+                <w:color w:val="auto"/>
+                <w:sz w:val="22"/>
+                <w:szCs w:val="28"/>
+              </w:rPr>
+            </w:pPr>
+            <w:r>
+              <w:rPr>
+                <w:i w:val="0"/>
+                <w:color w:val="auto"/>
+                <w:sz w:val="22"/>
+                <w:szCs w:val="28"/>
+              </w:rPr>
+              <w:t>El sistema web deberá solicitar usuario y contraseña para ingresar</w:t>
+            </w:r>
+          </w:p>
+        </w:tc>
+      </w:tr>
+      <w:tr>
+        <w:tc>
+          <w:tcPr>
+            <w:tcW w:w="1238" w:type="dxa"/>
+            <w:shd w:val="clear" w:color="auto" w:fill="auto"/>
+            <w:vAlign w:val="center"/>
+          </w:tcPr>
+          <w:p>
+            <w:pPr>
+              <w:pStyle w:val="guiazul"/>
+              <w:jc w:val="center"/>
+              <w:rPr>
+                <w:i w:val="0"/>
+                <w:color w:val="auto"/>
+                <w:sz w:val="22"/>
+                <w:szCs w:val="28"/>
+              </w:rPr>
+            </w:pPr>
+            <w:r>
+              <w:rPr>
+                <w:i w:val="0"/>
+                <w:color w:val="auto"/>
+                <w:sz w:val="22"/>
+                <w:szCs w:val="28"/>
+              </w:rPr>
+              <w:t>RNF9</w:t>
+            </w:r>
+          </w:p>
+        </w:tc>
+        <w:tc>
+          <w:tcPr>
+            <w:tcW w:w="3119" w:type="dxa"/>
+            <w:gridSpan w:val="2"/>
+            <w:shd w:val="clear" w:color="auto" w:fill="auto"/>
+            <w:vAlign w:val="center"/>
+          </w:tcPr>
+          <w:p>
+            <w:pPr>
+              <w:pStyle w:val="guiazul"/>
+              <w:rPr>
+                <w:i w:val="0"/>
+                <w:color w:val="auto"/>
+                <w:sz w:val="22"/>
+                <w:szCs w:val="28"/>
+              </w:rPr>
+            </w:pPr>
+            <w:r>
+              <w:rPr>
+                <w:i w:val="0"/>
+                <w:color w:val="auto"/>
+                <w:sz w:val="22"/>
+                <w:szCs w:val="28"/>
+              </w:rPr>
+              <w:t>Manejo de información</w:t>
+            </w:r>
+          </w:p>
+        </w:tc>
+        <w:tc>
+          <w:tcPr>
+            <w:tcW w:w="3969" w:type="dxa"/>
+            <w:shd w:val="clear" w:color="auto" w:fill="auto"/>
+            <w:vAlign w:val="center"/>
+          </w:tcPr>
+          <w:p>
+            <w:pPr>
+              <w:pStyle w:val="guiazul"/>
+              <w:jc w:val="center"/>
+              <w:rPr>
+                <w:i w:val="0"/>
+                <w:color w:val="auto"/>
+                <w:sz w:val="22"/>
+                <w:szCs w:val="28"/>
+              </w:rPr>
+            </w:pPr>
+            <w:r>
+              <w:rPr>
+                <w:i w:val="0"/>
+                <w:color w:val="auto"/>
+                <w:sz w:val="22"/>
+                <w:szCs w:val="28"/>
+              </w:rPr>
+              <w:t>El sistema debe asegurar la confidencialidad de los reportes generados.</w:t>
             </w:r>
           </w:p>
         </w:tc>
@@ -9896,7 +10206,6 @@
         <w:ind w:left="1200"/>
       </w:pPr>
       <w:r>
-        <w:lastRenderedPageBreak/>
         <w:t>Especificación de elementos que protegerán al software de accesos, usos y sabotajes maliciosos, así como de modificaciones o destrucciones maliciosas o accidentales. Los requisitos pueden especificar:</w:t>
       </w:r>
     </w:p>
@@ -10141,6 +10450,7 @@
         </w:numPr>
       </w:pPr>
       <w:r>
+        <w:lastRenderedPageBreak/>
         <w:t>Porcentaje de componentes dependientes del servidor.</w:t>
       </w:r>
     </w:p>
@@ -10832,23 +11142,7 @@
           <w:sz w:val="22"/>
           <w:szCs w:val="22"/>
         </w:rPr>
-        <w:t xml:space="preserve">dispositivos de audio que darán indicaciones audibles para los suscriptores con discapacidad visual.  </w:t>
-      </w:r>
-      <w:proofErr w:type="spellStart"/>
-      <w:r>
-        <w:rPr>
-          <w:sz w:val="22"/>
-          <w:szCs w:val="22"/>
-        </w:rPr>
-        <w:t>Ej</w:t>
-      </w:r>
-      <w:proofErr w:type="spellEnd"/>
-      <w:r>
-        <w:rPr>
-          <w:sz w:val="22"/>
-          <w:szCs w:val="22"/>
-        </w:rPr>
-        <w:t xml:space="preserve">: </w:t>
+        <w:t xml:space="preserve">dispositivos de audio que darán indicaciones audibles para los suscriptores con discapacidad visual.  Ej: </w:t>
       </w:r>
       <w:r>
         <w:rPr>
@@ -11045,15 +11339,7 @@
         <w:annotationRef/>
       </w:r>
       <w:r>
-        <w:t xml:space="preserve">El </w:t>
-      </w:r>
-      <w:proofErr w:type="spellStart"/>
-      <w:r>
-        <w:t>StakeHolder</w:t>
-      </w:r>
-      <w:proofErr w:type="spellEnd"/>
-      <w:r>
-        <w:t xml:space="preserve"> que está asociado a ese requisito</w:t>
+        <w:t>El StakeHolder que está asociado a ese requisito</w:t>
       </w:r>
     </w:p>
   </w:comment>
@@ -11194,18 +11480,8 @@
               <w:color w:val="241A61"/>
               <w:sz w:val="16"/>
             </w:rPr>
-            <w:t xml:space="preserve">Descripción de requisitos del </w:t>
+            <w:t>Descripción de requisitos del sofware</w:t>
           </w:r>
-          <w:proofErr w:type="spellStart"/>
-          <w:r>
-            <w:rPr>
-              <w:rFonts w:cs="Arial"/>
-              <w:color w:val="241A61"/>
-              <w:sz w:val="16"/>
-            </w:rPr>
-            <w:t>sofware</w:t>
-          </w:r>
-          <w:proofErr w:type="spellEnd"/>
         </w:p>
       </w:tc>
     </w:tr>
@@ -13405,6 +13681,7 @@
     <w:lsdException w:name="HTML Sample" w:semiHidden="1" w:unhideWhenUsed="1"/>
     <w:lsdException w:name="HTML Typewriter" w:semiHidden="1" w:unhideWhenUsed="1"/>
     <w:lsdException w:name="HTML Variable" w:semiHidden="1" w:unhideWhenUsed="1"/>
+    <w:lsdException w:name="Normal Table" w:semiHidden="1" w:unhideWhenUsed="1"/>
     <w:lsdException w:name="annotation subject" w:semiHidden="1" w:unhideWhenUsed="1"/>
     <w:lsdException w:name="No List" w:semiHidden="1" w:unhideWhenUsed="1"/>
     <w:lsdException w:name="Outline List 1" w:semiHidden="1" w:unhideWhenUsed="1"/>
@@ -13447,8 +13724,11 @@
     <w:lsdException w:name="Table Contemporary" w:semiHidden="1" w:unhideWhenUsed="1"/>
     <w:lsdException w:name="Table Elegant" w:semiHidden="1" w:unhideWhenUsed="1"/>
     <w:lsdException w:name="Table Professional" w:semiHidden="1" w:unhideWhenUsed="1"/>
+    <w:lsdException w:name="Table Subtle 1" w:semiHidden="1" w:unhideWhenUsed="1"/>
     <w:lsdException w:name="Table Subtle 2" w:semiHidden="1" w:unhideWhenUsed="1"/>
     <w:lsdException w:name="Table Web 1" w:semiHidden="1" w:unhideWhenUsed="1"/>
+    <w:lsdException w:name="Table Web 2" w:semiHidden="1" w:unhideWhenUsed="1"/>
+    <w:lsdException w:name="Table Web 3" w:semiHidden="1" w:unhideWhenUsed="1"/>
     <w:lsdException w:name="Balloon Text" w:semiHidden="1" w:unhideWhenUsed="1"/>
     <w:lsdException w:name="Table Grid" w:uiPriority="59"/>
     <w:lsdException w:name="Table Theme" w:semiHidden="1" w:unhideWhenUsed="1"/>

</xml_diff>